<commit_message>
Revert "Update java 101 assessment.docx"
This reverts commit b04ba5b9cc23b75765df44fb0c20771b08b81a08.
</commit_message>
<xml_diff>
--- a/referencematerial/java 101 assessment.docx
+++ b/referencematerial/java 101 assessment.docx
@@ -1,6 +1,6 @@
 
 <file path=word/document.xml><?xml version="1.0" encoding="utf-8"?>
-<w:document xmlns:wpc="http://schemas.microsoft.com/office/word/2010/wordprocessingCanvas" xmlns:cx="http://schemas.microsoft.com/office/drawing/2014/chartex" xmlns:cx1="http://schemas.microsoft.com/office/drawing/2015/9/8/chartex" xmlns:cx2="http://schemas.microsoft.com/office/drawing/2015/10/21/chartex" xmlns:cx3="http://schemas.microsoft.com/office/drawing/2016/5/9/chartex" xmlns:cx4="http://schemas.microsoft.com/office/drawing/2016/5/10/chartex" xmlns:cx5="http://schemas.microsoft.com/office/drawing/2016/5/11/chartex" xmlns:cx6="http://schemas.microsoft.com/office/drawing/2016/5/12/chartex" xmlns:cx7="http://schemas.microsoft.com/office/drawing/2016/5/13/chartex" xmlns:cx8="http://schemas.microsoft.com/office/drawing/2016/5/14/chartex" xmlns:mc="http://schemas.openxmlformats.org/markup-compatibility/2006" xmlns:aink="http://schemas.microsoft.com/office/drawing/2016/ink" xmlns:am3d="http://schemas.microsoft.com/office/drawing/2017/model3d" xmlns:o="urn:schemas-microsoft-com:office:office" xmlns:r="http://schemas.openxmlformats.org/officeDocument/2006/relationships" xmlns:m="http://schemas.openxmlformats.org/officeDocument/2006/math" xmlns:v="urn:schemas-microsoft-com:vml" xmlns:wp14="http://schemas.microsoft.com/office/word/2010/wordprocessingDrawing" xmlns:wp="http://schemas.openxmlformats.org/drawingml/2006/wordprocessingDrawing" xmlns:w10="urn:schemas-microsoft-com:office:word" xmlns:w="http://schemas.openxmlformats.org/wordprocessingml/2006/main" xmlns:w14="http://schemas.microsoft.com/office/word/2010/wordml" xmlns:w15="http://schemas.microsoft.com/office/word/2012/wordml" xmlns:w16cex="http://schemas.microsoft.com/office/word/2018/wordml/cex" xmlns:w16cid="http://schemas.microsoft.com/office/word/2016/wordml/cid" xmlns:w16="http://schemas.microsoft.com/office/word/2018/wordml" xmlns:w16se="http://schemas.microsoft.com/office/word/2015/wordml/symex" xmlns:wpg="http://schemas.microsoft.com/office/word/2010/wordprocessingGroup" xmlns:wpi="http://schemas.microsoft.com/office/word/2010/wordprocessingInk" xmlns:wne="http://schemas.microsoft.com/office/word/2006/wordml" xmlns:wps="http://schemas.microsoft.com/office/word/2010/wordprocessingShape" mc:Ignorable="w14 w15 w16se w16cid w16 w16cex wp14">
+<w:document xmlns:wpc="http://schemas.microsoft.com/office/word/2010/wordprocessingCanvas" xmlns:mc="http://schemas.openxmlformats.org/markup-compatibility/2006" xmlns:o="urn:schemas-microsoft-com:office:office" xmlns:r="http://schemas.openxmlformats.org/officeDocument/2006/relationships" xmlns:m="http://schemas.openxmlformats.org/officeDocument/2006/math" xmlns:v="urn:schemas-microsoft-com:vml" xmlns:wp14="http://schemas.microsoft.com/office/word/2010/wordprocessingDrawing" xmlns:wp="http://schemas.openxmlformats.org/drawingml/2006/wordprocessingDrawing" xmlns:w10="urn:schemas-microsoft-com:office:word" xmlns:w="http://schemas.openxmlformats.org/wordprocessingml/2006/main" xmlns:w14="http://schemas.microsoft.com/office/word/2010/wordml" xmlns:w15="http://schemas.microsoft.com/office/word/2012/wordml" xmlns:wpg="http://schemas.microsoft.com/office/word/2010/wordprocessingGroup" xmlns:wpi="http://schemas.microsoft.com/office/word/2010/wordprocessingInk" xmlns:wne="http://schemas.microsoft.com/office/word/2006/wordml" xmlns:wps="http://schemas.microsoft.com/office/word/2010/wordprocessingShape" mc:Ignorable="w14 w15 wp14">
   <w:body>
     <w:tbl>
       <w:tblPr>
@@ -142,7 +142,7 @@
             </w:tblPr>
             <w:tblGrid>
               <w:gridCol w:w="325"/>
-              <w:gridCol w:w="972"/>
+              <w:gridCol w:w="975"/>
             </w:tblGrid>
             <w:tr>
               <w:trPr>
@@ -186,7 +186,7 @@
                     <w:rPr>
                       <w:rFonts w:ascii="Arial" w:eastAsia="Times New Roman" w:hAnsi="Arial" w:cs="Arial"/>
                     </w:rPr>
-                    <w:object w:dxaOrig="1440" w:dyaOrig="1440">
+                    <w:object w:dxaOrig="405" w:dyaOrig="360">
                       <v:shapetype id="_x0000_t75" coordsize="21600,21600" o:spt="75" o:preferrelative="t" path="m@4@5l@4@11@9@11@9@5xe" filled="f" stroked="f">
                         <v:stroke joinstyle="miter"/>
                         <v:formulas>
@@ -206,10 +206,10 @@
                         <v:path o:extrusionok="f" gradientshapeok="t" o:connecttype="rect"/>
                         <o:lock v:ext="edit" aspectratio="t"/>
                       </v:shapetype>
-                      <v:shape id="_x0000_i1025" type="#_x0000_t75" style="width:20.1pt;height:18.25pt" o:ole="">
-                        <v:imagedata r:id="rId5" o:title=""/>
-                      </v:shape>
-                      <w:control r:id="rId6" w:name="DefaultOcxName" w:shapeid="_x0000_i1025"/>
+                      <v:shape id="_x0000_i1342" type="#_x0000_t75" style="width:20.25pt;height:18pt" o:ole="">
+                        <v:imagedata r:id="rId5" o:title=""/>
+                      </v:shape>
+                      <w:control r:id="rId6" w:name="DefaultOcxName" w:shapeid="_x0000_i1342"/>
                     </w:object>
                   </w:r>
                   <w:r>
@@ -263,11 +263,11 @@
                     <w:rPr>
                       <w:rFonts w:ascii="Arial" w:eastAsia="Times New Roman" w:hAnsi="Arial" w:cs="Arial"/>
                     </w:rPr>
-                    <w:object w:dxaOrig="1440" w:dyaOrig="1440">
-                      <v:shape id="_x0000_i1026" type="#_x0000_t75" style="width:20.1pt;height:18.25pt" o:ole="">
-                        <v:imagedata r:id="rId5" o:title=""/>
-                      </v:shape>
-                      <w:control r:id="rId7" w:name="DefaultOcxName1" w:shapeid="_x0000_i1026"/>
+                    <w:object w:dxaOrig="405" w:dyaOrig="360">
+                      <v:shape id="_x0000_i1341" type="#_x0000_t75" style="width:20.25pt;height:18pt" o:ole="">
+                        <v:imagedata r:id="rId5" o:title=""/>
+                      </v:shape>
+                      <w:control r:id="rId7" w:name="DefaultOcxName1" w:shapeid="_x0000_i1341"/>
                     </w:object>
                   </w:r>
                   <w:r>
@@ -321,11 +321,11 @@
                     <w:rPr>
                       <w:rFonts w:ascii="Arial" w:eastAsia="Times New Roman" w:hAnsi="Arial" w:cs="Arial"/>
                     </w:rPr>
-                    <w:object w:dxaOrig="1440" w:dyaOrig="1440">
-                      <v:shape id="_x0000_i1027" type="#_x0000_t75" style="width:20.1pt;height:18.25pt" o:ole="">
-                        <v:imagedata r:id="rId5" o:title=""/>
-                      </v:shape>
-                      <w:control r:id="rId8" w:name="DefaultOcxName2" w:shapeid="_x0000_i1027"/>
+                    <w:object w:dxaOrig="405" w:dyaOrig="360">
+                      <v:shape id="_x0000_i1340" type="#_x0000_t75" style="width:20.25pt;height:18pt" o:ole="">
+                        <v:imagedata r:id="rId5" o:title=""/>
+                      </v:shape>
+                      <w:control r:id="rId8" w:name="DefaultOcxName2" w:shapeid="_x0000_i1340"/>
                     </w:object>
                   </w:r>
                   <w:r>
@@ -379,11 +379,11 @@
                     <w:rPr>
                       <w:rFonts w:ascii="Arial" w:eastAsia="Times New Roman" w:hAnsi="Arial" w:cs="Arial"/>
                     </w:rPr>
-                    <w:object w:dxaOrig="1440" w:dyaOrig="1440">
-                      <v:shape id="_x0000_i1028" type="#_x0000_t75" style="width:20.1pt;height:18.25pt" o:ole="">
-                        <v:imagedata r:id="rId5" o:title=""/>
-                      </v:shape>
-                      <w:control r:id="rId9" w:name="DefaultOcxName3" w:shapeid="_x0000_i1028"/>
+                    <w:object w:dxaOrig="405" w:dyaOrig="360">
+                      <v:shape id="_x0000_i1339" type="#_x0000_t75" style="width:20.25pt;height:18pt" o:ole="">
+                        <v:imagedata r:id="rId5" o:title=""/>
+                      </v:shape>
+                      <w:control r:id="rId9" w:name="DefaultOcxName3" w:shapeid="_x0000_i1339"/>
                     </w:object>
                   </w:r>
                   <w:r>
@@ -449,7 +449,7 @@
             </w:tblPr>
             <w:tblGrid>
               <w:gridCol w:w="325"/>
-              <w:gridCol w:w="2549"/>
+              <w:gridCol w:w="2552"/>
             </w:tblGrid>
             <w:tr>
               <w:trPr>
@@ -493,11 +493,11 @@
                     <w:rPr>
                       <w:rFonts w:ascii="Arial" w:eastAsia="Times New Roman" w:hAnsi="Arial" w:cs="Arial"/>
                     </w:rPr>
-                    <w:object w:dxaOrig="1440" w:dyaOrig="1440">
-                      <v:shape id="_x0000_i1029" type="#_x0000_t75" style="width:20.1pt;height:18.25pt" o:ole="">
-                        <v:imagedata r:id="rId5" o:title=""/>
-                      </v:shape>
-                      <w:control r:id="rId10" w:name="DefaultOcxName4" w:shapeid="_x0000_i1029"/>
+                    <w:object w:dxaOrig="405" w:dyaOrig="360">
+                      <v:shape id="_x0000_i1338" type="#_x0000_t75" style="width:20.25pt;height:18pt" o:ole="">
+                        <v:imagedata r:id="rId5" o:title=""/>
+                      </v:shape>
+                      <w:control r:id="rId10" w:name="DefaultOcxName4" w:shapeid="_x0000_i1338"/>
                     </w:object>
                   </w:r>
                   <w:r>
@@ -551,11 +551,11 @@
                     <w:rPr>
                       <w:rFonts w:ascii="Arial" w:eastAsia="Times New Roman" w:hAnsi="Arial" w:cs="Arial"/>
                     </w:rPr>
-                    <w:object w:dxaOrig="1440" w:dyaOrig="1440">
-                      <v:shape id="_x0000_i1030" type="#_x0000_t75" style="width:20.1pt;height:18.25pt" o:ole="">
-                        <v:imagedata r:id="rId5" o:title=""/>
-                      </v:shape>
-                      <w:control r:id="rId11" w:name="DefaultOcxName5" w:shapeid="_x0000_i1030"/>
+                    <w:object w:dxaOrig="405" w:dyaOrig="360">
+                      <v:shape id="_x0000_i1337" type="#_x0000_t75" style="width:20.25pt;height:18pt" o:ole="">
+                        <v:imagedata r:id="rId5" o:title=""/>
+                      </v:shape>
+                      <w:control r:id="rId11" w:name="DefaultOcxName5" w:shapeid="_x0000_i1337"/>
                     </w:object>
                   </w:r>
                   <w:r>
@@ -609,11 +609,11 @@
                     <w:rPr>
                       <w:rFonts w:ascii="Arial" w:eastAsia="Times New Roman" w:hAnsi="Arial" w:cs="Arial"/>
                     </w:rPr>
-                    <w:object w:dxaOrig="1440" w:dyaOrig="1440">
-                      <v:shape id="_x0000_i1031" type="#_x0000_t75" style="width:20.1pt;height:18.25pt" o:ole="">
-                        <v:imagedata r:id="rId5" o:title=""/>
-                      </v:shape>
-                      <w:control r:id="rId12" w:name="DefaultOcxName6" w:shapeid="_x0000_i1031"/>
+                    <w:object w:dxaOrig="405" w:dyaOrig="360">
+                      <v:shape id="_x0000_i1336" type="#_x0000_t75" style="width:20.25pt;height:18pt" o:ole="">
+                        <v:imagedata r:id="rId5" o:title=""/>
+                      </v:shape>
+                      <w:control r:id="rId12" w:name="DefaultOcxName6" w:shapeid="_x0000_i1336"/>
                     </w:object>
                   </w:r>
                   <w:r>
@@ -667,11 +667,11 @@
                     <w:rPr>
                       <w:rFonts w:ascii="Arial" w:eastAsia="Times New Roman" w:hAnsi="Arial" w:cs="Arial"/>
                     </w:rPr>
-                    <w:object w:dxaOrig="1440" w:dyaOrig="1440">
-                      <v:shape id="_x0000_i1032" type="#_x0000_t75" style="width:20.1pt;height:18.25pt" o:ole="">
-                        <v:imagedata r:id="rId5" o:title=""/>
-                      </v:shape>
-                      <w:control r:id="rId13" w:name="DefaultOcxName7" w:shapeid="_x0000_i1032"/>
+                    <w:object w:dxaOrig="405" w:dyaOrig="360">
+                      <v:shape id="_x0000_i1335" type="#_x0000_t75" style="width:20.25pt;height:18pt" o:ole="">
+                        <v:imagedata r:id="rId5" o:title=""/>
+                      </v:shape>
+                      <w:control r:id="rId13" w:name="DefaultOcxName7" w:shapeid="_x0000_i1335"/>
                     </w:object>
                   </w:r>
                   <w:r>
@@ -737,7 +737,7 @@
             </w:tblPr>
             <w:tblGrid>
               <w:gridCol w:w="325"/>
-              <w:gridCol w:w="5008"/>
+              <w:gridCol w:w="5011"/>
             </w:tblGrid>
             <w:tr>
               <w:trPr>
@@ -781,11 +781,11 @@
                     <w:rPr>
                       <w:rFonts w:ascii="Arial" w:eastAsia="Times New Roman" w:hAnsi="Arial" w:cs="Arial"/>
                     </w:rPr>
-                    <w:object w:dxaOrig="1440" w:dyaOrig="1440">
-                      <v:shape id="_x0000_i1033" type="#_x0000_t75" style="width:20.1pt;height:18.25pt" o:ole="">
-                        <v:imagedata r:id="rId5" o:title=""/>
-                      </v:shape>
-                      <w:control r:id="rId14" w:name="DefaultOcxName8" w:shapeid="_x0000_i1033"/>
+                    <w:object w:dxaOrig="405" w:dyaOrig="360">
+                      <v:shape id="_x0000_i1334" type="#_x0000_t75" style="width:20.25pt;height:18pt" o:ole="">
+                        <v:imagedata r:id="rId5" o:title=""/>
+                      </v:shape>
+                      <w:control r:id="rId14" w:name="DefaultOcxName8" w:shapeid="_x0000_i1334"/>
                     </w:object>
                   </w:r>
                   <w:r>
@@ -839,11 +839,11 @@
                     <w:rPr>
                       <w:rFonts w:ascii="Arial" w:eastAsia="Times New Roman" w:hAnsi="Arial" w:cs="Arial"/>
                     </w:rPr>
-                    <w:object w:dxaOrig="1440" w:dyaOrig="1440">
-                      <v:shape id="_x0000_i1034" type="#_x0000_t75" style="width:20.1pt;height:18.25pt" o:ole="">
-                        <v:imagedata r:id="rId5" o:title=""/>
-                      </v:shape>
-                      <w:control r:id="rId15" w:name="DefaultOcxName9" w:shapeid="_x0000_i1034"/>
+                    <w:object w:dxaOrig="405" w:dyaOrig="360">
+                      <v:shape id="_x0000_i1333" type="#_x0000_t75" style="width:20.25pt;height:18pt" o:ole="">
+                        <v:imagedata r:id="rId5" o:title=""/>
+                      </v:shape>
+                      <w:control r:id="rId15" w:name="DefaultOcxName9" w:shapeid="_x0000_i1333"/>
                     </w:object>
                   </w:r>
                   <w:r>
@@ -897,11 +897,11 @@
                     <w:rPr>
                       <w:rFonts w:ascii="Arial" w:eastAsia="Times New Roman" w:hAnsi="Arial" w:cs="Arial"/>
                     </w:rPr>
-                    <w:object w:dxaOrig="1440" w:dyaOrig="1440">
-                      <v:shape id="_x0000_i1035" type="#_x0000_t75" style="width:20.1pt;height:18.25pt" o:ole="">
-                        <v:imagedata r:id="rId5" o:title=""/>
-                      </v:shape>
-                      <w:control r:id="rId16" w:name="DefaultOcxName10" w:shapeid="_x0000_i1035"/>
+                    <w:object w:dxaOrig="405" w:dyaOrig="360">
+                      <v:shape id="_x0000_i1332" type="#_x0000_t75" style="width:20.25pt;height:18pt" o:ole="">
+                        <v:imagedata r:id="rId5" o:title=""/>
+                      </v:shape>
+                      <w:control r:id="rId16" w:name="DefaultOcxName10" w:shapeid="_x0000_i1332"/>
                     </w:object>
                   </w:r>
                   <w:r>
@@ -955,11 +955,11 @@
                     <w:rPr>
                       <w:rFonts w:ascii="Arial" w:eastAsia="Times New Roman" w:hAnsi="Arial" w:cs="Arial"/>
                     </w:rPr>
-                    <w:object w:dxaOrig="1440" w:dyaOrig="1440">
-                      <v:shape id="_x0000_i1036" type="#_x0000_t75" style="width:20.1pt;height:18.25pt" o:ole="">
-                        <v:imagedata r:id="rId5" o:title=""/>
-                      </v:shape>
-                      <w:control r:id="rId17" w:name="DefaultOcxName11" w:shapeid="_x0000_i1036"/>
+                    <w:object w:dxaOrig="405" w:dyaOrig="360">
+                      <v:shape id="_x0000_i1331" type="#_x0000_t75" style="width:20.25pt;height:18pt" o:ole="">
+                        <v:imagedata r:id="rId5" o:title=""/>
+                      </v:shape>
+                      <w:control r:id="rId17" w:name="DefaultOcxName11" w:shapeid="_x0000_i1331"/>
                     </w:object>
                   </w:r>
                   <w:r>
@@ -1026,7 +1026,7 @@
             </w:tblPr>
             <w:tblGrid>
               <w:gridCol w:w="313"/>
-              <w:gridCol w:w="1204"/>
+              <w:gridCol w:w="1207"/>
             </w:tblGrid>
             <w:tr>
               <w:trPr>
@@ -1070,11 +1070,11 @@
                     <w:rPr>
                       <w:rFonts w:ascii="Arial" w:eastAsia="Times New Roman" w:hAnsi="Arial" w:cs="Arial"/>
                     </w:rPr>
-                    <w:object w:dxaOrig="1440" w:dyaOrig="1440">
-                      <v:shape id="_x0000_i1037" type="#_x0000_t75" style="width:20.1pt;height:18.25pt" o:ole="">
-                        <v:imagedata r:id="rId5" o:title=""/>
-                      </v:shape>
-                      <w:control r:id="rId18" w:name="DefaultOcxName12" w:shapeid="_x0000_i1037"/>
+                    <w:object w:dxaOrig="405" w:dyaOrig="360">
+                      <v:shape id="_x0000_i1330" type="#_x0000_t75" style="width:20.25pt;height:18pt" o:ole="">
+                        <v:imagedata r:id="rId5" o:title=""/>
+                      </v:shape>
+                      <w:control r:id="rId18" w:name="DefaultOcxName12" w:shapeid="_x0000_i1330"/>
                     </w:object>
                   </w:r>
                   <w:r>
@@ -1128,11 +1128,11 @@
                     <w:rPr>
                       <w:rFonts w:ascii="Arial" w:eastAsia="Times New Roman" w:hAnsi="Arial" w:cs="Arial"/>
                     </w:rPr>
-                    <w:object w:dxaOrig="1440" w:dyaOrig="1440">
-                      <v:shape id="_x0000_i1038" type="#_x0000_t75" style="width:20.1pt;height:18.25pt" o:ole="">
-                        <v:imagedata r:id="rId5" o:title=""/>
-                      </v:shape>
-                      <w:control r:id="rId19" w:name="DefaultOcxName13" w:shapeid="_x0000_i1038"/>
+                    <w:object w:dxaOrig="405" w:dyaOrig="360">
+                      <v:shape id="_x0000_i1329" type="#_x0000_t75" style="width:20.25pt;height:18pt" o:ole="">
+                        <v:imagedata r:id="rId5" o:title=""/>
+                      </v:shape>
+                      <w:control r:id="rId19" w:name="DefaultOcxName13" w:shapeid="_x0000_i1329"/>
                     </w:object>
                   </w:r>
                   <w:r>
@@ -1155,6 +1155,8 @@
             </w:pPr>
           </w:p>
         </w:tc>
+        <w:bookmarkStart w:id="0" w:name="_GoBack"/>
+        <w:bookmarkEnd w:id="0"/>
       </w:tr>
       <w:tr>
         <w:trPr>
@@ -1281,7 +1283,7 @@
             </w:tblPr>
             <w:tblGrid>
               <w:gridCol w:w="325"/>
-              <w:gridCol w:w="874"/>
+              <w:gridCol w:w="877"/>
             </w:tblGrid>
             <w:tr>
               <w:trPr>
@@ -1325,11 +1327,11 @@
                     <w:rPr>
                       <w:rFonts w:ascii="Arial" w:eastAsia="Times New Roman" w:hAnsi="Arial" w:cs="Arial"/>
                     </w:rPr>
-                    <w:object w:dxaOrig="1440" w:dyaOrig="1440">
-                      <v:shape id="_x0000_i1039" type="#_x0000_t75" style="width:20.1pt;height:18.25pt" o:ole="">
-                        <v:imagedata r:id="rId5" o:title=""/>
-                      </v:shape>
-                      <w:control r:id="rId21" w:name="DefaultOcxName14" w:shapeid="_x0000_i1039"/>
+                    <w:object w:dxaOrig="405" w:dyaOrig="360">
+                      <v:shape id="_x0000_i1328" type="#_x0000_t75" style="width:20.25pt;height:18pt" o:ole="">
+                        <v:imagedata r:id="rId5" o:title=""/>
+                      </v:shape>
+                      <w:control r:id="rId21" w:name="DefaultOcxName14" w:shapeid="_x0000_i1328"/>
                     </w:object>
                   </w:r>
                   <w:r>
@@ -1383,11 +1385,11 @@
                     <w:rPr>
                       <w:rFonts w:ascii="Arial" w:eastAsia="Times New Roman" w:hAnsi="Arial" w:cs="Arial"/>
                     </w:rPr>
-                    <w:object w:dxaOrig="1440" w:dyaOrig="1440">
-                      <v:shape id="_x0000_i1040" type="#_x0000_t75" style="width:20.1pt;height:18.25pt" o:ole="">
-                        <v:imagedata r:id="rId5" o:title=""/>
-                      </v:shape>
-                      <w:control r:id="rId22" w:name="DefaultOcxName15" w:shapeid="_x0000_i1040"/>
+                    <w:object w:dxaOrig="405" w:dyaOrig="360">
+                      <v:shape id="_x0000_i1327" type="#_x0000_t75" style="width:20.25pt;height:18pt" o:ole="">
+                        <v:imagedata r:id="rId5" o:title=""/>
+                      </v:shape>
+                      <w:control r:id="rId22" w:name="DefaultOcxName15" w:shapeid="_x0000_i1327"/>
                     </w:object>
                   </w:r>
                   <w:r>
@@ -1441,11 +1443,11 @@
                     <w:rPr>
                       <w:rFonts w:ascii="Arial" w:eastAsia="Times New Roman" w:hAnsi="Arial" w:cs="Arial"/>
                     </w:rPr>
-                    <w:object w:dxaOrig="1440" w:dyaOrig="1440">
-                      <v:shape id="_x0000_i1041" type="#_x0000_t75" style="width:20.1pt;height:18.25pt" o:ole="">
-                        <v:imagedata r:id="rId5" o:title=""/>
-                      </v:shape>
-                      <w:control r:id="rId23" w:name="DefaultOcxName16" w:shapeid="_x0000_i1041"/>
+                    <w:object w:dxaOrig="405" w:dyaOrig="360">
+                      <v:shape id="_x0000_i1326" type="#_x0000_t75" style="width:20.25pt;height:18pt" o:ole="">
+                        <v:imagedata r:id="rId5" o:title=""/>
+                      </v:shape>
+                      <w:control r:id="rId23" w:name="DefaultOcxName16" w:shapeid="_x0000_i1326"/>
                     </w:object>
                   </w:r>
                   <w:r>
@@ -1499,11 +1501,11 @@
                     <w:rPr>
                       <w:rFonts w:ascii="Arial" w:eastAsia="Times New Roman" w:hAnsi="Arial" w:cs="Arial"/>
                     </w:rPr>
-                    <w:object w:dxaOrig="1440" w:dyaOrig="1440">
-                      <v:shape id="_x0000_i1042" type="#_x0000_t75" style="width:20.1pt;height:18.25pt" o:ole="">
-                        <v:imagedata r:id="rId5" o:title=""/>
-                      </v:shape>
-                      <w:control r:id="rId24" w:name="DefaultOcxName17" w:shapeid="_x0000_i1042"/>
+                    <w:object w:dxaOrig="405" w:dyaOrig="360">
+                      <v:shape id="_x0000_i1325" type="#_x0000_t75" style="width:20.25pt;height:18pt" o:ole="">
+                        <v:imagedata r:id="rId5" o:title=""/>
+                      </v:shape>
+                      <w:control r:id="rId24" w:name="DefaultOcxName17" w:shapeid="_x0000_i1325"/>
                     </w:object>
                   </w:r>
                   <w:r>
@@ -1557,11 +1559,11 @@
                     <w:rPr>
                       <w:rFonts w:ascii="Arial" w:eastAsia="Times New Roman" w:hAnsi="Arial" w:cs="Arial"/>
                     </w:rPr>
-                    <w:object w:dxaOrig="1440" w:dyaOrig="1440">
-                      <v:shape id="_x0000_i1043" type="#_x0000_t75" style="width:20.1pt;height:18.25pt" o:ole="">
-                        <v:imagedata r:id="rId5" o:title=""/>
-                      </v:shape>
-                      <w:control r:id="rId25" w:name="DefaultOcxName18" w:shapeid="_x0000_i1043"/>
+                    <w:object w:dxaOrig="405" w:dyaOrig="360">
+                      <v:shape id="_x0000_i1324" type="#_x0000_t75" style="width:20.25pt;height:18pt" o:ole="">
+                        <v:imagedata r:id="rId5" o:title=""/>
+                      </v:shape>
+                      <w:control r:id="rId25" w:name="DefaultOcxName18" w:shapeid="_x0000_i1324"/>
                     </w:object>
                   </w:r>
                   <w:r>
@@ -1627,7 +1629,7 @@
             </w:tblPr>
             <w:tblGrid>
               <w:gridCol w:w="325"/>
-              <w:gridCol w:w="3772"/>
+              <w:gridCol w:w="3775"/>
             </w:tblGrid>
             <w:tr>
               <w:trPr>
@@ -1671,11 +1673,11 @@
                     <w:rPr>
                       <w:rFonts w:ascii="Arial" w:eastAsia="Times New Roman" w:hAnsi="Arial" w:cs="Arial"/>
                     </w:rPr>
-                    <w:object w:dxaOrig="1440" w:dyaOrig="1440">
-                      <v:shape id="_x0000_i1044" type="#_x0000_t75" style="width:20.1pt;height:18.25pt" o:ole="">
-                        <v:imagedata r:id="rId5" o:title=""/>
-                      </v:shape>
-                      <w:control r:id="rId26" w:name="DefaultOcxName19" w:shapeid="_x0000_i1044"/>
+                    <w:object w:dxaOrig="405" w:dyaOrig="360">
+                      <v:shape id="_x0000_i1323" type="#_x0000_t75" style="width:20.25pt;height:18pt" o:ole="">
+                        <v:imagedata r:id="rId5" o:title=""/>
+                      </v:shape>
+                      <w:control r:id="rId26" w:name="DefaultOcxName19" w:shapeid="_x0000_i1323"/>
                     </w:object>
                   </w:r>
                   <w:proofErr w:type="spellStart"/>
@@ -1737,11 +1739,11 @@
                     <w:rPr>
                       <w:rFonts w:ascii="Arial" w:eastAsia="Times New Roman" w:hAnsi="Arial" w:cs="Arial"/>
                     </w:rPr>
-                    <w:object w:dxaOrig="1440" w:dyaOrig="1440">
-                      <v:shape id="_x0000_i1045" type="#_x0000_t75" style="width:20.1pt;height:18.25pt" o:ole="">
-                        <v:imagedata r:id="rId5" o:title=""/>
-                      </v:shape>
-                      <w:control r:id="rId27" w:name="DefaultOcxName20" w:shapeid="_x0000_i1045"/>
+                    <w:object w:dxaOrig="405" w:dyaOrig="360">
+                      <v:shape id="_x0000_i1322" type="#_x0000_t75" style="width:20.25pt;height:18pt" o:ole="">
+                        <v:imagedata r:id="rId5" o:title=""/>
+                      </v:shape>
+                      <w:control r:id="rId27" w:name="DefaultOcxName20" w:shapeid="_x0000_i1322"/>
                     </w:object>
                   </w:r>
                   <w:r>
@@ -1795,11 +1797,11 @@
                     <w:rPr>
                       <w:rFonts w:ascii="Arial" w:eastAsia="Times New Roman" w:hAnsi="Arial" w:cs="Arial"/>
                     </w:rPr>
-                    <w:object w:dxaOrig="1440" w:dyaOrig="1440">
-                      <v:shape id="_x0000_i1046" type="#_x0000_t75" style="width:20.1pt;height:18.25pt" o:ole="">
-                        <v:imagedata r:id="rId5" o:title=""/>
-                      </v:shape>
-                      <w:control r:id="rId28" w:name="DefaultOcxName21" w:shapeid="_x0000_i1046"/>
+                    <w:object w:dxaOrig="405" w:dyaOrig="360">
+                      <v:shape id="_x0000_i1321" type="#_x0000_t75" style="width:20.25pt;height:18pt" o:ole="">
+                        <v:imagedata r:id="rId5" o:title=""/>
+                      </v:shape>
+                      <w:control r:id="rId28" w:name="DefaultOcxName21" w:shapeid="_x0000_i1321"/>
                     </w:object>
                   </w:r>
                   <w:r>
@@ -1808,12 +1810,6 @@
                     </w:rPr>
                     <w:t>= operator</w:t>
                   </w:r>
-                  <w:r>
-                    <w:rPr>
-                      <w:rFonts w:ascii="Arial" w:eastAsia="Times New Roman" w:hAnsi="Arial" w:cs="Arial"/>
-                    </w:rPr>
-                    <w:t xml:space="preserve"> </w:t>
-                  </w:r>
                 </w:p>
               </w:tc>
             </w:tr>
@@ -1859,11 +1855,11 @@
                     <w:rPr>
                       <w:rFonts w:ascii="Arial" w:eastAsia="Times New Roman" w:hAnsi="Arial" w:cs="Arial"/>
                     </w:rPr>
-                    <w:object w:dxaOrig="1440" w:dyaOrig="1440">
-                      <v:shape id="_x0000_i1047" type="#_x0000_t75" style="width:20.1pt;height:18.25pt" o:ole="">
-                        <v:imagedata r:id="rId5" o:title=""/>
-                      </v:shape>
-                      <w:control r:id="rId29" w:name="DefaultOcxName22" w:shapeid="_x0000_i1047"/>
+                    <w:object w:dxaOrig="405" w:dyaOrig="360">
+                      <v:shape id="_x0000_i1320" type="#_x0000_t75" style="width:20.25pt;height:18pt" o:ole="">
+                        <v:imagedata r:id="rId5" o:title=""/>
+                      </v:shape>
+                      <w:control r:id="rId29" w:name="DefaultOcxName22" w:shapeid="_x0000_i1320"/>
                     </w:object>
                   </w:r>
                   <w:r>
@@ -1929,7 +1925,7 @@
             </w:tblPr>
             <w:tblGrid>
               <w:gridCol w:w="325"/>
-              <w:gridCol w:w="1339"/>
+              <w:gridCol w:w="1342"/>
             </w:tblGrid>
             <w:tr>
               <w:trPr>
@@ -1973,11 +1969,11 @@
                     <w:rPr>
                       <w:rFonts w:ascii="Arial" w:eastAsia="Times New Roman" w:hAnsi="Arial" w:cs="Arial"/>
                     </w:rPr>
-                    <w:object w:dxaOrig="1440" w:dyaOrig="1440">
-                      <v:shape id="_x0000_i1048" type="#_x0000_t75" style="width:20.1pt;height:18.25pt" o:ole="">
-                        <v:imagedata r:id="rId5" o:title=""/>
-                      </v:shape>
-                      <w:control r:id="rId30" w:name="DefaultOcxName23" w:shapeid="_x0000_i1048"/>
+                    <w:object w:dxaOrig="405" w:dyaOrig="360">
+                      <v:shape id="_x0000_i1319" type="#_x0000_t75" style="width:20.25pt;height:18pt" o:ole="">
+                        <v:imagedata r:id="rId5" o:title=""/>
+                      </v:shape>
+                      <w:control r:id="rId30" w:name="DefaultOcxName23" w:shapeid="_x0000_i1319"/>
                     </w:object>
                   </w:r>
                   <w:r>
@@ -2032,11 +2028,11 @@
                     <w:rPr>
                       <w:rFonts w:ascii="Arial" w:eastAsia="Times New Roman" w:hAnsi="Arial" w:cs="Arial"/>
                     </w:rPr>
-                    <w:object w:dxaOrig="1440" w:dyaOrig="1440">
-                      <v:shape id="_x0000_i1049" type="#_x0000_t75" style="width:20.1pt;height:18.25pt" o:ole="">
-                        <v:imagedata r:id="rId5" o:title=""/>
-                      </v:shape>
-                      <w:control r:id="rId31" w:name="DefaultOcxName24" w:shapeid="_x0000_i1049"/>
+                    <w:object w:dxaOrig="405" w:dyaOrig="360">
+                      <v:shape id="_x0000_i1318" type="#_x0000_t75" style="width:20.25pt;height:18pt" o:ole="">
+                        <v:imagedata r:id="rId5" o:title=""/>
+                      </v:shape>
+                      <w:control r:id="rId31" w:name="DefaultOcxName24" w:shapeid="_x0000_i1318"/>
                     </w:object>
                   </w:r>
                   <w:r>
@@ -2090,11 +2086,11 @@
                     <w:rPr>
                       <w:rFonts w:ascii="Arial" w:eastAsia="Times New Roman" w:hAnsi="Arial" w:cs="Arial"/>
                     </w:rPr>
-                    <w:object w:dxaOrig="1440" w:dyaOrig="1440">
-                      <v:shape id="_x0000_i1050" type="#_x0000_t75" style="width:20.1pt;height:18.25pt" o:ole="">
-                        <v:imagedata r:id="rId5" o:title=""/>
-                      </v:shape>
-                      <w:control r:id="rId32" w:name="DefaultOcxName25" w:shapeid="_x0000_i1050"/>
+                    <w:object w:dxaOrig="405" w:dyaOrig="360">
+                      <v:shape id="_x0000_i1317" type="#_x0000_t75" style="width:20.25pt;height:18pt" o:ole="">
+                        <v:imagedata r:id="rId5" o:title=""/>
+                      </v:shape>
+                      <w:control r:id="rId32" w:name="DefaultOcxName25" w:shapeid="_x0000_i1317"/>
                     </w:object>
                   </w:r>
                   <w:r>
@@ -2148,11 +2144,11 @@
                     <w:rPr>
                       <w:rFonts w:ascii="Arial" w:eastAsia="Times New Roman" w:hAnsi="Arial" w:cs="Arial"/>
                     </w:rPr>
-                    <w:object w:dxaOrig="1440" w:dyaOrig="1440">
-                      <v:shape id="_x0000_i1051" type="#_x0000_t75" style="width:20.1pt;height:18.25pt" o:ole="">
-                        <v:imagedata r:id="rId5" o:title=""/>
-                      </v:shape>
-                      <w:control r:id="rId33" w:name="DefaultOcxName26" w:shapeid="_x0000_i1051"/>
+                    <w:object w:dxaOrig="405" w:dyaOrig="360">
+                      <v:shape id="_x0000_i1316" type="#_x0000_t75" style="width:20.25pt;height:18pt" o:ole="">
+                        <v:imagedata r:id="rId5" o:title=""/>
+                      </v:shape>
+                      <w:control r:id="rId33" w:name="DefaultOcxName26" w:shapeid="_x0000_i1316"/>
                     </w:object>
                   </w:r>
                   <w:r>
@@ -2302,7 +2298,7 @@
             </w:tblPr>
             <w:tblGrid>
               <w:gridCol w:w="325"/>
-              <w:gridCol w:w="874"/>
+              <w:gridCol w:w="877"/>
             </w:tblGrid>
             <w:tr>
               <w:trPr>
@@ -2346,11 +2342,11 @@
                     <w:rPr>
                       <w:rFonts w:ascii="Arial" w:eastAsia="Times New Roman" w:hAnsi="Arial" w:cs="Arial"/>
                     </w:rPr>
-                    <w:object w:dxaOrig="1440" w:dyaOrig="1440">
-                      <v:shape id="_x0000_i1052" type="#_x0000_t75" style="width:20.1pt;height:18.25pt" o:ole="">
-                        <v:imagedata r:id="rId5" o:title=""/>
-                      </v:shape>
-                      <w:control r:id="rId35" w:name="DefaultOcxName27" w:shapeid="_x0000_i1052"/>
+                    <w:object w:dxaOrig="405" w:dyaOrig="360">
+                      <v:shape id="_x0000_i1315" type="#_x0000_t75" style="width:20.25pt;height:18pt" o:ole="">
+                        <v:imagedata r:id="rId5" o:title=""/>
+                      </v:shape>
+                      <w:control r:id="rId35" w:name="DefaultOcxName27" w:shapeid="_x0000_i1315"/>
                     </w:object>
                   </w:r>
                   <w:r>
@@ -2404,11 +2400,11 @@
                     <w:rPr>
                       <w:rFonts w:ascii="Arial" w:eastAsia="Times New Roman" w:hAnsi="Arial" w:cs="Arial"/>
                     </w:rPr>
-                    <w:object w:dxaOrig="1440" w:dyaOrig="1440">
-                      <v:shape id="_x0000_i1053" type="#_x0000_t75" style="width:20.1pt;height:18.25pt" o:ole="">
-                        <v:imagedata r:id="rId5" o:title=""/>
-                      </v:shape>
-                      <w:control r:id="rId36" w:name="DefaultOcxName28" w:shapeid="_x0000_i1053"/>
+                    <w:object w:dxaOrig="405" w:dyaOrig="360">
+                      <v:shape id="_x0000_i1314" type="#_x0000_t75" style="width:20.25pt;height:18pt" o:ole="">
+                        <v:imagedata r:id="rId5" o:title=""/>
+                      </v:shape>
+                      <w:control r:id="rId36" w:name="DefaultOcxName28" w:shapeid="_x0000_i1314"/>
                     </w:object>
                   </w:r>
                   <w:r>
@@ -2462,11 +2458,11 @@
                     <w:rPr>
                       <w:rFonts w:ascii="Arial" w:eastAsia="Times New Roman" w:hAnsi="Arial" w:cs="Arial"/>
                     </w:rPr>
-                    <w:object w:dxaOrig="1440" w:dyaOrig="1440">
-                      <v:shape id="_x0000_i1054" type="#_x0000_t75" style="width:20.1pt;height:18.25pt" o:ole="">
-                        <v:imagedata r:id="rId5" o:title=""/>
-                      </v:shape>
-                      <w:control r:id="rId37" w:name="DefaultOcxName29" w:shapeid="_x0000_i1054"/>
+                    <w:object w:dxaOrig="405" w:dyaOrig="360">
+                      <v:shape id="_x0000_i1313" type="#_x0000_t75" style="width:20.25pt;height:18pt" o:ole="">
+                        <v:imagedata r:id="rId5" o:title=""/>
+                      </v:shape>
+                      <w:control r:id="rId37" w:name="DefaultOcxName29" w:shapeid="_x0000_i1313"/>
                     </w:object>
                   </w:r>
                   <w:r>
@@ -2520,11 +2516,11 @@
                     <w:rPr>
                       <w:rFonts w:ascii="Arial" w:eastAsia="Times New Roman" w:hAnsi="Arial" w:cs="Arial"/>
                     </w:rPr>
-                    <w:object w:dxaOrig="1440" w:dyaOrig="1440">
-                      <v:shape id="_x0000_i1055" type="#_x0000_t75" style="width:20.1pt;height:18.25pt" o:ole="">
-                        <v:imagedata r:id="rId5" o:title=""/>
-                      </v:shape>
-                      <w:control r:id="rId38" w:name="DefaultOcxName30" w:shapeid="_x0000_i1055"/>
+                    <w:object w:dxaOrig="405" w:dyaOrig="360">
+                      <v:shape id="_x0000_i1312" type="#_x0000_t75" style="width:20.25pt;height:18pt" o:ole="">
+                        <v:imagedata r:id="rId5" o:title=""/>
+                      </v:shape>
+                      <w:control r:id="rId38" w:name="DefaultOcxName30" w:shapeid="_x0000_i1312"/>
                     </w:object>
                   </w:r>
                   <w:r>
@@ -2590,7 +2586,7 @@
             </w:tblPr>
             <w:tblGrid>
               <w:gridCol w:w="313"/>
-              <w:gridCol w:w="1045"/>
+              <w:gridCol w:w="1048"/>
             </w:tblGrid>
             <w:tr>
               <w:trPr>
@@ -2634,11 +2630,11 @@
                     <w:rPr>
                       <w:rFonts w:ascii="Arial" w:eastAsia="Times New Roman" w:hAnsi="Arial" w:cs="Arial"/>
                     </w:rPr>
-                    <w:object w:dxaOrig="1440" w:dyaOrig="1440">
-                      <v:shape id="_x0000_i1056" type="#_x0000_t75" style="width:20.1pt;height:18.25pt" o:ole="">
-                        <v:imagedata r:id="rId5" o:title=""/>
-                      </v:shape>
-                      <w:control r:id="rId39" w:name="DefaultOcxName31" w:shapeid="_x0000_i1056"/>
+                    <w:object w:dxaOrig="405" w:dyaOrig="360">
+                      <v:shape id="_x0000_i1311" type="#_x0000_t75" style="width:20.25pt;height:18pt" o:ole="">
+                        <v:imagedata r:id="rId5" o:title=""/>
+                      </v:shape>
+                      <w:control r:id="rId39" w:name="DefaultOcxName31" w:shapeid="_x0000_i1311"/>
                     </w:object>
                   </w:r>
                   <w:r>
@@ -2692,11 +2688,11 @@
                     <w:rPr>
                       <w:rFonts w:ascii="Arial" w:eastAsia="Times New Roman" w:hAnsi="Arial" w:cs="Arial"/>
                     </w:rPr>
-                    <w:object w:dxaOrig="1440" w:dyaOrig="1440">
-                      <v:shape id="_x0000_i1057" type="#_x0000_t75" style="width:20.1pt;height:18.25pt" o:ole="">
-                        <v:imagedata r:id="rId5" o:title=""/>
-                      </v:shape>
-                      <w:control r:id="rId40" w:name="DefaultOcxName32" w:shapeid="_x0000_i1057"/>
+                    <w:object w:dxaOrig="405" w:dyaOrig="360">
+                      <v:shape id="_x0000_i1310" type="#_x0000_t75" style="width:20.25pt;height:18pt" o:ole="">
+                        <v:imagedata r:id="rId5" o:title=""/>
+                      </v:shape>
+                      <w:control r:id="rId40" w:name="DefaultOcxName32" w:shapeid="_x0000_i1310"/>
                     </w:object>
                   </w:r>
                   <w:r>
@@ -2762,7 +2758,7 @@
             </w:tblPr>
             <w:tblGrid>
               <w:gridCol w:w="325"/>
-              <w:gridCol w:w="2501"/>
+              <w:gridCol w:w="2504"/>
             </w:tblGrid>
             <w:tr>
               <w:trPr>
@@ -2806,11 +2802,11 @@
                     <w:rPr>
                       <w:rFonts w:ascii="Arial" w:eastAsia="Times New Roman" w:hAnsi="Arial" w:cs="Arial"/>
                     </w:rPr>
-                    <w:object w:dxaOrig="1440" w:dyaOrig="1440">
-                      <v:shape id="_x0000_i1058" type="#_x0000_t75" style="width:20.1pt;height:18.25pt" o:ole="">
-                        <v:imagedata r:id="rId5" o:title=""/>
-                      </v:shape>
-                      <w:control r:id="rId41" w:name="DefaultOcxName33" w:shapeid="_x0000_i1058"/>
+                    <w:object w:dxaOrig="405" w:dyaOrig="360">
+                      <v:shape id="_x0000_i1233" type="#_x0000_t75" style="width:20.25pt;height:18pt" o:ole="">
+                        <v:imagedata r:id="rId5" o:title=""/>
+                      </v:shape>
+                      <w:control r:id="rId41" w:name="DefaultOcxName33" w:shapeid="_x0000_i1233"/>
                     </w:object>
                   </w:r>
                   <w:r>
@@ -2864,11 +2860,11 @@
                     <w:rPr>
                       <w:rFonts w:ascii="Arial" w:eastAsia="Times New Roman" w:hAnsi="Arial" w:cs="Arial"/>
                     </w:rPr>
-                    <w:object w:dxaOrig="1440" w:dyaOrig="1440">
-                      <v:shape id="_x0000_i1059" type="#_x0000_t75" style="width:20.1pt;height:18.25pt" o:ole="">
-                        <v:imagedata r:id="rId5" o:title=""/>
-                      </v:shape>
-                      <w:control r:id="rId42" w:name="DefaultOcxName34" w:shapeid="_x0000_i1059"/>
+                    <w:object w:dxaOrig="405" w:dyaOrig="360">
+                      <v:shape id="_x0000_i1232" type="#_x0000_t75" style="width:20.25pt;height:18pt" o:ole="">
+                        <v:imagedata r:id="rId5" o:title=""/>
+                      </v:shape>
+                      <w:control r:id="rId42" w:name="DefaultOcxName34" w:shapeid="_x0000_i1232"/>
                     </w:object>
                   </w:r>
                   <w:r>
@@ -2922,11 +2918,11 @@
                     <w:rPr>
                       <w:rFonts w:ascii="Arial" w:eastAsia="Times New Roman" w:hAnsi="Arial" w:cs="Arial"/>
                     </w:rPr>
-                    <w:object w:dxaOrig="1440" w:dyaOrig="1440">
-                      <v:shape id="_x0000_i1060" type="#_x0000_t75" style="width:20.1pt;height:18.25pt" o:ole="">
-                        <v:imagedata r:id="rId5" o:title=""/>
-                      </v:shape>
-                      <w:control r:id="rId43" w:name="DefaultOcxName35" w:shapeid="_x0000_i1060"/>
+                    <w:object w:dxaOrig="405" w:dyaOrig="360">
+                      <v:shape id="_x0000_i1231" type="#_x0000_t75" style="width:20.25pt;height:18pt" o:ole="">
+                        <v:imagedata r:id="rId5" o:title=""/>
+                      </v:shape>
+                      <w:control r:id="rId43" w:name="DefaultOcxName35" w:shapeid="_x0000_i1231"/>
                     </w:object>
                   </w:r>
                   <w:r>
@@ -2980,11 +2976,11 @@
                     <w:rPr>
                       <w:rFonts w:ascii="Arial" w:eastAsia="Times New Roman" w:hAnsi="Arial" w:cs="Arial"/>
                     </w:rPr>
-                    <w:object w:dxaOrig="1440" w:dyaOrig="1440">
-                      <v:shape id="_x0000_i1061" type="#_x0000_t75" style="width:20.1pt;height:18.25pt" o:ole="">
-                        <v:imagedata r:id="rId5" o:title=""/>
-                      </v:shape>
-                      <w:control r:id="rId44" w:name="DefaultOcxName36" w:shapeid="_x0000_i1061"/>
+                    <w:object w:dxaOrig="405" w:dyaOrig="360">
+                      <v:shape id="_x0000_i1230" type="#_x0000_t75" style="width:20.25pt;height:18pt" o:ole="">
+                        <v:imagedata r:id="rId5" o:title=""/>
+                      </v:shape>
+                      <w:control r:id="rId44" w:name="DefaultOcxName36" w:shapeid="_x0000_i1230"/>
                     </w:object>
                   </w:r>
                   <w:r>
@@ -3033,7 +3029,6 @@
                 <w:rFonts w:ascii="Arial" w:eastAsia="Times New Roman" w:hAnsi="Arial" w:cs="Arial"/>
                 <w:color w:val="000000"/>
               </w:rPr>
-              <w:lastRenderedPageBreak/>
               <w:t>11. Which of the following clauses will be executed even if no exceptions are found? </w:t>
             </w:r>
           </w:p>
@@ -3051,7 +3046,7 @@
             </w:tblPr>
             <w:tblGrid>
               <w:gridCol w:w="325"/>
-              <w:gridCol w:w="1155"/>
+              <w:gridCol w:w="1158"/>
             </w:tblGrid>
             <w:tr>
               <w:trPr>
@@ -3074,6 +3069,7 @@
                     <w:rPr>
                       <w:rFonts w:ascii="Arial" w:eastAsia="Times New Roman" w:hAnsi="Arial" w:cs="Arial"/>
                     </w:rPr>
+                    <w:lastRenderedPageBreak/>
                     <w:t>A.</w:t>
                   </w:r>
                 </w:p>
@@ -3095,11 +3091,11 @@
                     <w:rPr>
                       <w:rFonts w:ascii="Arial" w:eastAsia="Times New Roman" w:hAnsi="Arial" w:cs="Arial"/>
                     </w:rPr>
-                    <w:object w:dxaOrig="1440" w:dyaOrig="1440">
-                      <v:shape id="_x0000_i1062" type="#_x0000_t75" style="width:20.1pt;height:18.25pt" o:ole="">
-                        <v:imagedata r:id="rId5" o:title=""/>
-                      </v:shape>
-                      <w:control r:id="rId45" w:name="DefaultOcxName37" w:shapeid="_x0000_i1062"/>
+                    <w:object w:dxaOrig="405" w:dyaOrig="360">
+                      <v:shape id="_x0000_i1229" type="#_x0000_t75" style="width:20.25pt;height:18pt" o:ole="">
+                        <v:imagedata r:id="rId5" o:title=""/>
+                      </v:shape>
+                      <w:control r:id="rId45" w:name="DefaultOcxName37" w:shapeid="_x0000_i1229"/>
                     </w:object>
                   </w:r>
                   <w:r>
@@ -3153,11 +3149,11 @@
                     <w:rPr>
                       <w:rFonts w:ascii="Arial" w:eastAsia="Times New Roman" w:hAnsi="Arial" w:cs="Arial"/>
                     </w:rPr>
-                    <w:object w:dxaOrig="1440" w:dyaOrig="1440">
-                      <v:shape id="_x0000_i1063" type="#_x0000_t75" style="width:20.1pt;height:18.25pt" o:ole="">
-                        <v:imagedata r:id="rId5" o:title=""/>
-                      </v:shape>
-                      <w:control r:id="rId46" w:name="DefaultOcxName38" w:shapeid="_x0000_i1063"/>
+                    <w:object w:dxaOrig="405" w:dyaOrig="360">
+                      <v:shape id="_x0000_i1228" type="#_x0000_t75" style="width:20.25pt;height:18pt" o:ole="">
+                        <v:imagedata r:id="rId5" o:title=""/>
+                      </v:shape>
+                      <w:control r:id="rId46" w:name="DefaultOcxName38" w:shapeid="_x0000_i1228"/>
                     </w:object>
                   </w:r>
                   <w:r>
@@ -3211,11 +3207,11 @@
                     <w:rPr>
                       <w:rFonts w:ascii="Arial" w:eastAsia="Times New Roman" w:hAnsi="Arial" w:cs="Arial"/>
                     </w:rPr>
-                    <w:object w:dxaOrig="1440" w:dyaOrig="1440">
-                      <v:shape id="_x0000_i1064" type="#_x0000_t75" style="width:20.1pt;height:18.25pt" o:ole="">
-                        <v:imagedata r:id="rId5" o:title=""/>
-                      </v:shape>
-                      <w:control r:id="rId47" w:name="DefaultOcxName39" w:shapeid="_x0000_i1064"/>
+                    <w:object w:dxaOrig="405" w:dyaOrig="360">
+                      <v:shape id="_x0000_i1227" type="#_x0000_t75" style="width:20.25pt;height:18pt" o:ole="">
+                        <v:imagedata r:id="rId5" o:title=""/>
+                      </v:shape>
+                      <w:control r:id="rId47" w:name="DefaultOcxName39" w:shapeid="_x0000_i1227"/>
                     </w:object>
                   </w:r>
                   <w:r>
@@ -3269,11 +3265,11 @@
                     <w:rPr>
                       <w:rFonts w:ascii="Arial" w:eastAsia="Times New Roman" w:hAnsi="Arial" w:cs="Arial"/>
                     </w:rPr>
-                    <w:object w:dxaOrig="1440" w:dyaOrig="1440">
-                      <v:shape id="_x0000_i1065" type="#_x0000_t75" style="width:20.1pt;height:18.25pt" o:ole="">
-                        <v:imagedata r:id="rId5" o:title=""/>
-                      </v:shape>
-                      <w:control r:id="rId48" w:name="DefaultOcxName40" w:shapeid="_x0000_i1065"/>
+                    <w:object w:dxaOrig="405" w:dyaOrig="360">
+                      <v:shape id="_x0000_i1226" type="#_x0000_t75" style="width:20.25pt;height:18pt" o:ole="">
+                        <v:imagedata r:id="rId5" o:title=""/>
+                      </v:shape>
+                      <w:control r:id="rId48" w:name="DefaultOcxName40" w:shapeid="_x0000_i1226"/>
                     </w:object>
                   </w:r>
                   <w:r>
@@ -3322,6 +3318,7 @@
                 <w:rFonts w:ascii="Arial" w:eastAsia="Times New Roman" w:hAnsi="Arial" w:cs="Arial"/>
                 <w:color w:val="000000"/>
               </w:rPr>
+              <w:lastRenderedPageBreak/>
               <w:t>12. How many objects of string will be created in the following: </w:t>
             </w:r>
             <w:r>
@@ -3422,7 +3419,7 @@
             </w:tblPr>
             <w:tblGrid>
               <w:gridCol w:w="325"/>
-              <w:gridCol w:w="630"/>
+              <w:gridCol w:w="633"/>
             </w:tblGrid>
             <w:tr>
               <w:trPr>
@@ -3466,11 +3463,11 @@
                     <w:rPr>
                       <w:rFonts w:ascii="Arial" w:eastAsia="Times New Roman" w:hAnsi="Arial" w:cs="Arial"/>
                     </w:rPr>
-                    <w:object w:dxaOrig="1440" w:dyaOrig="1440">
-                      <v:shape id="_x0000_i1066" type="#_x0000_t75" style="width:20.1pt;height:18.25pt" o:ole="">
-                        <v:imagedata r:id="rId5" o:title=""/>
-                      </v:shape>
-                      <w:control r:id="rId50" w:name="DefaultOcxName41" w:shapeid="_x0000_i1066"/>
+                    <w:object w:dxaOrig="405" w:dyaOrig="360">
+                      <v:shape id="_x0000_i1225" type="#_x0000_t75" style="width:20.25pt;height:18pt" o:ole="">
+                        <v:imagedata r:id="rId5" o:title=""/>
+                      </v:shape>
+                      <w:control r:id="rId50" w:name="DefaultOcxName41" w:shapeid="_x0000_i1225"/>
                     </w:object>
                   </w:r>
                   <w:r>
@@ -3524,11 +3521,11 @@
                     <w:rPr>
                       <w:rFonts w:ascii="Arial" w:eastAsia="Times New Roman" w:hAnsi="Arial" w:cs="Arial"/>
                     </w:rPr>
-                    <w:object w:dxaOrig="1440" w:dyaOrig="1440">
-                      <v:shape id="_x0000_i1067" type="#_x0000_t75" style="width:20.1pt;height:18.25pt" o:ole="">
-                        <v:imagedata r:id="rId5" o:title=""/>
-                      </v:shape>
-                      <w:control r:id="rId51" w:name="DefaultOcxName42" w:shapeid="_x0000_i1067"/>
+                    <w:object w:dxaOrig="405" w:dyaOrig="360">
+                      <v:shape id="_x0000_i1224" type="#_x0000_t75" style="width:20.25pt;height:18pt" o:ole="">
+                        <v:imagedata r:id="rId5" o:title=""/>
+                      </v:shape>
+                      <w:control r:id="rId51" w:name="DefaultOcxName42" w:shapeid="_x0000_i1224"/>
                     </w:object>
                   </w:r>
                   <w:r>
@@ -3582,11 +3579,11 @@
                     <w:rPr>
                       <w:rFonts w:ascii="Arial" w:eastAsia="Times New Roman" w:hAnsi="Arial" w:cs="Arial"/>
                     </w:rPr>
-                    <w:object w:dxaOrig="1440" w:dyaOrig="1440">
-                      <v:shape id="_x0000_i1068" type="#_x0000_t75" style="width:20.1pt;height:18.25pt" o:ole="">
-                        <v:imagedata r:id="rId5" o:title=""/>
-                      </v:shape>
-                      <w:control r:id="rId52" w:name="DefaultOcxName43" w:shapeid="_x0000_i1068"/>
+                    <w:object w:dxaOrig="405" w:dyaOrig="360">
+                      <v:shape id="_x0000_i1223" type="#_x0000_t75" style="width:20.25pt;height:18pt" o:ole="">
+                        <v:imagedata r:id="rId5" o:title=""/>
+                      </v:shape>
+                      <w:control r:id="rId52" w:name="DefaultOcxName43" w:shapeid="_x0000_i1223"/>
                     </w:object>
                   </w:r>
                   <w:r>
@@ -3640,11 +3637,11 @@
                     <w:rPr>
                       <w:rFonts w:ascii="Arial" w:eastAsia="Times New Roman" w:hAnsi="Arial" w:cs="Arial"/>
                     </w:rPr>
-                    <w:object w:dxaOrig="1440" w:dyaOrig="1440">
-                      <v:shape id="_x0000_i1069" type="#_x0000_t75" style="width:20.1pt;height:18.25pt" o:ole="">
-                        <v:imagedata r:id="rId5" o:title=""/>
-                      </v:shape>
-                      <w:control r:id="rId53" w:name="DefaultOcxName44" w:shapeid="_x0000_i1069"/>
+                    <w:object w:dxaOrig="405" w:dyaOrig="360">
+                      <v:shape id="_x0000_i1222" type="#_x0000_t75" style="width:20.25pt;height:18pt" o:ole="">
+                        <v:imagedata r:id="rId5" o:title=""/>
+                      </v:shape>
+                      <w:control r:id="rId53" w:name="DefaultOcxName44" w:shapeid="_x0000_i1222"/>
                     </w:object>
                   </w:r>
                   <w:r>
@@ -3710,7 +3707,7 @@
             </w:tblPr>
             <w:tblGrid>
               <w:gridCol w:w="325"/>
-              <w:gridCol w:w="1498"/>
+              <w:gridCol w:w="1501"/>
             </w:tblGrid>
             <w:tr>
               <w:trPr>
@@ -3754,11 +3751,11 @@
                     <w:rPr>
                       <w:rFonts w:ascii="Arial" w:eastAsia="Times New Roman" w:hAnsi="Arial" w:cs="Arial"/>
                     </w:rPr>
-                    <w:object w:dxaOrig="1440" w:dyaOrig="1440">
-                      <v:shape id="_x0000_i1070" type="#_x0000_t75" style="width:20.1pt;height:18.25pt" o:ole="">
-                        <v:imagedata r:id="rId5" o:title=""/>
-                      </v:shape>
-                      <w:control r:id="rId54" w:name="DefaultOcxName45" w:shapeid="_x0000_i1070"/>
+                    <w:object w:dxaOrig="405" w:dyaOrig="360">
+                      <v:shape id="_x0000_i1221" type="#_x0000_t75" style="width:20.25pt;height:18pt" o:ole="">
+                        <v:imagedata r:id="rId5" o:title=""/>
+                      </v:shape>
+                      <w:control r:id="rId54" w:name="DefaultOcxName45" w:shapeid="_x0000_i1221"/>
                     </w:object>
                   </w:r>
                   <w:proofErr w:type="spellStart"/>
@@ -3814,11 +3811,11 @@
                     <w:rPr>
                       <w:rFonts w:ascii="Arial" w:eastAsia="Times New Roman" w:hAnsi="Arial" w:cs="Arial"/>
                     </w:rPr>
-                    <w:object w:dxaOrig="1440" w:dyaOrig="1440">
-                      <v:shape id="_x0000_i1071" type="#_x0000_t75" style="width:20.1pt;height:18.25pt" o:ole="">
-                        <v:imagedata r:id="rId5" o:title=""/>
-                      </v:shape>
-                      <w:control r:id="rId55" w:name="DefaultOcxName46" w:shapeid="_x0000_i1071"/>
+                    <w:object w:dxaOrig="405" w:dyaOrig="360">
+                      <v:shape id="_x0000_i1220" type="#_x0000_t75" style="width:20.25pt;height:18pt" o:ole="">
+                        <v:imagedata r:id="rId5" o:title=""/>
+                      </v:shape>
+                      <w:control r:id="rId55" w:name="DefaultOcxName46" w:shapeid="_x0000_i1220"/>
                     </w:object>
                   </w:r>
                   <w:proofErr w:type="spellStart"/>
@@ -3874,11 +3871,11 @@
                     <w:rPr>
                       <w:rFonts w:ascii="Arial" w:eastAsia="Times New Roman" w:hAnsi="Arial" w:cs="Arial"/>
                     </w:rPr>
-                    <w:object w:dxaOrig="1440" w:dyaOrig="1440">
-                      <v:shape id="_x0000_i1072" type="#_x0000_t75" style="width:20.1pt;height:18.25pt" o:ole="">
-                        <v:imagedata r:id="rId5" o:title=""/>
-                      </v:shape>
-                      <w:control r:id="rId56" w:name="DefaultOcxName47" w:shapeid="_x0000_i1072"/>
+                    <w:object w:dxaOrig="405" w:dyaOrig="360">
+                      <v:shape id="_x0000_i1219" type="#_x0000_t75" style="width:20.25pt;height:18pt" o:ole="">
+                        <v:imagedata r:id="rId5" o:title=""/>
+                      </v:shape>
+                      <w:control r:id="rId56" w:name="DefaultOcxName47" w:shapeid="_x0000_i1219"/>
                     </w:object>
                   </w:r>
                   <w:proofErr w:type="spellStart"/>
@@ -3934,11 +3931,11 @@
                     <w:rPr>
                       <w:rFonts w:ascii="Arial" w:eastAsia="Times New Roman" w:hAnsi="Arial" w:cs="Arial"/>
                     </w:rPr>
-                    <w:object w:dxaOrig="1440" w:dyaOrig="1440">
-                      <v:shape id="_x0000_i1073" type="#_x0000_t75" style="width:20.1pt;height:18.25pt" o:ole="">
-                        <v:imagedata r:id="rId5" o:title=""/>
-                      </v:shape>
-                      <w:control r:id="rId57" w:name="DefaultOcxName48" w:shapeid="_x0000_i1073"/>
+                    <w:object w:dxaOrig="405" w:dyaOrig="360">
+                      <v:shape id="_x0000_i1218" type="#_x0000_t75" style="width:20.25pt;height:18pt" o:ole="">
+                        <v:imagedata r:id="rId5" o:title=""/>
+                      </v:shape>
+                      <w:control r:id="rId57" w:name="DefaultOcxName48" w:shapeid="_x0000_i1218"/>
                     </w:object>
                   </w:r>
                   <w:proofErr w:type="spellStart"/>
@@ -3994,11 +3991,11 @@
                     <w:rPr>
                       <w:rFonts w:ascii="Arial" w:eastAsia="Times New Roman" w:hAnsi="Arial" w:cs="Arial"/>
                     </w:rPr>
-                    <w:object w:dxaOrig="1440" w:dyaOrig="1440">
-                      <v:shape id="_x0000_i1074" type="#_x0000_t75" style="width:20.1pt;height:18.25pt" o:ole="">
-                        <v:imagedata r:id="rId5" o:title=""/>
-                      </v:shape>
-                      <w:control r:id="rId58" w:name="DefaultOcxName49" w:shapeid="_x0000_i1074"/>
+                    <w:object w:dxaOrig="405" w:dyaOrig="360">
+                      <v:shape id="_x0000_i1217" type="#_x0000_t75" style="width:20.25pt;height:18pt" o:ole="">
+                        <v:imagedata r:id="rId5" o:title=""/>
+                      </v:shape>
+                      <w:control r:id="rId58" w:name="DefaultOcxName49" w:shapeid="_x0000_i1217"/>
                     </w:object>
                   </w:r>
                   <w:proofErr w:type="spellStart"/>
@@ -4080,13 +4077,6 @@
                 <w:color w:val="000000"/>
               </w:rPr>
               <w:br/>
-            </w:r>
-            <w:r>
-              <w:rPr>
-                <w:rFonts w:ascii="Arial" w:eastAsia="Times New Roman" w:hAnsi="Arial" w:cs="Arial"/>
-                <w:color w:val="000000"/>
-              </w:rPr>
-              <w:lastRenderedPageBreak/>
               <w:t>1.Declare the setter methods as final and static methods</w:t>
             </w:r>
             <w:r>
@@ -4111,6 +4101,13 @@
                 <w:color w:val="000000"/>
               </w:rPr>
               <w:br/>
+            </w:r>
+            <w:r>
+              <w:rPr>
+                <w:rFonts w:ascii="Arial" w:eastAsia="Times New Roman" w:hAnsi="Arial" w:cs="Arial"/>
+                <w:color w:val="000000"/>
+              </w:rPr>
+              <w:lastRenderedPageBreak/>
               <w:t>4.Make all fields as private </w:t>
             </w:r>
             <w:r>
@@ -4135,7 +4132,7 @@
             </w:tblPr>
             <w:tblGrid>
               <w:gridCol w:w="325"/>
-              <w:gridCol w:w="813"/>
+              <w:gridCol w:w="816"/>
             </w:tblGrid>
             <w:tr>
               <w:trPr>
@@ -4179,11 +4176,11 @@
                     <w:rPr>
                       <w:rFonts w:ascii="Arial" w:eastAsia="Times New Roman" w:hAnsi="Arial" w:cs="Arial"/>
                     </w:rPr>
-                    <w:object w:dxaOrig="1440" w:dyaOrig="1440">
-                      <v:shape id="_x0000_i1076" type="#_x0000_t75" style="width:20.1pt;height:18.25pt" o:ole="">
-                        <v:imagedata r:id="rId5" o:title=""/>
-                      </v:shape>
-                      <w:control r:id="rId59" w:name="DefaultOcxName50" w:shapeid="_x0000_i1076"/>
+                    <w:object w:dxaOrig="405" w:dyaOrig="360">
+                      <v:shape id="_x0000_i1216" type="#_x0000_t75" style="width:20.25pt;height:18pt" o:ole="">
+                        <v:imagedata r:id="rId5" o:title=""/>
+                      </v:shape>
+                      <w:control r:id="rId59" w:name="DefaultOcxName50" w:shapeid="_x0000_i1216"/>
                     </w:object>
                   </w:r>
                   <w:r>
@@ -4237,11 +4234,11 @@
                     <w:rPr>
                       <w:rFonts w:ascii="Arial" w:eastAsia="Times New Roman" w:hAnsi="Arial" w:cs="Arial"/>
                     </w:rPr>
-                    <w:object w:dxaOrig="1440" w:dyaOrig="1440">
-                      <v:shape id="_x0000_i1078" type="#_x0000_t75" style="width:20.1pt;height:18.25pt" o:ole="">
-                        <v:imagedata r:id="rId5" o:title=""/>
-                      </v:shape>
-                      <w:control r:id="rId60" w:name="DefaultOcxName51" w:shapeid="_x0000_i1078"/>
+                    <w:object w:dxaOrig="405" w:dyaOrig="360">
+                      <v:shape id="_x0000_i1215" type="#_x0000_t75" style="width:20.25pt;height:18pt" o:ole="">
+                        <v:imagedata r:id="rId5" o:title=""/>
+                      </v:shape>
+                      <w:control r:id="rId60" w:name="DefaultOcxName51" w:shapeid="_x0000_i1215"/>
                     </w:object>
                   </w:r>
                   <w:r>
@@ -4295,11 +4292,11 @@
                     <w:rPr>
                       <w:rFonts w:ascii="Arial" w:eastAsia="Times New Roman" w:hAnsi="Arial" w:cs="Arial"/>
                     </w:rPr>
-                    <w:object w:dxaOrig="1440" w:dyaOrig="1440">
-                      <v:shape id="_x0000_i1080" type="#_x0000_t75" style="width:20.1pt;height:18.25pt" o:ole="">
-                        <v:imagedata r:id="rId5" o:title=""/>
-                      </v:shape>
-                      <w:control r:id="rId61" w:name="DefaultOcxName52" w:shapeid="_x0000_i1080"/>
+                    <w:object w:dxaOrig="405" w:dyaOrig="360">
+                      <v:shape id="_x0000_i1214" type="#_x0000_t75" style="width:20.25pt;height:18pt" o:ole="">
+                        <v:imagedata r:id="rId5" o:title=""/>
+                      </v:shape>
+                      <w:control r:id="rId61" w:name="DefaultOcxName52" w:shapeid="_x0000_i1214"/>
                     </w:object>
                   </w:r>
                   <w:r>
@@ -4353,11 +4350,11 @@
                     <w:rPr>
                       <w:rFonts w:ascii="Arial" w:eastAsia="Times New Roman" w:hAnsi="Arial" w:cs="Arial"/>
                     </w:rPr>
-                    <w:object w:dxaOrig="1440" w:dyaOrig="1440">
-                      <v:shape id="_x0000_i1082" type="#_x0000_t75" style="width:20.1pt;height:18.25pt" o:ole="">
-                        <v:imagedata r:id="rId5" o:title=""/>
-                      </v:shape>
-                      <w:control r:id="rId62" w:name="DefaultOcxName53" w:shapeid="_x0000_i1082"/>
+                    <w:object w:dxaOrig="405" w:dyaOrig="360">
+                      <v:shape id="_x0000_i1213" type="#_x0000_t75" style="width:20.25pt;height:18pt" o:ole="">
+                        <v:imagedata r:id="rId5" o:title=""/>
+                      </v:shape>
+                      <w:control r:id="rId62" w:name="DefaultOcxName53" w:shapeid="_x0000_i1213"/>
                     </w:object>
                   </w:r>
                   <w:r>
@@ -4472,7 +4469,7 @@
             </w:tblPr>
             <w:tblGrid>
               <w:gridCol w:w="313"/>
-              <w:gridCol w:w="887"/>
+              <w:gridCol w:w="890"/>
             </w:tblGrid>
             <w:tr>
               <w:trPr>
@@ -4516,11 +4513,11 @@
                     <w:rPr>
                       <w:rFonts w:ascii="Arial" w:eastAsia="Times New Roman" w:hAnsi="Arial" w:cs="Arial"/>
                     </w:rPr>
-                    <w:object w:dxaOrig="1440" w:dyaOrig="1440">
-                      <v:shape id="_x0000_i1084" type="#_x0000_t75" style="width:20.1pt;height:18.25pt" o:ole="">
-                        <v:imagedata r:id="rId5" o:title=""/>
-                      </v:shape>
-                      <w:control r:id="rId63" w:name="DefaultOcxName54" w:shapeid="_x0000_i1084"/>
+                    <w:object w:dxaOrig="405" w:dyaOrig="360">
+                      <v:shape id="_x0000_i1212" type="#_x0000_t75" style="width:20.25pt;height:18pt" o:ole="">
+                        <v:imagedata r:id="rId5" o:title=""/>
+                      </v:shape>
+                      <w:control r:id="rId63" w:name="DefaultOcxName54" w:shapeid="_x0000_i1212"/>
                     </w:object>
                   </w:r>
                   <w:r>
@@ -4574,11 +4571,11 @@
                     <w:rPr>
                       <w:rFonts w:ascii="Arial" w:eastAsia="Times New Roman" w:hAnsi="Arial" w:cs="Arial"/>
                     </w:rPr>
-                    <w:object w:dxaOrig="1440" w:dyaOrig="1440">
-                      <v:shape id="_x0000_i1086" type="#_x0000_t75" style="width:20.1pt;height:18.25pt" o:ole="">
-                        <v:imagedata r:id="rId5" o:title=""/>
-                      </v:shape>
-                      <w:control r:id="rId64" w:name="DefaultOcxName55" w:shapeid="_x0000_i1086"/>
+                    <w:object w:dxaOrig="405" w:dyaOrig="360">
+                      <v:shape id="_x0000_i1211" type="#_x0000_t75" style="width:20.25pt;height:18pt" o:ole="">
+                        <v:imagedata r:id="rId5" o:title=""/>
+                      </v:shape>
+                      <w:control r:id="rId64" w:name="DefaultOcxName55" w:shapeid="_x0000_i1211"/>
                     </w:object>
                   </w:r>
                   <w:r>
@@ -4727,7 +4724,7 @@
             </w:tblPr>
             <w:tblGrid>
               <w:gridCol w:w="325"/>
-              <w:gridCol w:w="1082"/>
+              <w:gridCol w:w="1085"/>
             </w:tblGrid>
             <w:tr>
               <w:trPr>
@@ -4771,11 +4768,11 @@
                     <w:rPr>
                       <w:rFonts w:ascii="Arial" w:eastAsia="Times New Roman" w:hAnsi="Arial" w:cs="Arial"/>
                     </w:rPr>
-                    <w:object w:dxaOrig="1440" w:dyaOrig="1440">
-                      <v:shape id="_x0000_i1088" type="#_x0000_t75" style="width:20.1pt;height:18.25pt" o:ole="">
-                        <v:imagedata r:id="rId5" o:title=""/>
-                      </v:shape>
-                      <w:control r:id="rId66" w:name="DefaultOcxName56" w:shapeid="_x0000_i1088"/>
+                    <w:object w:dxaOrig="405" w:dyaOrig="360">
+                      <v:shape id="_x0000_i1210" type="#_x0000_t75" style="width:20.25pt;height:18pt" o:ole="">
+                        <v:imagedata r:id="rId5" o:title=""/>
+                      </v:shape>
+                      <w:control r:id="rId66" w:name="DefaultOcxName56" w:shapeid="_x0000_i1210"/>
                     </w:object>
                   </w:r>
                   <w:r>
@@ -4829,11 +4826,11 @@
                     <w:rPr>
                       <w:rFonts w:ascii="Arial" w:eastAsia="Times New Roman" w:hAnsi="Arial" w:cs="Arial"/>
                     </w:rPr>
-                    <w:object w:dxaOrig="1440" w:dyaOrig="1440">
-                      <v:shape id="_x0000_i1090" type="#_x0000_t75" style="width:20.1pt;height:18.25pt" o:ole="">
-                        <v:imagedata r:id="rId5" o:title=""/>
-                      </v:shape>
-                      <w:control r:id="rId67" w:name="DefaultOcxName57" w:shapeid="_x0000_i1090"/>
+                    <w:object w:dxaOrig="405" w:dyaOrig="360">
+                      <v:shape id="_x0000_i1209" type="#_x0000_t75" style="width:20.25pt;height:18pt" o:ole="">
+                        <v:imagedata r:id="rId5" o:title=""/>
+                      </v:shape>
+                      <w:control r:id="rId67" w:name="DefaultOcxName57" w:shapeid="_x0000_i1209"/>
                     </w:object>
                   </w:r>
                   <w:r>
@@ -4887,11 +4884,11 @@
                     <w:rPr>
                       <w:rFonts w:ascii="Arial" w:eastAsia="Times New Roman" w:hAnsi="Arial" w:cs="Arial"/>
                     </w:rPr>
-                    <w:object w:dxaOrig="1440" w:dyaOrig="1440">
-                      <v:shape id="_x0000_i1092" type="#_x0000_t75" style="width:20.1pt;height:18.25pt" o:ole="">
-                        <v:imagedata r:id="rId5" o:title=""/>
-                      </v:shape>
-                      <w:control r:id="rId68" w:name="DefaultOcxName58" w:shapeid="_x0000_i1092"/>
+                    <w:object w:dxaOrig="405" w:dyaOrig="360">
+                      <v:shape id="_x0000_i1208" type="#_x0000_t75" style="width:20.25pt;height:18pt" o:ole="">
+                        <v:imagedata r:id="rId5" o:title=""/>
+                      </v:shape>
+                      <w:control r:id="rId68" w:name="DefaultOcxName58" w:shapeid="_x0000_i1208"/>
                     </w:object>
                   </w:r>
                   <w:r>
@@ -4945,11 +4942,11 @@
                     <w:rPr>
                       <w:rFonts w:ascii="Arial" w:eastAsia="Times New Roman" w:hAnsi="Arial" w:cs="Arial"/>
                     </w:rPr>
-                    <w:object w:dxaOrig="1440" w:dyaOrig="1440">
-                      <v:shape id="_x0000_i1094" type="#_x0000_t75" style="width:20.1pt;height:18.25pt" o:ole="">
-                        <v:imagedata r:id="rId5" o:title=""/>
-                      </v:shape>
-                      <w:control r:id="rId69" w:name="DefaultOcxName59" w:shapeid="_x0000_i1094"/>
+                    <w:object w:dxaOrig="405" w:dyaOrig="360">
+                      <v:shape id="_x0000_i1207" type="#_x0000_t75" style="width:20.25pt;height:18pt" o:ole="">
+                        <v:imagedata r:id="rId5" o:title=""/>
+                      </v:shape>
+                      <w:control r:id="rId69" w:name="DefaultOcxName59" w:shapeid="_x0000_i1207"/>
                     </w:object>
                   </w:r>
                   <w:r>
@@ -5015,7 +5012,7 @@
             </w:tblPr>
             <w:tblGrid>
               <w:gridCol w:w="325"/>
-              <w:gridCol w:w="3332"/>
+              <w:gridCol w:w="3335"/>
             </w:tblGrid>
             <w:tr>
               <w:trPr>
@@ -5059,11 +5056,11 @@
                     <w:rPr>
                       <w:rFonts w:ascii="Arial" w:eastAsia="Times New Roman" w:hAnsi="Arial" w:cs="Arial"/>
                     </w:rPr>
-                    <w:object w:dxaOrig="1440" w:dyaOrig="1440">
-                      <v:shape id="_x0000_i1096" type="#_x0000_t75" style="width:20.1pt;height:18.25pt" o:ole="">
-                        <v:imagedata r:id="rId5" o:title=""/>
-                      </v:shape>
-                      <w:control r:id="rId70" w:name="DefaultOcxName60" w:shapeid="_x0000_i1096"/>
+                    <w:object w:dxaOrig="405" w:dyaOrig="360">
+                      <v:shape id="_x0000_i1206" type="#_x0000_t75" style="width:20.25pt;height:18pt" o:ole="">
+                        <v:imagedata r:id="rId5" o:title=""/>
+                      </v:shape>
+                      <w:control r:id="rId70" w:name="DefaultOcxName60" w:shapeid="_x0000_i1206"/>
                     </w:object>
                   </w:r>
                   <w:r>
@@ -5117,11 +5114,11 @@
                     <w:rPr>
                       <w:rFonts w:ascii="Arial" w:eastAsia="Times New Roman" w:hAnsi="Arial" w:cs="Arial"/>
                     </w:rPr>
-                    <w:object w:dxaOrig="1440" w:dyaOrig="1440">
-                      <v:shape id="_x0000_i1098" type="#_x0000_t75" style="width:20.1pt;height:18.25pt" o:ole="">
-                        <v:imagedata r:id="rId5" o:title=""/>
-                      </v:shape>
-                      <w:control r:id="rId71" w:name="DefaultOcxName61" w:shapeid="_x0000_i1098"/>
+                    <w:object w:dxaOrig="405" w:dyaOrig="360">
+                      <v:shape id="_x0000_i1205" type="#_x0000_t75" style="width:20.25pt;height:18pt" o:ole="">
+                        <v:imagedata r:id="rId5" o:title=""/>
+                      </v:shape>
+                      <w:control r:id="rId71" w:name="DefaultOcxName61" w:shapeid="_x0000_i1205"/>
                     </w:object>
                   </w:r>
                   <w:r>
@@ -5154,7 +5151,6 @@
                     <w:rPr>
                       <w:rFonts w:ascii="Arial" w:eastAsia="Times New Roman" w:hAnsi="Arial" w:cs="Arial"/>
                     </w:rPr>
-                    <w:lastRenderedPageBreak/>
                     <w:t>C.</w:t>
                   </w:r>
                 </w:p>
@@ -5176,11 +5172,11 @@
                     <w:rPr>
                       <w:rFonts w:ascii="Arial" w:eastAsia="Times New Roman" w:hAnsi="Arial" w:cs="Arial"/>
                     </w:rPr>
-                    <w:object w:dxaOrig="1440" w:dyaOrig="1440">
-                      <v:shape id="_x0000_i1100" type="#_x0000_t75" style="width:20.1pt;height:18.25pt" o:ole="">
-                        <v:imagedata r:id="rId5" o:title=""/>
-                      </v:shape>
-                      <w:control r:id="rId72" w:name="DefaultOcxName62" w:shapeid="_x0000_i1100"/>
+                    <w:object w:dxaOrig="405" w:dyaOrig="360">
+                      <v:shape id="_x0000_i1204" type="#_x0000_t75" style="width:20.25pt;height:18pt" o:ole="">
+                        <v:imagedata r:id="rId5" o:title=""/>
+                      </v:shape>
+                      <w:control r:id="rId72" w:name="DefaultOcxName62" w:shapeid="_x0000_i1204"/>
                     </w:object>
                   </w:r>
                   <w:r>
@@ -5234,11 +5230,11 @@
                     <w:rPr>
                       <w:rFonts w:ascii="Arial" w:eastAsia="Times New Roman" w:hAnsi="Arial" w:cs="Arial"/>
                     </w:rPr>
-                    <w:object w:dxaOrig="1440" w:dyaOrig="1440">
-                      <v:shape id="_x0000_i1102" type="#_x0000_t75" style="width:20.1pt;height:18.25pt" o:ole="">
-                        <v:imagedata r:id="rId5" o:title=""/>
-                      </v:shape>
-                      <w:control r:id="rId73" w:name="DefaultOcxName63" w:shapeid="_x0000_i1102"/>
+                    <w:object w:dxaOrig="405" w:dyaOrig="360">
+                      <v:shape id="_x0000_i1203" type="#_x0000_t75" style="width:20.25pt;height:18pt" o:ole="">
+                        <v:imagedata r:id="rId5" o:title=""/>
+                      </v:shape>
+                      <w:control r:id="rId73" w:name="DefaultOcxName63" w:shapeid="_x0000_i1203"/>
                     </w:object>
                   </w:r>
                   <w:r>
@@ -5381,7 +5377,7 @@
             </w:tblPr>
             <w:tblGrid>
               <w:gridCol w:w="325"/>
-              <w:gridCol w:w="2416"/>
+              <w:gridCol w:w="2419"/>
             </w:tblGrid>
             <w:tr>
               <w:trPr>
@@ -5425,11 +5421,11 @@
                     <w:rPr>
                       <w:rFonts w:ascii="Arial" w:eastAsia="Times New Roman" w:hAnsi="Arial" w:cs="Arial"/>
                     </w:rPr>
-                    <w:object w:dxaOrig="1440" w:dyaOrig="1440">
-                      <v:shape id="_x0000_i1104" type="#_x0000_t75" style="width:20.1pt;height:18.25pt" o:ole="">
-                        <v:imagedata r:id="rId5" o:title=""/>
-                      </v:shape>
-                      <w:control r:id="rId75" w:name="DefaultOcxName64" w:shapeid="_x0000_i1104"/>
+                    <w:object w:dxaOrig="405" w:dyaOrig="360">
+                      <v:shape id="_x0000_i1202" type="#_x0000_t75" style="width:20.25pt;height:18pt" o:ole="">
+                        <v:imagedata r:id="rId5" o:title=""/>
+                      </v:shape>
+                      <w:control r:id="rId75" w:name="DefaultOcxName64" w:shapeid="_x0000_i1202"/>
                     </w:object>
                   </w:r>
                   <w:r>
@@ -5483,11 +5479,11 @@
                     <w:rPr>
                       <w:rFonts w:ascii="Arial" w:eastAsia="Times New Roman" w:hAnsi="Arial" w:cs="Arial"/>
                     </w:rPr>
-                    <w:object w:dxaOrig="1440" w:dyaOrig="1440">
-                      <v:shape id="_x0000_i1106" type="#_x0000_t75" style="width:20.1pt;height:18.25pt" o:ole="">
-                        <v:imagedata r:id="rId5" o:title=""/>
-                      </v:shape>
-                      <w:control r:id="rId76" w:name="DefaultOcxName65" w:shapeid="_x0000_i1106"/>
+                    <w:object w:dxaOrig="405" w:dyaOrig="360">
+                      <v:shape id="_x0000_i1201" type="#_x0000_t75" style="width:20.25pt;height:18pt" o:ole="">
+                        <v:imagedata r:id="rId5" o:title=""/>
+                      </v:shape>
+                      <w:control r:id="rId76" w:name="DefaultOcxName65" w:shapeid="_x0000_i1201"/>
                     </w:object>
                   </w:r>
                   <w:r>
@@ -5541,11 +5537,11 @@
                     <w:rPr>
                       <w:rFonts w:ascii="Arial" w:eastAsia="Times New Roman" w:hAnsi="Arial" w:cs="Arial"/>
                     </w:rPr>
-                    <w:object w:dxaOrig="1440" w:dyaOrig="1440">
-                      <v:shape id="_x0000_i1108" type="#_x0000_t75" style="width:20.1pt;height:18.25pt" o:ole="">
-                        <v:imagedata r:id="rId5" o:title=""/>
-                      </v:shape>
-                      <w:control r:id="rId77" w:name="DefaultOcxName66" w:shapeid="_x0000_i1108"/>
+                    <w:object w:dxaOrig="405" w:dyaOrig="360">
+                      <v:shape id="_x0000_i1200" type="#_x0000_t75" style="width:20.25pt;height:18pt" o:ole="">
+                        <v:imagedata r:id="rId5" o:title=""/>
+                      </v:shape>
+                      <w:control r:id="rId77" w:name="DefaultOcxName66" w:shapeid="_x0000_i1200"/>
                     </w:object>
                   </w:r>
                   <w:r>
@@ -5599,11 +5595,11 @@
                     <w:rPr>
                       <w:rFonts w:ascii="Arial" w:eastAsia="Times New Roman" w:hAnsi="Arial" w:cs="Arial"/>
                     </w:rPr>
-                    <w:object w:dxaOrig="1440" w:dyaOrig="1440">
-                      <v:shape id="_x0000_i1110" type="#_x0000_t75" style="width:20.1pt;height:18.25pt" o:ole="">
-                        <v:imagedata r:id="rId5" o:title=""/>
-                      </v:shape>
-                      <w:control r:id="rId78" w:name="DefaultOcxName67" w:shapeid="_x0000_i1110"/>
+                    <w:object w:dxaOrig="405" w:dyaOrig="360">
+                      <v:shape id="_x0000_i1199" type="#_x0000_t75" style="width:20.25pt;height:18pt" o:ole="">
+                        <v:imagedata r:id="rId5" o:title=""/>
+                      </v:shape>
+                      <w:control r:id="rId78" w:name="DefaultOcxName67" w:shapeid="_x0000_i1199"/>
                     </w:object>
                   </w:r>
                   <w:r>
@@ -5669,7 +5665,7 @@
             </w:tblPr>
             <w:tblGrid>
               <w:gridCol w:w="325"/>
-              <w:gridCol w:w="1168"/>
+              <w:gridCol w:w="1171"/>
             </w:tblGrid>
             <w:tr>
               <w:trPr>
@@ -5713,11 +5709,11 @@
                     <w:rPr>
                       <w:rFonts w:ascii="Arial" w:eastAsia="Times New Roman" w:hAnsi="Arial" w:cs="Arial"/>
                     </w:rPr>
-                    <w:object w:dxaOrig="1440" w:dyaOrig="1440">
-                      <v:shape id="_x0000_i1112" type="#_x0000_t75" style="width:20.1pt;height:18.25pt" o:ole="">
-                        <v:imagedata r:id="rId5" o:title=""/>
-                      </v:shape>
-                      <w:control r:id="rId79" w:name="DefaultOcxName68" w:shapeid="_x0000_i1112"/>
+                    <w:object w:dxaOrig="405" w:dyaOrig="360">
+                      <v:shape id="_x0000_i1198" type="#_x0000_t75" style="width:20.25pt;height:18pt" o:ole="">
+                        <v:imagedata r:id="rId5" o:title=""/>
+                      </v:shape>
+                      <w:control r:id="rId79" w:name="DefaultOcxName68" w:shapeid="_x0000_i1198"/>
                     </w:object>
                   </w:r>
                   <w:r>
@@ -5771,11 +5767,11 @@
                     <w:rPr>
                       <w:rFonts w:ascii="Arial" w:eastAsia="Times New Roman" w:hAnsi="Arial" w:cs="Arial"/>
                     </w:rPr>
-                    <w:object w:dxaOrig="1440" w:dyaOrig="1440">
-                      <v:shape id="_x0000_i1114" type="#_x0000_t75" style="width:20.1pt;height:18.25pt" o:ole="">
-                        <v:imagedata r:id="rId5" o:title=""/>
-                      </v:shape>
-                      <w:control r:id="rId80" w:name="DefaultOcxName69" w:shapeid="_x0000_i1114"/>
+                    <w:object w:dxaOrig="405" w:dyaOrig="360">
+                      <v:shape id="_x0000_i1197" type="#_x0000_t75" style="width:20.25pt;height:18pt" o:ole="">
+                        <v:imagedata r:id="rId5" o:title=""/>
+                      </v:shape>
+                      <w:control r:id="rId80" w:name="DefaultOcxName69" w:shapeid="_x0000_i1197"/>
                     </w:object>
                   </w:r>
                   <w:r>
@@ -5829,11 +5825,11 @@
                     <w:rPr>
                       <w:rFonts w:ascii="Arial" w:eastAsia="Times New Roman" w:hAnsi="Arial" w:cs="Arial"/>
                     </w:rPr>
-                    <w:object w:dxaOrig="1440" w:dyaOrig="1440">
-                      <v:shape id="_x0000_i1116" type="#_x0000_t75" style="width:20.1pt;height:18.25pt" o:ole="">
-                        <v:imagedata r:id="rId5" o:title=""/>
-                      </v:shape>
-                      <w:control r:id="rId81" w:name="DefaultOcxName70" w:shapeid="_x0000_i1116"/>
+                    <w:object w:dxaOrig="405" w:dyaOrig="360">
+                      <v:shape id="_x0000_i1196" type="#_x0000_t75" style="width:20.25pt;height:18pt" o:ole="">
+                        <v:imagedata r:id="rId5" o:title=""/>
+                      </v:shape>
+                      <w:control r:id="rId81" w:name="DefaultOcxName70" w:shapeid="_x0000_i1196"/>
                     </w:object>
                   </w:r>
                   <w:r>
@@ -5887,11 +5883,11 @@
                     <w:rPr>
                       <w:rFonts w:ascii="Arial" w:eastAsia="Times New Roman" w:hAnsi="Arial" w:cs="Arial"/>
                     </w:rPr>
-                    <w:object w:dxaOrig="1440" w:dyaOrig="1440">
-                      <v:shape id="_x0000_i1118" type="#_x0000_t75" style="width:20.1pt;height:18.25pt" o:ole="">
-                        <v:imagedata r:id="rId5" o:title=""/>
-                      </v:shape>
-                      <w:control r:id="rId82" w:name="DefaultOcxName71" w:shapeid="_x0000_i1118"/>
+                    <w:object w:dxaOrig="405" w:dyaOrig="360">
+                      <v:shape id="_x0000_i1195" type="#_x0000_t75" style="width:20.25pt;height:18pt" o:ole="">
+                        <v:imagedata r:id="rId5" o:title=""/>
+                      </v:shape>
+                      <w:control r:id="rId82" w:name="DefaultOcxName71" w:shapeid="_x0000_i1195"/>
                     </w:object>
                   </w:r>
                   <w:proofErr w:type="spellStart"/>
@@ -5963,7 +5959,6 @@
                 <w:rFonts w:ascii="Arial" w:eastAsia="Times New Roman" w:hAnsi="Arial" w:cs="Arial"/>
                 <w:color w:val="000000"/>
               </w:rPr>
-              <w:lastRenderedPageBreak/>
               <w:br/>
             </w:r>
             <w:r>
@@ -6036,7 +6031,7 @@
             </w:tblPr>
             <w:tblGrid>
               <w:gridCol w:w="325"/>
-              <w:gridCol w:w="2330"/>
+              <w:gridCol w:w="2333"/>
             </w:tblGrid>
             <w:tr>
               <w:trPr>
@@ -6059,6 +6054,7 @@
                     <w:rPr>
                       <w:rFonts w:ascii="Arial" w:eastAsia="Times New Roman" w:hAnsi="Arial" w:cs="Arial"/>
                     </w:rPr>
+                    <w:lastRenderedPageBreak/>
                     <w:t>A.</w:t>
                   </w:r>
                 </w:p>
@@ -6080,11 +6076,11 @@
                     <w:rPr>
                       <w:rFonts w:ascii="Arial" w:eastAsia="Times New Roman" w:hAnsi="Arial" w:cs="Arial"/>
                     </w:rPr>
-                    <w:object w:dxaOrig="1440" w:dyaOrig="1440">
-                      <v:shape id="_x0000_i1120" type="#_x0000_t75" style="width:20.1pt;height:18.25pt" o:ole="">
-                        <v:imagedata r:id="rId5" o:title=""/>
-                      </v:shape>
-                      <w:control r:id="rId84" w:name="DefaultOcxName72" w:shapeid="_x0000_i1120"/>
+                    <w:object w:dxaOrig="405" w:dyaOrig="360">
+                      <v:shape id="_x0000_i1194" type="#_x0000_t75" style="width:20.25pt;height:18pt" o:ole="">
+                        <v:imagedata r:id="rId5" o:title=""/>
+                      </v:shape>
+                      <w:control r:id="rId84" w:name="DefaultOcxName72" w:shapeid="_x0000_i1194"/>
                     </w:object>
                   </w:r>
                   <w:r>
@@ -6138,11 +6134,11 @@
                     <w:rPr>
                       <w:rFonts w:ascii="Arial" w:eastAsia="Times New Roman" w:hAnsi="Arial" w:cs="Arial"/>
                     </w:rPr>
-                    <w:object w:dxaOrig="1440" w:dyaOrig="1440">
-                      <v:shape id="_x0000_i1122" type="#_x0000_t75" style="width:20.1pt;height:18.25pt" o:ole="">
-                        <v:imagedata r:id="rId5" o:title=""/>
-                      </v:shape>
-                      <w:control r:id="rId85" w:name="DefaultOcxName73" w:shapeid="_x0000_i1122"/>
+                    <w:object w:dxaOrig="405" w:dyaOrig="360">
+                      <v:shape id="_x0000_i1193" type="#_x0000_t75" style="width:20.25pt;height:18pt" o:ole="">
+                        <v:imagedata r:id="rId5" o:title=""/>
+                      </v:shape>
+                      <w:control r:id="rId85" w:name="DefaultOcxName73" w:shapeid="_x0000_i1193"/>
                     </w:object>
                   </w:r>
                   <w:r>
@@ -6196,11 +6192,11 @@
                     <w:rPr>
                       <w:rFonts w:ascii="Arial" w:eastAsia="Times New Roman" w:hAnsi="Arial" w:cs="Arial"/>
                     </w:rPr>
-                    <w:object w:dxaOrig="1440" w:dyaOrig="1440">
-                      <v:shape id="_x0000_i1124" type="#_x0000_t75" style="width:20.1pt;height:18.25pt" o:ole="">
-                        <v:imagedata r:id="rId5" o:title=""/>
-                      </v:shape>
-                      <w:control r:id="rId86" w:name="DefaultOcxName74" w:shapeid="_x0000_i1124"/>
+                    <w:object w:dxaOrig="405" w:dyaOrig="360">
+                      <v:shape id="_x0000_i1192" type="#_x0000_t75" style="width:20.25pt;height:18pt" o:ole="">
+                        <v:imagedata r:id="rId5" o:title=""/>
+                      </v:shape>
+                      <w:control r:id="rId86" w:name="DefaultOcxName74" w:shapeid="_x0000_i1192"/>
                     </w:object>
                   </w:r>
                   <w:r>
@@ -6254,11 +6250,11 @@
                     <w:rPr>
                       <w:rFonts w:ascii="Arial" w:eastAsia="Times New Roman" w:hAnsi="Arial" w:cs="Arial"/>
                     </w:rPr>
-                    <w:object w:dxaOrig="1440" w:dyaOrig="1440">
-                      <v:shape id="_x0000_i1126" type="#_x0000_t75" style="width:20.1pt;height:18.25pt" o:ole="">
-                        <v:imagedata r:id="rId5" o:title=""/>
-                      </v:shape>
-                      <w:control r:id="rId87" w:name="DefaultOcxName75" w:shapeid="_x0000_i1126"/>
+                    <w:object w:dxaOrig="405" w:dyaOrig="360">
+                      <v:shape id="_x0000_i1191" type="#_x0000_t75" style="width:20.25pt;height:18pt" o:ole="">
+                        <v:imagedata r:id="rId5" o:title=""/>
+                      </v:shape>
+                      <w:control r:id="rId87" w:name="DefaultOcxName75" w:shapeid="_x0000_i1191"/>
                     </w:object>
                   </w:r>
                   <w:r>
@@ -6295,7 +6291,7 @@
 </file>
 
 <file path=word/styles.xml><?xml version="1.0" encoding="utf-8"?>
-<w:styles xmlns:mc="http://schemas.openxmlformats.org/markup-compatibility/2006" xmlns:r="http://schemas.openxmlformats.org/officeDocument/2006/relationships" xmlns:w="http://schemas.openxmlformats.org/wordprocessingml/2006/main" xmlns:w14="http://schemas.microsoft.com/office/word/2010/wordml" xmlns:w15="http://schemas.microsoft.com/office/word/2012/wordml" xmlns:w16cex="http://schemas.microsoft.com/office/word/2018/wordml/cex" xmlns:w16cid="http://schemas.microsoft.com/office/word/2016/wordml/cid" xmlns:w16="http://schemas.microsoft.com/office/word/2018/wordml" xmlns:w16se="http://schemas.microsoft.com/office/word/2015/wordml/symex" mc:Ignorable="w14 w15 w16se w16cid w16 w16cex">
+<w:styles xmlns:mc="http://schemas.openxmlformats.org/markup-compatibility/2006" xmlns:r="http://schemas.openxmlformats.org/officeDocument/2006/relationships" xmlns:w="http://schemas.openxmlformats.org/wordprocessingml/2006/main" xmlns:w14="http://schemas.microsoft.com/office/word/2010/wordml" xmlns:w15="http://schemas.microsoft.com/office/word/2012/wordml" mc:Ignorable="w14 w15">
   <w:docDefaults>
     <w:rPrDefault>
       <w:rPr>
@@ -6311,7 +6307,7 @@
       </w:pPr>
     </w:pPrDefault>
   </w:docDefaults>
-  <w:latentStyles w:defLockedState="0" w:defUIPriority="99" w:defSemiHidden="0" w:defUnhideWhenUsed="0" w:defQFormat="0" w:count="376">
+  <w:latentStyles w:defLockedState="0" w:defUIPriority="99" w:defSemiHidden="0" w:defUnhideWhenUsed="0" w:defQFormat="0" w:count="371">
     <w:lsdException w:name="Normal" w:uiPriority="0" w:qFormat="1"/>
     <w:lsdException w:name="heading 1" w:uiPriority="9" w:qFormat="1"/>
     <w:lsdException w:name="heading 2" w:semiHidden="1" w:uiPriority="9" w:unhideWhenUsed="1" w:qFormat="1"/>
@@ -6417,6 +6413,7 @@
     <w:lsdException w:name="HTML Sample" w:semiHidden="1" w:unhideWhenUsed="1"/>
     <w:lsdException w:name="HTML Typewriter" w:semiHidden="1" w:unhideWhenUsed="1"/>
     <w:lsdException w:name="HTML Variable" w:semiHidden="1" w:unhideWhenUsed="1"/>
+    <w:lsdException w:name="Normal Table" w:semiHidden="1" w:unhideWhenUsed="1"/>
     <w:lsdException w:name="annotation subject" w:semiHidden="1" w:unhideWhenUsed="1"/>
     <w:lsdException w:name="No List" w:semiHidden="1" w:unhideWhenUsed="1"/>
     <w:lsdException w:name="Outline List 1" w:semiHidden="1" w:unhideWhenUsed="1"/>
@@ -6459,8 +6456,11 @@
     <w:lsdException w:name="Table Contemporary" w:semiHidden="1" w:unhideWhenUsed="1"/>
     <w:lsdException w:name="Table Elegant" w:semiHidden="1" w:unhideWhenUsed="1"/>
     <w:lsdException w:name="Table Professional" w:semiHidden="1" w:unhideWhenUsed="1"/>
+    <w:lsdException w:name="Table Subtle 1" w:semiHidden="1" w:unhideWhenUsed="1"/>
     <w:lsdException w:name="Table Subtle 2" w:semiHidden="1" w:unhideWhenUsed="1"/>
     <w:lsdException w:name="Table Web 1" w:semiHidden="1" w:unhideWhenUsed="1"/>
+    <w:lsdException w:name="Table Web 2" w:semiHidden="1" w:unhideWhenUsed="1"/>
+    <w:lsdException w:name="Table Web 3" w:semiHidden="1" w:unhideWhenUsed="1"/>
     <w:lsdException w:name="Balloon Text" w:semiHidden="1" w:unhideWhenUsed="1"/>
     <w:lsdException w:name="Table Grid" w:uiPriority="39"/>
     <w:lsdException w:name="Table Theme" w:semiHidden="1" w:unhideWhenUsed="1"/>
@@ -6679,11 +6679,6 @@
     <w:lsdException w:name="List Table 5 Dark Accent 6" w:uiPriority="50"/>
     <w:lsdException w:name="List Table 6 Colorful Accent 6" w:uiPriority="51"/>
     <w:lsdException w:name="List Table 7 Colorful Accent 6" w:uiPriority="52"/>
-    <w:lsdException w:name="Mention" w:semiHidden="1" w:unhideWhenUsed="1"/>
-    <w:lsdException w:name="Smart Hyperlink" w:semiHidden="1" w:unhideWhenUsed="1"/>
-    <w:lsdException w:name="Hashtag" w:semiHidden="1" w:unhideWhenUsed="1"/>
-    <w:lsdException w:name="Unresolved Mention" w:semiHidden="1" w:unhideWhenUsed="1"/>
-    <w:lsdException w:name="Smart Link" w:semiHidden="1" w:unhideWhenUsed="1"/>
   </w:latentStyles>
   <w:style w:type="paragraph" w:default="1" w:styleId="Normal">
     <w:name w:val="Normal"/>

</xml_diff>

<commit_message>
Revert "Revert "Update java 101 assessment.docx""
This reverts commit ba474c8a8295810d9394fd288ce39ed51465569c.
</commit_message>
<xml_diff>
--- a/referencematerial/java 101 assessment.docx
+++ b/referencematerial/java 101 assessment.docx
@@ -1,6 +1,6 @@
 
 <file path=word/document.xml><?xml version="1.0" encoding="utf-8"?>
-<w:document xmlns:wpc="http://schemas.microsoft.com/office/word/2010/wordprocessingCanvas" xmlns:mc="http://schemas.openxmlformats.org/markup-compatibility/2006" xmlns:o="urn:schemas-microsoft-com:office:office" xmlns:r="http://schemas.openxmlformats.org/officeDocument/2006/relationships" xmlns:m="http://schemas.openxmlformats.org/officeDocument/2006/math" xmlns:v="urn:schemas-microsoft-com:vml" xmlns:wp14="http://schemas.microsoft.com/office/word/2010/wordprocessingDrawing" xmlns:wp="http://schemas.openxmlformats.org/drawingml/2006/wordprocessingDrawing" xmlns:w10="urn:schemas-microsoft-com:office:word" xmlns:w="http://schemas.openxmlformats.org/wordprocessingml/2006/main" xmlns:w14="http://schemas.microsoft.com/office/word/2010/wordml" xmlns:w15="http://schemas.microsoft.com/office/word/2012/wordml" xmlns:wpg="http://schemas.microsoft.com/office/word/2010/wordprocessingGroup" xmlns:wpi="http://schemas.microsoft.com/office/word/2010/wordprocessingInk" xmlns:wne="http://schemas.microsoft.com/office/word/2006/wordml" xmlns:wps="http://schemas.microsoft.com/office/word/2010/wordprocessingShape" mc:Ignorable="w14 w15 wp14">
+<w:document xmlns:wpc="http://schemas.microsoft.com/office/word/2010/wordprocessingCanvas" xmlns:cx="http://schemas.microsoft.com/office/drawing/2014/chartex" xmlns:cx1="http://schemas.microsoft.com/office/drawing/2015/9/8/chartex" xmlns:cx2="http://schemas.microsoft.com/office/drawing/2015/10/21/chartex" xmlns:cx3="http://schemas.microsoft.com/office/drawing/2016/5/9/chartex" xmlns:cx4="http://schemas.microsoft.com/office/drawing/2016/5/10/chartex" xmlns:cx5="http://schemas.microsoft.com/office/drawing/2016/5/11/chartex" xmlns:cx6="http://schemas.microsoft.com/office/drawing/2016/5/12/chartex" xmlns:cx7="http://schemas.microsoft.com/office/drawing/2016/5/13/chartex" xmlns:cx8="http://schemas.microsoft.com/office/drawing/2016/5/14/chartex" xmlns:mc="http://schemas.openxmlformats.org/markup-compatibility/2006" xmlns:aink="http://schemas.microsoft.com/office/drawing/2016/ink" xmlns:am3d="http://schemas.microsoft.com/office/drawing/2017/model3d" xmlns:o="urn:schemas-microsoft-com:office:office" xmlns:r="http://schemas.openxmlformats.org/officeDocument/2006/relationships" xmlns:m="http://schemas.openxmlformats.org/officeDocument/2006/math" xmlns:v="urn:schemas-microsoft-com:vml" xmlns:wp14="http://schemas.microsoft.com/office/word/2010/wordprocessingDrawing" xmlns:wp="http://schemas.openxmlformats.org/drawingml/2006/wordprocessingDrawing" xmlns:w10="urn:schemas-microsoft-com:office:word" xmlns:w="http://schemas.openxmlformats.org/wordprocessingml/2006/main" xmlns:w14="http://schemas.microsoft.com/office/word/2010/wordml" xmlns:w15="http://schemas.microsoft.com/office/word/2012/wordml" xmlns:w16cex="http://schemas.microsoft.com/office/word/2018/wordml/cex" xmlns:w16cid="http://schemas.microsoft.com/office/word/2016/wordml/cid" xmlns:w16="http://schemas.microsoft.com/office/word/2018/wordml" xmlns:w16se="http://schemas.microsoft.com/office/word/2015/wordml/symex" xmlns:wpg="http://schemas.microsoft.com/office/word/2010/wordprocessingGroup" xmlns:wpi="http://schemas.microsoft.com/office/word/2010/wordprocessingInk" xmlns:wne="http://schemas.microsoft.com/office/word/2006/wordml" xmlns:wps="http://schemas.microsoft.com/office/word/2010/wordprocessingShape" mc:Ignorable="w14 w15 w16se w16cid w16 w16cex wp14">
   <w:body>
     <w:tbl>
       <w:tblPr>
@@ -142,7 +142,7 @@
             </w:tblPr>
             <w:tblGrid>
               <w:gridCol w:w="325"/>
-              <w:gridCol w:w="975"/>
+              <w:gridCol w:w="972"/>
             </w:tblGrid>
             <w:tr>
               <w:trPr>
@@ -186,7 +186,7 @@
                     <w:rPr>
                       <w:rFonts w:ascii="Arial" w:eastAsia="Times New Roman" w:hAnsi="Arial" w:cs="Arial"/>
                     </w:rPr>
-                    <w:object w:dxaOrig="405" w:dyaOrig="360">
+                    <w:object w:dxaOrig="1440" w:dyaOrig="1440">
                       <v:shapetype id="_x0000_t75" coordsize="21600,21600" o:spt="75" o:preferrelative="t" path="m@4@5l@4@11@9@11@9@5xe" filled="f" stroked="f">
                         <v:stroke joinstyle="miter"/>
                         <v:formulas>
@@ -206,10 +206,10 @@
                         <v:path o:extrusionok="f" gradientshapeok="t" o:connecttype="rect"/>
                         <o:lock v:ext="edit" aspectratio="t"/>
                       </v:shapetype>
-                      <v:shape id="_x0000_i1342" type="#_x0000_t75" style="width:20.25pt;height:18pt" o:ole="">
-                        <v:imagedata r:id="rId5" o:title=""/>
-                      </v:shape>
-                      <w:control r:id="rId6" w:name="DefaultOcxName" w:shapeid="_x0000_i1342"/>
+                      <v:shape id="_x0000_i1025" type="#_x0000_t75" style="width:20.1pt;height:18.25pt" o:ole="">
+                        <v:imagedata r:id="rId5" o:title=""/>
+                      </v:shape>
+                      <w:control r:id="rId6" w:name="DefaultOcxName" w:shapeid="_x0000_i1025"/>
                     </w:object>
                   </w:r>
                   <w:r>
@@ -263,11 +263,11 @@
                     <w:rPr>
                       <w:rFonts w:ascii="Arial" w:eastAsia="Times New Roman" w:hAnsi="Arial" w:cs="Arial"/>
                     </w:rPr>
-                    <w:object w:dxaOrig="405" w:dyaOrig="360">
-                      <v:shape id="_x0000_i1341" type="#_x0000_t75" style="width:20.25pt;height:18pt" o:ole="">
-                        <v:imagedata r:id="rId5" o:title=""/>
-                      </v:shape>
-                      <w:control r:id="rId7" w:name="DefaultOcxName1" w:shapeid="_x0000_i1341"/>
+                    <w:object w:dxaOrig="1440" w:dyaOrig="1440">
+                      <v:shape id="_x0000_i1026" type="#_x0000_t75" style="width:20.1pt;height:18.25pt" o:ole="">
+                        <v:imagedata r:id="rId5" o:title=""/>
+                      </v:shape>
+                      <w:control r:id="rId7" w:name="DefaultOcxName1" w:shapeid="_x0000_i1026"/>
                     </w:object>
                   </w:r>
                   <w:r>
@@ -321,11 +321,11 @@
                     <w:rPr>
                       <w:rFonts w:ascii="Arial" w:eastAsia="Times New Roman" w:hAnsi="Arial" w:cs="Arial"/>
                     </w:rPr>
-                    <w:object w:dxaOrig="405" w:dyaOrig="360">
-                      <v:shape id="_x0000_i1340" type="#_x0000_t75" style="width:20.25pt;height:18pt" o:ole="">
-                        <v:imagedata r:id="rId5" o:title=""/>
-                      </v:shape>
-                      <w:control r:id="rId8" w:name="DefaultOcxName2" w:shapeid="_x0000_i1340"/>
+                    <w:object w:dxaOrig="1440" w:dyaOrig="1440">
+                      <v:shape id="_x0000_i1027" type="#_x0000_t75" style="width:20.1pt;height:18.25pt" o:ole="">
+                        <v:imagedata r:id="rId5" o:title=""/>
+                      </v:shape>
+                      <w:control r:id="rId8" w:name="DefaultOcxName2" w:shapeid="_x0000_i1027"/>
                     </w:object>
                   </w:r>
                   <w:r>
@@ -379,11 +379,11 @@
                     <w:rPr>
                       <w:rFonts w:ascii="Arial" w:eastAsia="Times New Roman" w:hAnsi="Arial" w:cs="Arial"/>
                     </w:rPr>
-                    <w:object w:dxaOrig="405" w:dyaOrig="360">
-                      <v:shape id="_x0000_i1339" type="#_x0000_t75" style="width:20.25pt;height:18pt" o:ole="">
-                        <v:imagedata r:id="rId5" o:title=""/>
-                      </v:shape>
-                      <w:control r:id="rId9" w:name="DefaultOcxName3" w:shapeid="_x0000_i1339"/>
+                    <w:object w:dxaOrig="1440" w:dyaOrig="1440">
+                      <v:shape id="_x0000_i1028" type="#_x0000_t75" style="width:20.1pt;height:18.25pt" o:ole="">
+                        <v:imagedata r:id="rId5" o:title=""/>
+                      </v:shape>
+                      <w:control r:id="rId9" w:name="DefaultOcxName3" w:shapeid="_x0000_i1028"/>
                     </w:object>
                   </w:r>
                   <w:r>
@@ -449,7 +449,7 @@
             </w:tblPr>
             <w:tblGrid>
               <w:gridCol w:w="325"/>
-              <w:gridCol w:w="2552"/>
+              <w:gridCol w:w="2549"/>
             </w:tblGrid>
             <w:tr>
               <w:trPr>
@@ -493,11 +493,11 @@
                     <w:rPr>
                       <w:rFonts w:ascii="Arial" w:eastAsia="Times New Roman" w:hAnsi="Arial" w:cs="Arial"/>
                     </w:rPr>
-                    <w:object w:dxaOrig="405" w:dyaOrig="360">
-                      <v:shape id="_x0000_i1338" type="#_x0000_t75" style="width:20.25pt;height:18pt" o:ole="">
-                        <v:imagedata r:id="rId5" o:title=""/>
-                      </v:shape>
-                      <w:control r:id="rId10" w:name="DefaultOcxName4" w:shapeid="_x0000_i1338"/>
+                    <w:object w:dxaOrig="1440" w:dyaOrig="1440">
+                      <v:shape id="_x0000_i1029" type="#_x0000_t75" style="width:20.1pt;height:18.25pt" o:ole="">
+                        <v:imagedata r:id="rId5" o:title=""/>
+                      </v:shape>
+                      <w:control r:id="rId10" w:name="DefaultOcxName4" w:shapeid="_x0000_i1029"/>
                     </w:object>
                   </w:r>
                   <w:r>
@@ -551,11 +551,11 @@
                     <w:rPr>
                       <w:rFonts w:ascii="Arial" w:eastAsia="Times New Roman" w:hAnsi="Arial" w:cs="Arial"/>
                     </w:rPr>
-                    <w:object w:dxaOrig="405" w:dyaOrig="360">
-                      <v:shape id="_x0000_i1337" type="#_x0000_t75" style="width:20.25pt;height:18pt" o:ole="">
-                        <v:imagedata r:id="rId5" o:title=""/>
-                      </v:shape>
-                      <w:control r:id="rId11" w:name="DefaultOcxName5" w:shapeid="_x0000_i1337"/>
+                    <w:object w:dxaOrig="1440" w:dyaOrig="1440">
+                      <v:shape id="_x0000_i1030" type="#_x0000_t75" style="width:20.1pt;height:18.25pt" o:ole="">
+                        <v:imagedata r:id="rId5" o:title=""/>
+                      </v:shape>
+                      <w:control r:id="rId11" w:name="DefaultOcxName5" w:shapeid="_x0000_i1030"/>
                     </w:object>
                   </w:r>
                   <w:r>
@@ -609,11 +609,11 @@
                     <w:rPr>
                       <w:rFonts w:ascii="Arial" w:eastAsia="Times New Roman" w:hAnsi="Arial" w:cs="Arial"/>
                     </w:rPr>
-                    <w:object w:dxaOrig="405" w:dyaOrig="360">
-                      <v:shape id="_x0000_i1336" type="#_x0000_t75" style="width:20.25pt;height:18pt" o:ole="">
-                        <v:imagedata r:id="rId5" o:title=""/>
-                      </v:shape>
-                      <w:control r:id="rId12" w:name="DefaultOcxName6" w:shapeid="_x0000_i1336"/>
+                    <w:object w:dxaOrig="1440" w:dyaOrig="1440">
+                      <v:shape id="_x0000_i1031" type="#_x0000_t75" style="width:20.1pt;height:18.25pt" o:ole="">
+                        <v:imagedata r:id="rId5" o:title=""/>
+                      </v:shape>
+                      <w:control r:id="rId12" w:name="DefaultOcxName6" w:shapeid="_x0000_i1031"/>
                     </w:object>
                   </w:r>
                   <w:r>
@@ -667,11 +667,11 @@
                     <w:rPr>
                       <w:rFonts w:ascii="Arial" w:eastAsia="Times New Roman" w:hAnsi="Arial" w:cs="Arial"/>
                     </w:rPr>
-                    <w:object w:dxaOrig="405" w:dyaOrig="360">
-                      <v:shape id="_x0000_i1335" type="#_x0000_t75" style="width:20.25pt;height:18pt" o:ole="">
-                        <v:imagedata r:id="rId5" o:title=""/>
-                      </v:shape>
-                      <w:control r:id="rId13" w:name="DefaultOcxName7" w:shapeid="_x0000_i1335"/>
+                    <w:object w:dxaOrig="1440" w:dyaOrig="1440">
+                      <v:shape id="_x0000_i1032" type="#_x0000_t75" style="width:20.1pt;height:18.25pt" o:ole="">
+                        <v:imagedata r:id="rId5" o:title=""/>
+                      </v:shape>
+                      <w:control r:id="rId13" w:name="DefaultOcxName7" w:shapeid="_x0000_i1032"/>
                     </w:object>
                   </w:r>
                   <w:r>
@@ -737,7 +737,7 @@
             </w:tblPr>
             <w:tblGrid>
               <w:gridCol w:w="325"/>
-              <w:gridCol w:w="5011"/>
+              <w:gridCol w:w="5008"/>
             </w:tblGrid>
             <w:tr>
               <w:trPr>
@@ -781,11 +781,11 @@
                     <w:rPr>
                       <w:rFonts w:ascii="Arial" w:eastAsia="Times New Roman" w:hAnsi="Arial" w:cs="Arial"/>
                     </w:rPr>
-                    <w:object w:dxaOrig="405" w:dyaOrig="360">
-                      <v:shape id="_x0000_i1334" type="#_x0000_t75" style="width:20.25pt;height:18pt" o:ole="">
-                        <v:imagedata r:id="rId5" o:title=""/>
-                      </v:shape>
-                      <w:control r:id="rId14" w:name="DefaultOcxName8" w:shapeid="_x0000_i1334"/>
+                    <w:object w:dxaOrig="1440" w:dyaOrig="1440">
+                      <v:shape id="_x0000_i1033" type="#_x0000_t75" style="width:20.1pt;height:18.25pt" o:ole="">
+                        <v:imagedata r:id="rId5" o:title=""/>
+                      </v:shape>
+                      <w:control r:id="rId14" w:name="DefaultOcxName8" w:shapeid="_x0000_i1033"/>
                     </w:object>
                   </w:r>
                   <w:r>
@@ -839,11 +839,11 @@
                     <w:rPr>
                       <w:rFonts w:ascii="Arial" w:eastAsia="Times New Roman" w:hAnsi="Arial" w:cs="Arial"/>
                     </w:rPr>
-                    <w:object w:dxaOrig="405" w:dyaOrig="360">
-                      <v:shape id="_x0000_i1333" type="#_x0000_t75" style="width:20.25pt;height:18pt" o:ole="">
-                        <v:imagedata r:id="rId5" o:title=""/>
-                      </v:shape>
-                      <w:control r:id="rId15" w:name="DefaultOcxName9" w:shapeid="_x0000_i1333"/>
+                    <w:object w:dxaOrig="1440" w:dyaOrig="1440">
+                      <v:shape id="_x0000_i1034" type="#_x0000_t75" style="width:20.1pt;height:18.25pt" o:ole="">
+                        <v:imagedata r:id="rId5" o:title=""/>
+                      </v:shape>
+                      <w:control r:id="rId15" w:name="DefaultOcxName9" w:shapeid="_x0000_i1034"/>
                     </w:object>
                   </w:r>
                   <w:r>
@@ -897,11 +897,11 @@
                     <w:rPr>
                       <w:rFonts w:ascii="Arial" w:eastAsia="Times New Roman" w:hAnsi="Arial" w:cs="Arial"/>
                     </w:rPr>
-                    <w:object w:dxaOrig="405" w:dyaOrig="360">
-                      <v:shape id="_x0000_i1332" type="#_x0000_t75" style="width:20.25pt;height:18pt" o:ole="">
-                        <v:imagedata r:id="rId5" o:title=""/>
-                      </v:shape>
-                      <w:control r:id="rId16" w:name="DefaultOcxName10" w:shapeid="_x0000_i1332"/>
+                    <w:object w:dxaOrig="1440" w:dyaOrig="1440">
+                      <v:shape id="_x0000_i1035" type="#_x0000_t75" style="width:20.1pt;height:18.25pt" o:ole="">
+                        <v:imagedata r:id="rId5" o:title=""/>
+                      </v:shape>
+                      <w:control r:id="rId16" w:name="DefaultOcxName10" w:shapeid="_x0000_i1035"/>
                     </w:object>
                   </w:r>
                   <w:r>
@@ -955,11 +955,11 @@
                     <w:rPr>
                       <w:rFonts w:ascii="Arial" w:eastAsia="Times New Roman" w:hAnsi="Arial" w:cs="Arial"/>
                     </w:rPr>
-                    <w:object w:dxaOrig="405" w:dyaOrig="360">
-                      <v:shape id="_x0000_i1331" type="#_x0000_t75" style="width:20.25pt;height:18pt" o:ole="">
-                        <v:imagedata r:id="rId5" o:title=""/>
-                      </v:shape>
-                      <w:control r:id="rId17" w:name="DefaultOcxName11" w:shapeid="_x0000_i1331"/>
+                    <w:object w:dxaOrig="1440" w:dyaOrig="1440">
+                      <v:shape id="_x0000_i1036" type="#_x0000_t75" style="width:20.1pt;height:18.25pt" o:ole="">
+                        <v:imagedata r:id="rId5" o:title=""/>
+                      </v:shape>
+                      <w:control r:id="rId17" w:name="DefaultOcxName11" w:shapeid="_x0000_i1036"/>
                     </w:object>
                   </w:r>
                   <w:r>
@@ -1026,7 +1026,7 @@
             </w:tblPr>
             <w:tblGrid>
               <w:gridCol w:w="313"/>
-              <w:gridCol w:w="1207"/>
+              <w:gridCol w:w="1204"/>
             </w:tblGrid>
             <w:tr>
               <w:trPr>
@@ -1070,11 +1070,11 @@
                     <w:rPr>
                       <w:rFonts w:ascii="Arial" w:eastAsia="Times New Roman" w:hAnsi="Arial" w:cs="Arial"/>
                     </w:rPr>
-                    <w:object w:dxaOrig="405" w:dyaOrig="360">
-                      <v:shape id="_x0000_i1330" type="#_x0000_t75" style="width:20.25pt;height:18pt" o:ole="">
-                        <v:imagedata r:id="rId5" o:title=""/>
-                      </v:shape>
-                      <w:control r:id="rId18" w:name="DefaultOcxName12" w:shapeid="_x0000_i1330"/>
+                    <w:object w:dxaOrig="1440" w:dyaOrig="1440">
+                      <v:shape id="_x0000_i1037" type="#_x0000_t75" style="width:20.1pt;height:18.25pt" o:ole="">
+                        <v:imagedata r:id="rId5" o:title=""/>
+                      </v:shape>
+                      <w:control r:id="rId18" w:name="DefaultOcxName12" w:shapeid="_x0000_i1037"/>
                     </w:object>
                   </w:r>
                   <w:r>
@@ -1128,11 +1128,11 @@
                     <w:rPr>
                       <w:rFonts w:ascii="Arial" w:eastAsia="Times New Roman" w:hAnsi="Arial" w:cs="Arial"/>
                     </w:rPr>
-                    <w:object w:dxaOrig="405" w:dyaOrig="360">
-                      <v:shape id="_x0000_i1329" type="#_x0000_t75" style="width:20.25pt;height:18pt" o:ole="">
-                        <v:imagedata r:id="rId5" o:title=""/>
-                      </v:shape>
-                      <w:control r:id="rId19" w:name="DefaultOcxName13" w:shapeid="_x0000_i1329"/>
+                    <w:object w:dxaOrig="1440" w:dyaOrig="1440">
+                      <v:shape id="_x0000_i1038" type="#_x0000_t75" style="width:20.1pt;height:18.25pt" o:ole="">
+                        <v:imagedata r:id="rId5" o:title=""/>
+                      </v:shape>
+                      <w:control r:id="rId19" w:name="DefaultOcxName13" w:shapeid="_x0000_i1038"/>
                     </w:object>
                   </w:r>
                   <w:r>
@@ -1155,8 +1155,6 @@
             </w:pPr>
           </w:p>
         </w:tc>
-        <w:bookmarkStart w:id="0" w:name="_GoBack"/>
-        <w:bookmarkEnd w:id="0"/>
       </w:tr>
       <w:tr>
         <w:trPr>
@@ -1283,7 +1281,7 @@
             </w:tblPr>
             <w:tblGrid>
               <w:gridCol w:w="325"/>
-              <w:gridCol w:w="877"/>
+              <w:gridCol w:w="874"/>
             </w:tblGrid>
             <w:tr>
               <w:trPr>
@@ -1327,11 +1325,11 @@
                     <w:rPr>
                       <w:rFonts w:ascii="Arial" w:eastAsia="Times New Roman" w:hAnsi="Arial" w:cs="Arial"/>
                     </w:rPr>
-                    <w:object w:dxaOrig="405" w:dyaOrig="360">
-                      <v:shape id="_x0000_i1328" type="#_x0000_t75" style="width:20.25pt;height:18pt" o:ole="">
-                        <v:imagedata r:id="rId5" o:title=""/>
-                      </v:shape>
-                      <w:control r:id="rId21" w:name="DefaultOcxName14" w:shapeid="_x0000_i1328"/>
+                    <w:object w:dxaOrig="1440" w:dyaOrig="1440">
+                      <v:shape id="_x0000_i1039" type="#_x0000_t75" style="width:20.1pt;height:18.25pt" o:ole="">
+                        <v:imagedata r:id="rId5" o:title=""/>
+                      </v:shape>
+                      <w:control r:id="rId21" w:name="DefaultOcxName14" w:shapeid="_x0000_i1039"/>
                     </w:object>
                   </w:r>
                   <w:r>
@@ -1385,11 +1383,11 @@
                     <w:rPr>
                       <w:rFonts w:ascii="Arial" w:eastAsia="Times New Roman" w:hAnsi="Arial" w:cs="Arial"/>
                     </w:rPr>
-                    <w:object w:dxaOrig="405" w:dyaOrig="360">
-                      <v:shape id="_x0000_i1327" type="#_x0000_t75" style="width:20.25pt;height:18pt" o:ole="">
-                        <v:imagedata r:id="rId5" o:title=""/>
-                      </v:shape>
-                      <w:control r:id="rId22" w:name="DefaultOcxName15" w:shapeid="_x0000_i1327"/>
+                    <w:object w:dxaOrig="1440" w:dyaOrig="1440">
+                      <v:shape id="_x0000_i1040" type="#_x0000_t75" style="width:20.1pt;height:18.25pt" o:ole="">
+                        <v:imagedata r:id="rId5" o:title=""/>
+                      </v:shape>
+                      <w:control r:id="rId22" w:name="DefaultOcxName15" w:shapeid="_x0000_i1040"/>
                     </w:object>
                   </w:r>
                   <w:r>
@@ -1443,11 +1441,11 @@
                     <w:rPr>
                       <w:rFonts w:ascii="Arial" w:eastAsia="Times New Roman" w:hAnsi="Arial" w:cs="Arial"/>
                     </w:rPr>
-                    <w:object w:dxaOrig="405" w:dyaOrig="360">
-                      <v:shape id="_x0000_i1326" type="#_x0000_t75" style="width:20.25pt;height:18pt" o:ole="">
-                        <v:imagedata r:id="rId5" o:title=""/>
-                      </v:shape>
-                      <w:control r:id="rId23" w:name="DefaultOcxName16" w:shapeid="_x0000_i1326"/>
+                    <w:object w:dxaOrig="1440" w:dyaOrig="1440">
+                      <v:shape id="_x0000_i1041" type="#_x0000_t75" style="width:20.1pt;height:18.25pt" o:ole="">
+                        <v:imagedata r:id="rId5" o:title=""/>
+                      </v:shape>
+                      <w:control r:id="rId23" w:name="DefaultOcxName16" w:shapeid="_x0000_i1041"/>
                     </w:object>
                   </w:r>
                   <w:r>
@@ -1501,11 +1499,11 @@
                     <w:rPr>
                       <w:rFonts w:ascii="Arial" w:eastAsia="Times New Roman" w:hAnsi="Arial" w:cs="Arial"/>
                     </w:rPr>
-                    <w:object w:dxaOrig="405" w:dyaOrig="360">
-                      <v:shape id="_x0000_i1325" type="#_x0000_t75" style="width:20.25pt;height:18pt" o:ole="">
-                        <v:imagedata r:id="rId5" o:title=""/>
-                      </v:shape>
-                      <w:control r:id="rId24" w:name="DefaultOcxName17" w:shapeid="_x0000_i1325"/>
+                    <w:object w:dxaOrig="1440" w:dyaOrig="1440">
+                      <v:shape id="_x0000_i1042" type="#_x0000_t75" style="width:20.1pt;height:18.25pt" o:ole="">
+                        <v:imagedata r:id="rId5" o:title=""/>
+                      </v:shape>
+                      <w:control r:id="rId24" w:name="DefaultOcxName17" w:shapeid="_x0000_i1042"/>
                     </w:object>
                   </w:r>
                   <w:r>
@@ -1559,11 +1557,11 @@
                     <w:rPr>
                       <w:rFonts w:ascii="Arial" w:eastAsia="Times New Roman" w:hAnsi="Arial" w:cs="Arial"/>
                     </w:rPr>
-                    <w:object w:dxaOrig="405" w:dyaOrig="360">
-                      <v:shape id="_x0000_i1324" type="#_x0000_t75" style="width:20.25pt;height:18pt" o:ole="">
-                        <v:imagedata r:id="rId5" o:title=""/>
-                      </v:shape>
-                      <w:control r:id="rId25" w:name="DefaultOcxName18" w:shapeid="_x0000_i1324"/>
+                    <w:object w:dxaOrig="1440" w:dyaOrig="1440">
+                      <v:shape id="_x0000_i1043" type="#_x0000_t75" style="width:20.1pt;height:18.25pt" o:ole="">
+                        <v:imagedata r:id="rId5" o:title=""/>
+                      </v:shape>
+                      <w:control r:id="rId25" w:name="DefaultOcxName18" w:shapeid="_x0000_i1043"/>
                     </w:object>
                   </w:r>
                   <w:r>
@@ -1629,7 +1627,7 @@
             </w:tblPr>
             <w:tblGrid>
               <w:gridCol w:w="325"/>
-              <w:gridCol w:w="3775"/>
+              <w:gridCol w:w="3772"/>
             </w:tblGrid>
             <w:tr>
               <w:trPr>
@@ -1673,11 +1671,11 @@
                     <w:rPr>
                       <w:rFonts w:ascii="Arial" w:eastAsia="Times New Roman" w:hAnsi="Arial" w:cs="Arial"/>
                     </w:rPr>
-                    <w:object w:dxaOrig="405" w:dyaOrig="360">
-                      <v:shape id="_x0000_i1323" type="#_x0000_t75" style="width:20.25pt;height:18pt" o:ole="">
-                        <v:imagedata r:id="rId5" o:title=""/>
-                      </v:shape>
-                      <w:control r:id="rId26" w:name="DefaultOcxName19" w:shapeid="_x0000_i1323"/>
+                    <w:object w:dxaOrig="1440" w:dyaOrig="1440">
+                      <v:shape id="_x0000_i1044" type="#_x0000_t75" style="width:20.1pt;height:18.25pt" o:ole="">
+                        <v:imagedata r:id="rId5" o:title=""/>
+                      </v:shape>
+                      <w:control r:id="rId26" w:name="DefaultOcxName19" w:shapeid="_x0000_i1044"/>
                     </w:object>
                   </w:r>
                   <w:proofErr w:type="spellStart"/>
@@ -1739,11 +1737,11 @@
                     <w:rPr>
                       <w:rFonts w:ascii="Arial" w:eastAsia="Times New Roman" w:hAnsi="Arial" w:cs="Arial"/>
                     </w:rPr>
-                    <w:object w:dxaOrig="405" w:dyaOrig="360">
-                      <v:shape id="_x0000_i1322" type="#_x0000_t75" style="width:20.25pt;height:18pt" o:ole="">
-                        <v:imagedata r:id="rId5" o:title=""/>
-                      </v:shape>
-                      <w:control r:id="rId27" w:name="DefaultOcxName20" w:shapeid="_x0000_i1322"/>
+                    <w:object w:dxaOrig="1440" w:dyaOrig="1440">
+                      <v:shape id="_x0000_i1045" type="#_x0000_t75" style="width:20.1pt;height:18.25pt" o:ole="">
+                        <v:imagedata r:id="rId5" o:title=""/>
+                      </v:shape>
+                      <w:control r:id="rId27" w:name="DefaultOcxName20" w:shapeid="_x0000_i1045"/>
                     </w:object>
                   </w:r>
                   <w:r>
@@ -1797,11 +1795,11 @@
                     <w:rPr>
                       <w:rFonts w:ascii="Arial" w:eastAsia="Times New Roman" w:hAnsi="Arial" w:cs="Arial"/>
                     </w:rPr>
-                    <w:object w:dxaOrig="405" w:dyaOrig="360">
-                      <v:shape id="_x0000_i1321" type="#_x0000_t75" style="width:20.25pt;height:18pt" o:ole="">
-                        <v:imagedata r:id="rId5" o:title=""/>
-                      </v:shape>
-                      <w:control r:id="rId28" w:name="DefaultOcxName21" w:shapeid="_x0000_i1321"/>
+                    <w:object w:dxaOrig="1440" w:dyaOrig="1440">
+                      <v:shape id="_x0000_i1046" type="#_x0000_t75" style="width:20.1pt;height:18.25pt" o:ole="">
+                        <v:imagedata r:id="rId5" o:title=""/>
+                      </v:shape>
+                      <w:control r:id="rId28" w:name="DefaultOcxName21" w:shapeid="_x0000_i1046"/>
                     </w:object>
                   </w:r>
                   <w:r>
@@ -1810,6 +1808,12 @@
                     </w:rPr>
                     <w:t>= operator</w:t>
                   </w:r>
+                  <w:r>
+                    <w:rPr>
+                      <w:rFonts w:ascii="Arial" w:eastAsia="Times New Roman" w:hAnsi="Arial" w:cs="Arial"/>
+                    </w:rPr>
+                    <w:t xml:space="preserve"> </w:t>
+                  </w:r>
                 </w:p>
               </w:tc>
             </w:tr>
@@ -1855,11 +1859,11 @@
                     <w:rPr>
                       <w:rFonts w:ascii="Arial" w:eastAsia="Times New Roman" w:hAnsi="Arial" w:cs="Arial"/>
                     </w:rPr>
-                    <w:object w:dxaOrig="405" w:dyaOrig="360">
-                      <v:shape id="_x0000_i1320" type="#_x0000_t75" style="width:20.25pt;height:18pt" o:ole="">
-                        <v:imagedata r:id="rId5" o:title=""/>
-                      </v:shape>
-                      <w:control r:id="rId29" w:name="DefaultOcxName22" w:shapeid="_x0000_i1320"/>
+                    <w:object w:dxaOrig="1440" w:dyaOrig="1440">
+                      <v:shape id="_x0000_i1047" type="#_x0000_t75" style="width:20.1pt;height:18.25pt" o:ole="">
+                        <v:imagedata r:id="rId5" o:title=""/>
+                      </v:shape>
+                      <w:control r:id="rId29" w:name="DefaultOcxName22" w:shapeid="_x0000_i1047"/>
                     </w:object>
                   </w:r>
                   <w:r>
@@ -1925,7 +1929,7 @@
             </w:tblPr>
             <w:tblGrid>
               <w:gridCol w:w="325"/>
-              <w:gridCol w:w="1342"/>
+              <w:gridCol w:w="1339"/>
             </w:tblGrid>
             <w:tr>
               <w:trPr>
@@ -1969,11 +1973,11 @@
                     <w:rPr>
                       <w:rFonts w:ascii="Arial" w:eastAsia="Times New Roman" w:hAnsi="Arial" w:cs="Arial"/>
                     </w:rPr>
-                    <w:object w:dxaOrig="405" w:dyaOrig="360">
-                      <v:shape id="_x0000_i1319" type="#_x0000_t75" style="width:20.25pt;height:18pt" o:ole="">
-                        <v:imagedata r:id="rId5" o:title=""/>
-                      </v:shape>
-                      <w:control r:id="rId30" w:name="DefaultOcxName23" w:shapeid="_x0000_i1319"/>
+                    <w:object w:dxaOrig="1440" w:dyaOrig="1440">
+                      <v:shape id="_x0000_i1048" type="#_x0000_t75" style="width:20.1pt;height:18.25pt" o:ole="">
+                        <v:imagedata r:id="rId5" o:title=""/>
+                      </v:shape>
+                      <w:control r:id="rId30" w:name="DefaultOcxName23" w:shapeid="_x0000_i1048"/>
                     </w:object>
                   </w:r>
                   <w:r>
@@ -2028,11 +2032,11 @@
                     <w:rPr>
                       <w:rFonts w:ascii="Arial" w:eastAsia="Times New Roman" w:hAnsi="Arial" w:cs="Arial"/>
                     </w:rPr>
-                    <w:object w:dxaOrig="405" w:dyaOrig="360">
-                      <v:shape id="_x0000_i1318" type="#_x0000_t75" style="width:20.25pt;height:18pt" o:ole="">
-                        <v:imagedata r:id="rId5" o:title=""/>
-                      </v:shape>
-                      <w:control r:id="rId31" w:name="DefaultOcxName24" w:shapeid="_x0000_i1318"/>
+                    <w:object w:dxaOrig="1440" w:dyaOrig="1440">
+                      <v:shape id="_x0000_i1049" type="#_x0000_t75" style="width:20.1pt;height:18.25pt" o:ole="">
+                        <v:imagedata r:id="rId5" o:title=""/>
+                      </v:shape>
+                      <w:control r:id="rId31" w:name="DefaultOcxName24" w:shapeid="_x0000_i1049"/>
                     </w:object>
                   </w:r>
                   <w:r>
@@ -2086,11 +2090,11 @@
                     <w:rPr>
                       <w:rFonts w:ascii="Arial" w:eastAsia="Times New Roman" w:hAnsi="Arial" w:cs="Arial"/>
                     </w:rPr>
-                    <w:object w:dxaOrig="405" w:dyaOrig="360">
-                      <v:shape id="_x0000_i1317" type="#_x0000_t75" style="width:20.25pt;height:18pt" o:ole="">
-                        <v:imagedata r:id="rId5" o:title=""/>
-                      </v:shape>
-                      <w:control r:id="rId32" w:name="DefaultOcxName25" w:shapeid="_x0000_i1317"/>
+                    <w:object w:dxaOrig="1440" w:dyaOrig="1440">
+                      <v:shape id="_x0000_i1050" type="#_x0000_t75" style="width:20.1pt;height:18.25pt" o:ole="">
+                        <v:imagedata r:id="rId5" o:title=""/>
+                      </v:shape>
+                      <w:control r:id="rId32" w:name="DefaultOcxName25" w:shapeid="_x0000_i1050"/>
                     </w:object>
                   </w:r>
                   <w:r>
@@ -2144,11 +2148,11 @@
                     <w:rPr>
                       <w:rFonts w:ascii="Arial" w:eastAsia="Times New Roman" w:hAnsi="Arial" w:cs="Arial"/>
                     </w:rPr>
-                    <w:object w:dxaOrig="405" w:dyaOrig="360">
-                      <v:shape id="_x0000_i1316" type="#_x0000_t75" style="width:20.25pt;height:18pt" o:ole="">
-                        <v:imagedata r:id="rId5" o:title=""/>
-                      </v:shape>
-                      <w:control r:id="rId33" w:name="DefaultOcxName26" w:shapeid="_x0000_i1316"/>
+                    <w:object w:dxaOrig="1440" w:dyaOrig="1440">
+                      <v:shape id="_x0000_i1051" type="#_x0000_t75" style="width:20.1pt;height:18.25pt" o:ole="">
+                        <v:imagedata r:id="rId5" o:title=""/>
+                      </v:shape>
+                      <w:control r:id="rId33" w:name="DefaultOcxName26" w:shapeid="_x0000_i1051"/>
                     </w:object>
                   </w:r>
                   <w:r>
@@ -2298,7 +2302,7 @@
             </w:tblPr>
             <w:tblGrid>
               <w:gridCol w:w="325"/>
-              <w:gridCol w:w="877"/>
+              <w:gridCol w:w="874"/>
             </w:tblGrid>
             <w:tr>
               <w:trPr>
@@ -2342,11 +2346,11 @@
                     <w:rPr>
                       <w:rFonts w:ascii="Arial" w:eastAsia="Times New Roman" w:hAnsi="Arial" w:cs="Arial"/>
                     </w:rPr>
-                    <w:object w:dxaOrig="405" w:dyaOrig="360">
-                      <v:shape id="_x0000_i1315" type="#_x0000_t75" style="width:20.25pt;height:18pt" o:ole="">
-                        <v:imagedata r:id="rId5" o:title=""/>
-                      </v:shape>
-                      <w:control r:id="rId35" w:name="DefaultOcxName27" w:shapeid="_x0000_i1315"/>
+                    <w:object w:dxaOrig="1440" w:dyaOrig="1440">
+                      <v:shape id="_x0000_i1052" type="#_x0000_t75" style="width:20.1pt;height:18.25pt" o:ole="">
+                        <v:imagedata r:id="rId5" o:title=""/>
+                      </v:shape>
+                      <w:control r:id="rId35" w:name="DefaultOcxName27" w:shapeid="_x0000_i1052"/>
                     </w:object>
                   </w:r>
                   <w:r>
@@ -2400,11 +2404,11 @@
                     <w:rPr>
                       <w:rFonts w:ascii="Arial" w:eastAsia="Times New Roman" w:hAnsi="Arial" w:cs="Arial"/>
                     </w:rPr>
-                    <w:object w:dxaOrig="405" w:dyaOrig="360">
-                      <v:shape id="_x0000_i1314" type="#_x0000_t75" style="width:20.25pt;height:18pt" o:ole="">
-                        <v:imagedata r:id="rId5" o:title=""/>
-                      </v:shape>
-                      <w:control r:id="rId36" w:name="DefaultOcxName28" w:shapeid="_x0000_i1314"/>
+                    <w:object w:dxaOrig="1440" w:dyaOrig="1440">
+                      <v:shape id="_x0000_i1053" type="#_x0000_t75" style="width:20.1pt;height:18.25pt" o:ole="">
+                        <v:imagedata r:id="rId5" o:title=""/>
+                      </v:shape>
+                      <w:control r:id="rId36" w:name="DefaultOcxName28" w:shapeid="_x0000_i1053"/>
                     </w:object>
                   </w:r>
                   <w:r>
@@ -2458,11 +2462,11 @@
                     <w:rPr>
                       <w:rFonts w:ascii="Arial" w:eastAsia="Times New Roman" w:hAnsi="Arial" w:cs="Arial"/>
                     </w:rPr>
-                    <w:object w:dxaOrig="405" w:dyaOrig="360">
-                      <v:shape id="_x0000_i1313" type="#_x0000_t75" style="width:20.25pt;height:18pt" o:ole="">
-                        <v:imagedata r:id="rId5" o:title=""/>
-                      </v:shape>
-                      <w:control r:id="rId37" w:name="DefaultOcxName29" w:shapeid="_x0000_i1313"/>
+                    <w:object w:dxaOrig="1440" w:dyaOrig="1440">
+                      <v:shape id="_x0000_i1054" type="#_x0000_t75" style="width:20.1pt;height:18.25pt" o:ole="">
+                        <v:imagedata r:id="rId5" o:title=""/>
+                      </v:shape>
+                      <w:control r:id="rId37" w:name="DefaultOcxName29" w:shapeid="_x0000_i1054"/>
                     </w:object>
                   </w:r>
                   <w:r>
@@ -2516,11 +2520,11 @@
                     <w:rPr>
                       <w:rFonts w:ascii="Arial" w:eastAsia="Times New Roman" w:hAnsi="Arial" w:cs="Arial"/>
                     </w:rPr>
-                    <w:object w:dxaOrig="405" w:dyaOrig="360">
-                      <v:shape id="_x0000_i1312" type="#_x0000_t75" style="width:20.25pt;height:18pt" o:ole="">
-                        <v:imagedata r:id="rId5" o:title=""/>
-                      </v:shape>
-                      <w:control r:id="rId38" w:name="DefaultOcxName30" w:shapeid="_x0000_i1312"/>
+                    <w:object w:dxaOrig="1440" w:dyaOrig="1440">
+                      <v:shape id="_x0000_i1055" type="#_x0000_t75" style="width:20.1pt;height:18.25pt" o:ole="">
+                        <v:imagedata r:id="rId5" o:title=""/>
+                      </v:shape>
+                      <w:control r:id="rId38" w:name="DefaultOcxName30" w:shapeid="_x0000_i1055"/>
                     </w:object>
                   </w:r>
                   <w:r>
@@ -2586,7 +2590,7 @@
             </w:tblPr>
             <w:tblGrid>
               <w:gridCol w:w="313"/>
-              <w:gridCol w:w="1048"/>
+              <w:gridCol w:w="1045"/>
             </w:tblGrid>
             <w:tr>
               <w:trPr>
@@ -2630,11 +2634,11 @@
                     <w:rPr>
                       <w:rFonts w:ascii="Arial" w:eastAsia="Times New Roman" w:hAnsi="Arial" w:cs="Arial"/>
                     </w:rPr>
-                    <w:object w:dxaOrig="405" w:dyaOrig="360">
-                      <v:shape id="_x0000_i1311" type="#_x0000_t75" style="width:20.25pt;height:18pt" o:ole="">
-                        <v:imagedata r:id="rId5" o:title=""/>
-                      </v:shape>
-                      <w:control r:id="rId39" w:name="DefaultOcxName31" w:shapeid="_x0000_i1311"/>
+                    <w:object w:dxaOrig="1440" w:dyaOrig="1440">
+                      <v:shape id="_x0000_i1056" type="#_x0000_t75" style="width:20.1pt;height:18.25pt" o:ole="">
+                        <v:imagedata r:id="rId5" o:title=""/>
+                      </v:shape>
+                      <w:control r:id="rId39" w:name="DefaultOcxName31" w:shapeid="_x0000_i1056"/>
                     </w:object>
                   </w:r>
                   <w:r>
@@ -2688,11 +2692,11 @@
                     <w:rPr>
                       <w:rFonts w:ascii="Arial" w:eastAsia="Times New Roman" w:hAnsi="Arial" w:cs="Arial"/>
                     </w:rPr>
-                    <w:object w:dxaOrig="405" w:dyaOrig="360">
-                      <v:shape id="_x0000_i1310" type="#_x0000_t75" style="width:20.25pt;height:18pt" o:ole="">
-                        <v:imagedata r:id="rId5" o:title=""/>
-                      </v:shape>
-                      <w:control r:id="rId40" w:name="DefaultOcxName32" w:shapeid="_x0000_i1310"/>
+                    <w:object w:dxaOrig="1440" w:dyaOrig="1440">
+                      <v:shape id="_x0000_i1057" type="#_x0000_t75" style="width:20.1pt;height:18.25pt" o:ole="">
+                        <v:imagedata r:id="rId5" o:title=""/>
+                      </v:shape>
+                      <w:control r:id="rId40" w:name="DefaultOcxName32" w:shapeid="_x0000_i1057"/>
                     </w:object>
                   </w:r>
                   <w:r>
@@ -2758,7 +2762,7 @@
             </w:tblPr>
             <w:tblGrid>
               <w:gridCol w:w="325"/>
-              <w:gridCol w:w="2504"/>
+              <w:gridCol w:w="2501"/>
             </w:tblGrid>
             <w:tr>
               <w:trPr>
@@ -2802,11 +2806,11 @@
                     <w:rPr>
                       <w:rFonts w:ascii="Arial" w:eastAsia="Times New Roman" w:hAnsi="Arial" w:cs="Arial"/>
                     </w:rPr>
-                    <w:object w:dxaOrig="405" w:dyaOrig="360">
-                      <v:shape id="_x0000_i1233" type="#_x0000_t75" style="width:20.25pt;height:18pt" o:ole="">
-                        <v:imagedata r:id="rId5" o:title=""/>
-                      </v:shape>
-                      <w:control r:id="rId41" w:name="DefaultOcxName33" w:shapeid="_x0000_i1233"/>
+                    <w:object w:dxaOrig="1440" w:dyaOrig="1440">
+                      <v:shape id="_x0000_i1058" type="#_x0000_t75" style="width:20.1pt;height:18.25pt" o:ole="">
+                        <v:imagedata r:id="rId5" o:title=""/>
+                      </v:shape>
+                      <w:control r:id="rId41" w:name="DefaultOcxName33" w:shapeid="_x0000_i1058"/>
                     </w:object>
                   </w:r>
                   <w:r>
@@ -2860,11 +2864,11 @@
                     <w:rPr>
                       <w:rFonts w:ascii="Arial" w:eastAsia="Times New Roman" w:hAnsi="Arial" w:cs="Arial"/>
                     </w:rPr>
-                    <w:object w:dxaOrig="405" w:dyaOrig="360">
-                      <v:shape id="_x0000_i1232" type="#_x0000_t75" style="width:20.25pt;height:18pt" o:ole="">
-                        <v:imagedata r:id="rId5" o:title=""/>
-                      </v:shape>
-                      <w:control r:id="rId42" w:name="DefaultOcxName34" w:shapeid="_x0000_i1232"/>
+                    <w:object w:dxaOrig="1440" w:dyaOrig="1440">
+                      <v:shape id="_x0000_i1059" type="#_x0000_t75" style="width:20.1pt;height:18.25pt" o:ole="">
+                        <v:imagedata r:id="rId5" o:title=""/>
+                      </v:shape>
+                      <w:control r:id="rId42" w:name="DefaultOcxName34" w:shapeid="_x0000_i1059"/>
                     </w:object>
                   </w:r>
                   <w:r>
@@ -2918,11 +2922,11 @@
                     <w:rPr>
                       <w:rFonts w:ascii="Arial" w:eastAsia="Times New Roman" w:hAnsi="Arial" w:cs="Arial"/>
                     </w:rPr>
-                    <w:object w:dxaOrig="405" w:dyaOrig="360">
-                      <v:shape id="_x0000_i1231" type="#_x0000_t75" style="width:20.25pt;height:18pt" o:ole="">
-                        <v:imagedata r:id="rId5" o:title=""/>
-                      </v:shape>
-                      <w:control r:id="rId43" w:name="DefaultOcxName35" w:shapeid="_x0000_i1231"/>
+                    <w:object w:dxaOrig="1440" w:dyaOrig="1440">
+                      <v:shape id="_x0000_i1060" type="#_x0000_t75" style="width:20.1pt;height:18.25pt" o:ole="">
+                        <v:imagedata r:id="rId5" o:title=""/>
+                      </v:shape>
+                      <w:control r:id="rId43" w:name="DefaultOcxName35" w:shapeid="_x0000_i1060"/>
                     </w:object>
                   </w:r>
                   <w:r>
@@ -2976,11 +2980,11 @@
                     <w:rPr>
                       <w:rFonts w:ascii="Arial" w:eastAsia="Times New Roman" w:hAnsi="Arial" w:cs="Arial"/>
                     </w:rPr>
-                    <w:object w:dxaOrig="405" w:dyaOrig="360">
-                      <v:shape id="_x0000_i1230" type="#_x0000_t75" style="width:20.25pt;height:18pt" o:ole="">
-                        <v:imagedata r:id="rId5" o:title=""/>
-                      </v:shape>
-                      <w:control r:id="rId44" w:name="DefaultOcxName36" w:shapeid="_x0000_i1230"/>
+                    <w:object w:dxaOrig="1440" w:dyaOrig="1440">
+                      <v:shape id="_x0000_i1061" type="#_x0000_t75" style="width:20.1pt;height:18.25pt" o:ole="">
+                        <v:imagedata r:id="rId5" o:title=""/>
+                      </v:shape>
+                      <w:control r:id="rId44" w:name="DefaultOcxName36" w:shapeid="_x0000_i1061"/>
                     </w:object>
                   </w:r>
                   <w:r>
@@ -3029,6 +3033,7 @@
                 <w:rFonts w:ascii="Arial" w:eastAsia="Times New Roman" w:hAnsi="Arial" w:cs="Arial"/>
                 <w:color w:val="000000"/>
               </w:rPr>
+              <w:lastRenderedPageBreak/>
               <w:t>11. Which of the following clauses will be executed even if no exceptions are found? </w:t>
             </w:r>
           </w:p>
@@ -3046,7 +3051,7 @@
             </w:tblPr>
             <w:tblGrid>
               <w:gridCol w:w="325"/>
-              <w:gridCol w:w="1158"/>
+              <w:gridCol w:w="1155"/>
             </w:tblGrid>
             <w:tr>
               <w:trPr>
@@ -3069,7 +3074,6 @@
                     <w:rPr>
                       <w:rFonts w:ascii="Arial" w:eastAsia="Times New Roman" w:hAnsi="Arial" w:cs="Arial"/>
                     </w:rPr>
-                    <w:lastRenderedPageBreak/>
                     <w:t>A.</w:t>
                   </w:r>
                 </w:p>
@@ -3091,11 +3095,11 @@
                     <w:rPr>
                       <w:rFonts w:ascii="Arial" w:eastAsia="Times New Roman" w:hAnsi="Arial" w:cs="Arial"/>
                     </w:rPr>
-                    <w:object w:dxaOrig="405" w:dyaOrig="360">
-                      <v:shape id="_x0000_i1229" type="#_x0000_t75" style="width:20.25pt;height:18pt" o:ole="">
-                        <v:imagedata r:id="rId5" o:title=""/>
-                      </v:shape>
-                      <w:control r:id="rId45" w:name="DefaultOcxName37" w:shapeid="_x0000_i1229"/>
+                    <w:object w:dxaOrig="1440" w:dyaOrig="1440">
+                      <v:shape id="_x0000_i1062" type="#_x0000_t75" style="width:20.1pt;height:18.25pt" o:ole="">
+                        <v:imagedata r:id="rId5" o:title=""/>
+                      </v:shape>
+                      <w:control r:id="rId45" w:name="DefaultOcxName37" w:shapeid="_x0000_i1062"/>
                     </w:object>
                   </w:r>
                   <w:r>
@@ -3149,11 +3153,11 @@
                     <w:rPr>
                       <w:rFonts w:ascii="Arial" w:eastAsia="Times New Roman" w:hAnsi="Arial" w:cs="Arial"/>
                     </w:rPr>
-                    <w:object w:dxaOrig="405" w:dyaOrig="360">
-                      <v:shape id="_x0000_i1228" type="#_x0000_t75" style="width:20.25pt;height:18pt" o:ole="">
-                        <v:imagedata r:id="rId5" o:title=""/>
-                      </v:shape>
-                      <w:control r:id="rId46" w:name="DefaultOcxName38" w:shapeid="_x0000_i1228"/>
+                    <w:object w:dxaOrig="1440" w:dyaOrig="1440">
+                      <v:shape id="_x0000_i1063" type="#_x0000_t75" style="width:20.1pt;height:18.25pt" o:ole="">
+                        <v:imagedata r:id="rId5" o:title=""/>
+                      </v:shape>
+                      <w:control r:id="rId46" w:name="DefaultOcxName38" w:shapeid="_x0000_i1063"/>
                     </w:object>
                   </w:r>
                   <w:r>
@@ -3207,11 +3211,11 @@
                     <w:rPr>
                       <w:rFonts w:ascii="Arial" w:eastAsia="Times New Roman" w:hAnsi="Arial" w:cs="Arial"/>
                     </w:rPr>
-                    <w:object w:dxaOrig="405" w:dyaOrig="360">
-                      <v:shape id="_x0000_i1227" type="#_x0000_t75" style="width:20.25pt;height:18pt" o:ole="">
-                        <v:imagedata r:id="rId5" o:title=""/>
-                      </v:shape>
-                      <w:control r:id="rId47" w:name="DefaultOcxName39" w:shapeid="_x0000_i1227"/>
+                    <w:object w:dxaOrig="1440" w:dyaOrig="1440">
+                      <v:shape id="_x0000_i1064" type="#_x0000_t75" style="width:20.1pt;height:18.25pt" o:ole="">
+                        <v:imagedata r:id="rId5" o:title=""/>
+                      </v:shape>
+                      <w:control r:id="rId47" w:name="DefaultOcxName39" w:shapeid="_x0000_i1064"/>
                     </w:object>
                   </w:r>
                   <w:r>
@@ -3265,11 +3269,11 @@
                     <w:rPr>
                       <w:rFonts w:ascii="Arial" w:eastAsia="Times New Roman" w:hAnsi="Arial" w:cs="Arial"/>
                     </w:rPr>
-                    <w:object w:dxaOrig="405" w:dyaOrig="360">
-                      <v:shape id="_x0000_i1226" type="#_x0000_t75" style="width:20.25pt;height:18pt" o:ole="">
-                        <v:imagedata r:id="rId5" o:title=""/>
-                      </v:shape>
-                      <w:control r:id="rId48" w:name="DefaultOcxName40" w:shapeid="_x0000_i1226"/>
+                    <w:object w:dxaOrig="1440" w:dyaOrig="1440">
+                      <v:shape id="_x0000_i1065" type="#_x0000_t75" style="width:20.1pt;height:18.25pt" o:ole="">
+                        <v:imagedata r:id="rId5" o:title=""/>
+                      </v:shape>
+                      <w:control r:id="rId48" w:name="DefaultOcxName40" w:shapeid="_x0000_i1065"/>
                     </w:object>
                   </w:r>
                   <w:r>
@@ -3318,7 +3322,6 @@
                 <w:rFonts w:ascii="Arial" w:eastAsia="Times New Roman" w:hAnsi="Arial" w:cs="Arial"/>
                 <w:color w:val="000000"/>
               </w:rPr>
-              <w:lastRenderedPageBreak/>
               <w:t>12. How many objects of string will be created in the following: </w:t>
             </w:r>
             <w:r>
@@ -3419,7 +3422,7 @@
             </w:tblPr>
             <w:tblGrid>
               <w:gridCol w:w="325"/>
-              <w:gridCol w:w="633"/>
+              <w:gridCol w:w="630"/>
             </w:tblGrid>
             <w:tr>
               <w:trPr>
@@ -3463,11 +3466,11 @@
                     <w:rPr>
                       <w:rFonts w:ascii="Arial" w:eastAsia="Times New Roman" w:hAnsi="Arial" w:cs="Arial"/>
                     </w:rPr>
-                    <w:object w:dxaOrig="405" w:dyaOrig="360">
-                      <v:shape id="_x0000_i1225" type="#_x0000_t75" style="width:20.25pt;height:18pt" o:ole="">
-                        <v:imagedata r:id="rId5" o:title=""/>
-                      </v:shape>
-                      <w:control r:id="rId50" w:name="DefaultOcxName41" w:shapeid="_x0000_i1225"/>
+                    <w:object w:dxaOrig="1440" w:dyaOrig="1440">
+                      <v:shape id="_x0000_i1066" type="#_x0000_t75" style="width:20.1pt;height:18.25pt" o:ole="">
+                        <v:imagedata r:id="rId5" o:title=""/>
+                      </v:shape>
+                      <w:control r:id="rId50" w:name="DefaultOcxName41" w:shapeid="_x0000_i1066"/>
                     </w:object>
                   </w:r>
                   <w:r>
@@ -3521,11 +3524,11 @@
                     <w:rPr>
                       <w:rFonts w:ascii="Arial" w:eastAsia="Times New Roman" w:hAnsi="Arial" w:cs="Arial"/>
                     </w:rPr>
-                    <w:object w:dxaOrig="405" w:dyaOrig="360">
-                      <v:shape id="_x0000_i1224" type="#_x0000_t75" style="width:20.25pt;height:18pt" o:ole="">
-                        <v:imagedata r:id="rId5" o:title=""/>
-                      </v:shape>
-                      <w:control r:id="rId51" w:name="DefaultOcxName42" w:shapeid="_x0000_i1224"/>
+                    <w:object w:dxaOrig="1440" w:dyaOrig="1440">
+                      <v:shape id="_x0000_i1067" type="#_x0000_t75" style="width:20.1pt;height:18.25pt" o:ole="">
+                        <v:imagedata r:id="rId5" o:title=""/>
+                      </v:shape>
+                      <w:control r:id="rId51" w:name="DefaultOcxName42" w:shapeid="_x0000_i1067"/>
                     </w:object>
                   </w:r>
                   <w:r>
@@ -3579,11 +3582,11 @@
                     <w:rPr>
                       <w:rFonts w:ascii="Arial" w:eastAsia="Times New Roman" w:hAnsi="Arial" w:cs="Arial"/>
                     </w:rPr>
-                    <w:object w:dxaOrig="405" w:dyaOrig="360">
-                      <v:shape id="_x0000_i1223" type="#_x0000_t75" style="width:20.25pt;height:18pt" o:ole="">
-                        <v:imagedata r:id="rId5" o:title=""/>
-                      </v:shape>
-                      <w:control r:id="rId52" w:name="DefaultOcxName43" w:shapeid="_x0000_i1223"/>
+                    <w:object w:dxaOrig="1440" w:dyaOrig="1440">
+                      <v:shape id="_x0000_i1068" type="#_x0000_t75" style="width:20.1pt;height:18.25pt" o:ole="">
+                        <v:imagedata r:id="rId5" o:title=""/>
+                      </v:shape>
+                      <w:control r:id="rId52" w:name="DefaultOcxName43" w:shapeid="_x0000_i1068"/>
                     </w:object>
                   </w:r>
                   <w:r>
@@ -3637,11 +3640,11 @@
                     <w:rPr>
                       <w:rFonts w:ascii="Arial" w:eastAsia="Times New Roman" w:hAnsi="Arial" w:cs="Arial"/>
                     </w:rPr>
-                    <w:object w:dxaOrig="405" w:dyaOrig="360">
-                      <v:shape id="_x0000_i1222" type="#_x0000_t75" style="width:20.25pt;height:18pt" o:ole="">
-                        <v:imagedata r:id="rId5" o:title=""/>
-                      </v:shape>
-                      <w:control r:id="rId53" w:name="DefaultOcxName44" w:shapeid="_x0000_i1222"/>
+                    <w:object w:dxaOrig="1440" w:dyaOrig="1440">
+                      <v:shape id="_x0000_i1069" type="#_x0000_t75" style="width:20.1pt;height:18.25pt" o:ole="">
+                        <v:imagedata r:id="rId5" o:title=""/>
+                      </v:shape>
+                      <w:control r:id="rId53" w:name="DefaultOcxName44" w:shapeid="_x0000_i1069"/>
                     </w:object>
                   </w:r>
                   <w:r>
@@ -3707,7 +3710,7 @@
             </w:tblPr>
             <w:tblGrid>
               <w:gridCol w:w="325"/>
-              <w:gridCol w:w="1501"/>
+              <w:gridCol w:w="1498"/>
             </w:tblGrid>
             <w:tr>
               <w:trPr>
@@ -3751,11 +3754,11 @@
                     <w:rPr>
                       <w:rFonts w:ascii="Arial" w:eastAsia="Times New Roman" w:hAnsi="Arial" w:cs="Arial"/>
                     </w:rPr>
-                    <w:object w:dxaOrig="405" w:dyaOrig="360">
-                      <v:shape id="_x0000_i1221" type="#_x0000_t75" style="width:20.25pt;height:18pt" o:ole="">
-                        <v:imagedata r:id="rId5" o:title=""/>
-                      </v:shape>
-                      <w:control r:id="rId54" w:name="DefaultOcxName45" w:shapeid="_x0000_i1221"/>
+                    <w:object w:dxaOrig="1440" w:dyaOrig="1440">
+                      <v:shape id="_x0000_i1070" type="#_x0000_t75" style="width:20.1pt;height:18.25pt" o:ole="">
+                        <v:imagedata r:id="rId5" o:title=""/>
+                      </v:shape>
+                      <w:control r:id="rId54" w:name="DefaultOcxName45" w:shapeid="_x0000_i1070"/>
                     </w:object>
                   </w:r>
                   <w:proofErr w:type="spellStart"/>
@@ -3811,11 +3814,11 @@
                     <w:rPr>
                       <w:rFonts w:ascii="Arial" w:eastAsia="Times New Roman" w:hAnsi="Arial" w:cs="Arial"/>
                     </w:rPr>
-                    <w:object w:dxaOrig="405" w:dyaOrig="360">
-                      <v:shape id="_x0000_i1220" type="#_x0000_t75" style="width:20.25pt;height:18pt" o:ole="">
-                        <v:imagedata r:id="rId5" o:title=""/>
-                      </v:shape>
-                      <w:control r:id="rId55" w:name="DefaultOcxName46" w:shapeid="_x0000_i1220"/>
+                    <w:object w:dxaOrig="1440" w:dyaOrig="1440">
+                      <v:shape id="_x0000_i1071" type="#_x0000_t75" style="width:20.1pt;height:18.25pt" o:ole="">
+                        <v:imagedata r:id="rId5" o:title=""/>
+                      </v:shape>
+                      <w:control r:id="rId55" w:name="DefaultOcxName46" w:shapeid="_x0000_i1071"/>
                     </w:object>
                   </w:r>
                   <w:proofErr w:type="spellStart"/>
@@ -3871,11 +3874,11 @@
                     <w:rPr>
                       <w:rFonts w:ascii="Arial" w:eastAsia="Times New Roman" w:hAnsi="Arial" w:cs="Arial"/>
                     </w:rPr>
-                    <w:object w:dxaOrig="405" w:dyaOrig="360">
-                      <v:shape id="_x0000_i1219" type="#_x0000_t75" style="width:20.25pt;height:18pt" o:ole="">
-                        <v:imagedata r:id="rId5" o:title=""/>
-                      </v:shape>
-                      <w:control r:id="rId56" w:name="DefaultOcxName47" w:shapeid="_x0000_i1219"/>
+                    <w:object w:dxaOrig="1440" w:dyaOrig="1440">
+                      <v:shape id="_x0000_i1072" type="#_x0000_t75" style="width:20.1pt;height:18.25pt" o:ole="">
+                        <v:imagedata r:id="rId5" o:title=""/>
+                      </v:shape>
+                      <w:control r:id="rId56" w:name="DefaultOcxName47" w:shapeid="_x0000_i1072"/>
                     </w:object>
                   </w:r>
                   <w:proofErr w:type="spellStart"/>
@@ -3931,11 +3934,11 @@
                     <w:rPr>
                       <w:rFonts w:ascii="Arial" w:eastAsia="Times New Roman" w:hAnsi="Arial" w:cs="Arial"/>
                     </w:rPr>
-                    <w:object w:dxaOrig="405" w:dyaOrig="360">
-                      <v:shape id="_x0000_i1218" type="#_x0000_t75" style="width:20.25pt;height:18pt" o:ole="">
-                        <v:imagedata r:id="rId5" o:title=""/>
-                      </v:shape>
-                      <w:control r:id="rId57" w:name="DefaultOcxName48" w:shapeid="_x0000_i1218"/>
+                    <w:object w:dxaOrig="1440" w:dyaOrig="1440">
+                      <v:shape id="_x0000_i1073" type="#_x0000_t75" style="width:20.1pt;height:18.25pt" o:ole="">
+                        <v:imagedata r:id="rId5" o:title=""/>
+                      </v:shape>
+                      <w:control r:id="rId57" w:name="DefaultOcxName48" w:shapeid="_x0000_i1073"/>
                     </w:object>
                   </w:r>
                   <w:proofErr w:type="spellStart"/>
@@ -3991,11 +3994,11 @@
                     <w:rPr>
                       <w:rFonts w:ascii="Arial" w:eastAsia="Times New Roman" w:hAnsi="Arial" w:cs="Arial"/>
                     </w:rPr>
-                    <w:object w:dxaOrig="405" w:dyaOrig="360">
-                      <v:shape id="_x0000_i1217" type="#_x0000_t75" style="width:20.25pt;height:18pt" o:ole="">
-                        <v:imagedata r:id="rId5" o:title=""/>
-                      </v:shape>
-                      <w:control r:id="rId58" w:name="DefaultOcxName49" w:shapeid="_x0000_i1217"/>
+                    <w:object w:dxaOrig="1440" w:dyaOrig="1440">
+                      <v:shape id="_x0000_i1074" type="#_x0000_t75" style="width:20.1pt;height:18.25pt" o:ole="">
+                        <v:imagedata r:id="rId5" o:title=""/>
+                      </v:shape>
+                      <w:control r:id="rId58" w:name="DefaultOcxName49" w:shapeid="_x0000_i1074"/>
                     </w:object>
                   </w:r>
                   <w:proofErr w:type="spellStart"/>
@@ -4077,6 +4080,13 @@
                 <w:color w:val="000000"/>
               </w:rPr>
               <w:br/>
+            </w:r>
+            <w:r>
+              <w:rPr>
+                <w:rFonts w:ascii="Arial" w:eastAsia="Times New Roman" w:hAnsi="Arial" w:cs="Arial"/>
+                <w:color w:val="000000"/>
+              </w:rPr>
+              <w:lastRenderedPageBreak/>
               <w:t>1.Declare the setter methods as final and static methods</w:t>
             </w:r>
             <w:r>
@@ -4101,13 +4111,6 @@
                 <w:color w:val="000000"/>
               </w:rPr>
               <w:br/>
-            </w:r>
-            <w:r>
-              <w:rPr>
-                <w:rFonts w:ascii="Arial" w:eastAsia="Times New Roman" w:hAnsi="Arial" w:cs="Arial"/>
-                <w:color w:val="000000"/>
-              </w:rPr>
-              <w:lastRenderedPageBreak/>
               <w:t>4.Make all fields as private </w:t>
             </w:r>
             <w:r>
@@ -4132,7 +4135,7 @@
             </w:tblPr>
             <w:tblGrid>
               <w:gridCol w:w="325"/>
-              <w:gridCol w:w="816"/>
+              <w:gridCol w:w="813"/>
             </w:tblGrid>
             <w:tr>
               <w:trPr>
@@ -4176,11 +4179,11 @@
                     <w:rPr>
                       <w:rFonts w:ascii="Arial" w:eastAsia="Times New Roman" w:hAnsi="Arial" w:cs="Arial"/>
                     </w:rPr>
-                    <w:object w:dxaOrig="405" w:dyaOrig="360">
-                      <v:shape id="_x0000_i1216" type="#_x0000_t75" style="width:20.25pt;height:18pt" o:ole="">
-                        <v:imagedata r:id="rId5" o:title=""/>
-                      </v:shape>
-                      <w:control r:id="rId59" w:name="DefaultOcxName50" w:shapeid="_x0000_i1216"/>
+                    <w:object w:dxaOrig="1440" w:dyaOrig="1440">
+                      <v:shape id="_x0000_i1076" type="#_x0000_t75" style="width:20.1pt;height:18.25pt" o:ole="">
+                        <v:imagedata r:id="rId5" o:title=""/>
+                      </v:shape>
+                      <w:control r:id="rId59" w:name="DefaultOcxName50" w:shapeid="_x0000_i1076"/>
                     </w:object>
                   </w:r>
                   <w:r>
@@ -4234,11 +4237,11 @@
                     <w:rPr>
                       <w:rFonts w:ascii="Arial" w:eastAsia="Times New Roman" w:hAnsi="Arial" w:cs="Arial"/>
                     </w:rPr>
-                    <w:object w:dxaOrig="405" w:dyaOrig="360">
-                      <v:shape id="_x0000_i1215" type="#_x0000_t75" style="width:20.25pt;height:18pt" o:ole="">
-                        <v:imagedata r:id="rId5" o:title=""/>
-                      </v:shape>
-                      <w:control r:id="rId60" w:name="DefaultOcxName51" w:shapeid="_x0000_i1215"/>
+                    <w:object w:dxaOrig="1440" w:dyaOrig="1440">
+                      <v:shape id="_x0000_i1078" type="#_x0000_t75" style="width:20.1pt;height:18.25pt" o:ole="">
+                        <v:imagedata r:id="rId5" o:title=""/>
+                      </v:shape>
+                      <w:control r:id="rId60" w:name="DefaultOcxName51" w:shapeid="_x0000_i1078"/>
                     </w:object>
                   </w:r>
                   <w:r>
@@ -4292,11 +4295,11 @@
                     <w:rPr>
                       <w:rFonts w:ascii="Arial" w:eastAsia="Times New Roman" w:hAnsi="Arial" w:cs="Arial"/>
                     </w:rPr>
-                    <w:object w:dxaOrig="405" w:dyaOrig="360">
-                      <v:shape id="_x0000_i1214" type="#_x0000_t75" style="width:20.25pt;height:18pt" o:ole="">
-                        <v:imagedata r:id="rId5" o:title=""/>
-                      </v:shape>
-                      <w:control r:id="rId61" w:name="DefaultOcxName52" w:shapeid="_x0000_i1214"/>
+                    <w:object w:dxaOrig="1440" w:dyaOrig="1440">
+                      <v:shape id="_x0000_i1080" type="#_x0000_t75" style="width:20.1pt;height:18.25pt" o:ole="">
+                        <v:imagedata r:id="rId5" o:title=""/>
+                      </v:shape>
+                      <w:control r:id="rId61" w:name="DefaultOcxName52" w:shapeid="_x0000_i1080"/>
                     </w:object>
                   </w:r>
                   <w:r>
@@ -4350,11 +4353,11 @@
                     <w:rPr>
                       <w:rFonts w:ascii="Arial" w:eastAsia="Times New Roman" w:hAnsi="Arial" w:cs="Arial"/>
                     </w:rPr>
-                    <w:object w:dxaOrig="405" w:dyaOrig="360">
-                      <v:shape id="_x0000_i1213" type="#_x0000_t75" style="width:20.25pt;height:18pt" o:ole="">
-                        <v:imagedata r:id="rId5" o:title=""/>
-                      </v:shape>
-                      <w:control r:id="rId62" w:name="DefaultOcxName53" w:shapeid="_x0000_i1213"/>
+                    <w:object w:dxaOrig="1440" w:dyaOrig="1440">
+                      <v:shape id="_x0000_i1082" type="#_x0000_t75" style="width:20.1pt;height:18.25pt" o:ole="">
+                        <v:imagedata r:id="rId5" o:title=""/>
+                      </v:shape>
+                      <w:control r:id="rId62" w:name="DefaultOcxName53" w:shapeid="_x0000_i1082"/>
                     </w:object>
                   </w:r>
                   <w:r>
@@ -4469,7 +4472,7 @@
             </w:tblPr>
             <w:tblGrid>
               <w:gridCol w:w="313"/>
-              <w:gridCol w:w="890"/>
+              <w:gridCol w:w="887"/>
             </w:tblGrid>
             <w:tr>
               <w:trPr>
@@ -4513,11 +4516,11 @@
                     <w:rPr>
                       <w:rFonts w:ascii="Arial" w:eastAsia="Times New Roman" w:hAnsi="Arial" w:cs="Arial"/>
                     </w:rPr>
-                    <w:object w:dxaOrig="405" w:dyaOrig="360">
-                      <v:shape id="_x0000_i1212" type="#_x0000_t75" style="width:20.25pt;height:18pt" o:ole="">
-                        <v:imagedata r:id="rId5" o:title=""/>
-                      </v:shape>
-                      <w:control r:id="rId63" w:name="DefaultOcxName54" w:shapeid="_x0000_i1212"/>
+                    <w:object w:dxaOrig="1440" w:dyaOrig="1440">
+                      <v:shape id="_x0000_i1084" type="#_x0000_t75" style="width:20.1pt;height:18.25pt" o:ole="">
+                        <v:imagedata r:id="rId5" o:title=""/>
+                      </v:shape>
+                      <w:control r:id="rId63" w:name="DefaultOcxName54" w:shapeid="_x0000_i1084"/>
                     </w:object>
                   </w:r>
                   <w:r>
@@ -4571,11 +4574,11 @@
                     <w:rPr>
                       <w:rFonts w:ascii="Arial" w:eastAsia="Times New Roman" w:hAnsi="Arial" w:cs="Arial"/>
                     </w:rPr>
-                    <w:object w:dxaOrig="405" w:dyaOrig="360">
-                      <v:shape id="_x0000_i1211" type="#_x0000_t75" style="width:20.25pt;height:18pt" o:ole="">
-                        <v:imagedata r:id="rId5" o:title=""/>
-                      </v:shape>
-                      <w:control r:id="rId64" w:name="DefaultOcxName55" w:shapeid="_x0000_i1211"/>
+                    <w:object w:dxaOrig="1440" w:dyaOrig="1440">
+                      <v:shape id="_x0000_i1086" type="#_x0000_t75" style="width:20.1pt;height:18.25pt" o:ole="">
+                        <v:imagedata r:id="rId5" o:title=""/>
+                      </v:shape>
+                      <w:control r:id="rId64" w:name="DefaultOcxName55" w:shapeid="_x0000_i1086"/>
                     </w:object>
                   </w:r>
                   <w:r>
@@ -4724,7 +4727,7 @@
             </w:tblPr>
             <w:tblGrid>
               <w:gridCol w:w="325"/>
-              <w:gridCol w:w="1085"/>
+              <w:gridCol w:w="1082"/>
             </w:tblGrid>
             <w:tr>
               <w:trPr>
@@ -4768,11 +4771,11 @@
                     <w:rPr>
                       <w:rFonts w:ascii="Arial" w:eastAsia="Times New Roman" w:hAnsi="Arial" w:cs="Arial"/>
                     </w:rPr>
-                    <w:object w:dxaOrig="405" w:dyaOrig="360">
-                      <v:shape id="_x0000_i1210" type="#_x0000_t75" style="width:20.25pt;height:18pt" o:ole="">
-                        <v:imagedata r:id="rId5" o:title=""/>
-                      </v:shape>
-                      <w:control r:id="rId66" w:name="DefaultOcxName56" w:shapeid="_x0000_i1210"/>
+                    <w:object w:dxaOrig="1440" w:dyaOrig="1440">
+                      <v:shape id="_x0000_i1088" type="#_x0000_t75" style="width:20.1pt;height:18.25pt" o:ole="">
+                        <v:imagedata r:id="rId5" o:title=""/>
+                      </v:shape>
+                      <w:control r:id="rId66" w:name="DefaultOcxName56" w:shapeid="_x0000_i1088"/>
                     </w:object>
                   </w:r>
                   <w:r>
@@ -4826,11 +4829,11 @@
                     <w:rPr>
                       <w:rFonts w:ascii="Arial" w:eastAsia="Times New Roman" w:hAnsi="Arial" w:cs="Arial"/>
                     </w:rPr>
-                    <w:object w:dxaOrig="405" w:dyaOrig="360">
-                      <v:shape id="_x0000_i1209" type="#_x0000_t75" style="width:20.25pt;height:18pt" o:ole="">
-                        <v:imagedata r:id="rId5" o:title=""/>
-                      </v:shape>
-                      <w:control r:id="rId67" w:name="DefaultOcxName57" w:shapeid="_x0000_i1209"/>
+                    <w:object w:dxaOrig="1440" w:dyaOrig="1440">
+                      <v:shape id="_x0000_i1090" type="#_x0000_t75" style="width:20.1pt;height:18.25pt" o:ole="">
+                        <v:imagedata r:id="rId5" o:title=""/>
+                      </v:shape>
+                      <w:control r:id="rId67" w:name="DefaultOcxName57" w:shapeid="_x0000_i1090"/>
                     </w:object>
                   </w:r>
                   <w:r>
@@ -4884,11 +4887,11 @@
                     <w:rPr>
                       <w:rFonts w:ascii="Arial" w:eastAsia="Times New Roman" w:hAnsi="Arial" w:cs="Arial"/>
                     </w:rPr>
-                    <w:object w:dxaOrig="405" w:dyaOrig="360">
-                      <v:shape id="_x0000_i1208" type="#_x0000_t75" style="width:20.25pt;height:18pt" o:ole="">
-                        <v:imagedata r:id="rId5" o:title=""/>
-                      </v:shape>
-                      <w:control r:id="rId68" w:name="DefaultOcxName58" w:shapeid="_x0000_i1208"/>
+                    <w:object w:dxaOrig="1440" w:dyaOrig="1440">
+                      <v:shape id="_x0000_i1092" type="#_x0000_t75" style="width:20.1pt;height:18.25pt" o:ole="">
+                        <v:imagedata r:id="rId5" o:title=""/>
+                      </v:shape>
+                      <w:control r:id="rId68" w:name="DefaultOcxName58" w:shapeid="_x0000_i1092"/>
                     </w:object>
                   </w:r>
                   <w:r>
@@ -4942,11 +4945,11 @@
                     <w:rPr>
                       <w:rFonts w:ascii="Arial" w:eastAsia="Times New Roman" w:hAnsi="Arial" w:cs="Arial"/>
                     </w:rPr>
-                    <w:object w:dxaOrig="405" w:dyaOrig="360">
-                      <v:shape id="_x0000_i1207" type="#_x0000_t75" style="width:20.25pt;height:18pt" o:ole="">
-                        <v:imagedata r:id="rId5" o:title=""/>
-                      </v:shape>
-                      <w:control r:id="rId69" w:name="DefaultOcxName59" w:shapeid="_x0000_i1207"/>
+                    <w:object w:dxaOrig="1440" w:dyaOrig="1440">
+                      <v:shape id="_x0000_i1094" type="#_x0000_t75" style="width:20.1pt;height:18.25pt" o:ole="">
+                        <v:imagedata r:id="rId5" o:title=""/>
+                      </v:shape>
+                      <w:control r:id="rId69" w:name="DefaultOcxName59" w:shapeid="_x0000_i1094"/>
                     </w:object>
                   </w:r>
                   <w:r>
@@ -5012,7 +5015,7 @@
             </w:tblPr>
             <w:tblGrid>
               <w:gridCol w:w="325"/>
-              <w:gridCol w:w="3335"/>
+              <w:gridCol w:w="3332"/>
             </w:tblGrid>
             <w:tr>
               <w:trPr>
@@ -5056,11 +5059,11 @@
                     <w:rPr>
                       <w:rFonts w:ascii="Arial" w:eastAsia="Times New Roman" w:hAnsi="Arial" w:cs="Arial"/>
                     </w:rPr>
-                    <w:object w:dxaOrig="405" w:dyaOrig="360">
-                      <v:shape id="_x0000_i1206" type="#_x0000_t75" style="width:20.25pt;height:18pt" o:ole="">
-                        <v:imagedata r:id="rId5" o:title=""/>
-                      </v:shape>
-                      <w:control r:id="rId70" w:name="DefaultOcxName60" w:shapeid="_x0000_i1206"/>
+                    <w:object w:dxaOrig="1440" w:dyaOrig="1440">
+                      <v:shape id="_x0000_i1096" type="#_x0000_t75" style="width:20.1pt;height:18.25pt" o:ole="">
+                        <v:imagedata r:id="rId5" o:title=""/>
+                      </v:shape>
+                      <w:control r:id="rId70" w:name="DefaultOcxName60" w:shapeid="_x0000_i1096"/>
                     </w:object>
                   </w:r>
                   <w:r>
@@ -5114,11 +5117,11 @@
                     <w:rPr>
                       <w:rFonts w:ascii="Arial" w:eastAsia="Times New Roman" w:hAnsi="Arial" w:cs="Arial"/>
                     </w:rPr>
-                    <w:object w:dxaOrig="405" w:dyaOrig="360">
-                      <v:shape id="_x0000_i1205" type="#_x0000_t75" style="width:20.25pt;height:18pt" o:ole="">
-                        <v:imagedata r:id="rId5" o:title=""/>
-                      </v:shape>
-                      <w:control r:id="rId71" w:name="DefaultOcxName61" w:shapeid="_x0000_i1205"/>
+                    <w:object w:dxaOrig="1440" w:dyaOrig="1440">
+                      <v:shape id="_x0000_i1098" type="#_x0000_t75" style="width:20.1pt;height:18.25pt" o:ole="">
+                        <v:imagedata r:id="rId5" o:title=""/>
+                      </v:shape>
+                      <w:control r:id="rId71" w:name="DefaultOcxName61" w:shapeid="_x0000_i1098"/>
                     </w:object>
                   </w:r>
                   <w:r>
@@ -5151,6 +5154,7 @@
                     <w:rPr>
                       <w:rFonts w:ascii="Arial" w:eastAsia="Times New Roman" w:hAnsi="Arial" w:cs="Arial"/>
                     </w:rPr>
+                    <w:lastRenderedPageBreak/>
                     <w:t>C.</w:t>
                   </w:r>
                 </w:p>
@@ -5172,11 +5176,11 @@
                     <w:rPr>
                       <w:rFonts w:ascii="Arial" w:eastAsia="Times New Roman" w:hAnsi="Arial" w:cs="Arial"/>
                     </w:rPr>
-                    <w:object w:dxaOrig="405" w:dyaOrig="360">
-                      <v:shape id="_x0000_i1204" type="#_x0000_t75" style="width:20.25pt;height:18pt" o:ole="">
-                        <v:imagedata r:id="rId5" o:title=""/>
-                      </v:shape>
-                      <w:control r:id="rId72" w:name="DefaultOcxName62" w:shapeid="_x0000_i1204"/>
+                    <w:object w:dxaOrig="1440" w:dyaOrig="1440">
+                      <v:shape id="_x0000_i1100" type="#_x0000_t75" style="width:20.1pt;height:18.25pt" o:ole="">
+                        <v:imagedata r:id="rId5" o:title=""/>
+                      </v:shape>
+                      <w:control r:id="rId72" w:name="DefaultOcxName62" w:shapeid="_x0000_i1100"/>
                     </w:object>
                   </w:r>
                   <w:r>
@@ -5230,11 +5234,11 @@
                     <w:rPr>
                       <w:rFonts w:ascii="Arial" w:eastAsia="Times New Roman" w:hAnsi="Arial" w:cs="Arial"/>
                     </w:rPr>
-                    <w:object w:dxaOrig="405" w:dyaOrig="360">
-                      <v:shape id="_x0000_i1203" type="#_x0000_t75" style="width:20.25pt;height:18pt" o:ole="">
-                        <v:imagedata r:id="rId5" o:title=""/>
-                      </v:shape>
-                      <w:control r:id="rId73" w:name="DefaultOcxName63" w:shapeid="_x0000_i1203"/>
+                    <w:object w:dxaOrig="1440" w:dyaOrig="1440">
+                      <v:shape id="_x0000_i1102" type="#_x0000_t75" style="width:20.1pt;height:18.25pt" o:ole="">
+                        <v:imagedata r:id="rId5" o:title=""/>
+                      </v:shape>
+                      <w:control r:id="rId73" w:name="DefaultOcxName63" w:shapeid="_x0000_i1102"/>
                     </w:object>
                   </w:r>
                   <w:r>
@@ -5377,7 +5381,7 @@
             </w:tblPr>
             <w:tblGrid>
               <w:gridCol w:w="325"/>
-              <w:gridCol w:w="2419"/>
+              <w:gridCol w:w="2416"/>
             </w:tblGrid>
             <w:tr>
               <w:trPr>
@@ -5421,11 +5425,11 @@
                     <w:rPr>
                       <w:rFonts w:ascii="Arial" w:eastAsia="Times New Roman" w:hAnsi="Arial" w:cs="Arial"/>
                     </w:rPr>
-                    <w:object w:dxaOrig="405" w:dyaOrig="360">
-                      <v:shape id="_x0000_i1202" type="#_x0000_t75" style="width:20.25pt;height:18pt" o:ole="">
-                        <v:imagedata r:id="rId5" o:title=""/>
-                      </v:shape>
-                      <w:control r:id="rId75" w:name="DefaultOcxName64" w:shapeid="_x0000_i1202"/>
+                    <w:object w:dxaOrig="1440" w:dyaOrig="1440">
+                      <v:shape id="_x0000_i1104" type="#_x0000_t75" style="width:20.1pt;height:18.25pt" o:ole="">
+                        <v:imagedata r:id="rId5" o:title=""/>
+                      </v:shape>
+                      <w:control r:id="rId75" w:name="DefaultOcxName64" w:shapeid="_x0000_i1104"/>
                     </w:object>
                   </w:r>
                   <w:r>
@@ -5479,11 +5483,11 @@
                     <w:rPr>
                       <w:rFonts w:ascii="Arial" w:eastAsia="Times New Roman" w:hAnsi="Arial" w:cs="Arial"/>
                     </w:rPr>
-                    <w:object w:dxaOrig="405" w:dyaOrig="360">
-                      <v:shape id="_x0000_i1201" type="#_x0000_t75" style="width:20.25pt;height:18pt" o:ole="">
-                        <v:imagedata r:id="rId5" o:title=""/>
-                      </v:shape>
-                      <w:control r:id="rId76" w:name="DefaultOcxName65" w:shapeid="_x0000_i1201"/>
+                    <w:object w:dxaOrig="1440" w:dyaOrig="1440">
+                      <v:shape id="_x0000_i1106" type="#_x0000_t75" style="width:20.1pt;height:18.25pt" o:ole="">
+                        <v:imagedata r:id="rId5" o:title=""/>
+                      </v:shape>
+                      <w:control r:id="rId76" w:name="DefaultOcxName65" w:shapeid="_x0000_i1106"/>
                     </w:object>
                   </w:r>
                   <w:r>
@@ -5537,11 +5541,11 @@
                     <w:rPr>
                       <w:rFonts w:ascii="Arial" w:eastAsia="Times New Roman" w:hAnsi="Arial" w:cs="Arial"/>
                     </w:rPr>
-                    <w:object w:dxaOrig="405" w:dyaOrig="360">
-                      <v:shape id="_x0000_i1200" type="#_x0000_t75" style="width:20.25pt;height:18pt" o:ole="">
-                        <v:imagedata r:id="rId5" o:title=""/>
-                      </v:shape>
-                      <w:control r:id="rId77" w:name="DefaultOcxName66" w:shapeid="_x0000_i1200"/>
+                    <w:object w:dxaOrig="1440" w:dyaOrig="1440">
+                      <v:shape id="_x0000_i1108" type="#_x0000_t75" style="width:20.1pt;height:18.25pt" o:ole="">
+                        <v:imagedata r:id="rId5" o:title=""/>
+                      </v:shape>
+                      <w:control r:id="rId77" w:name="DefaultOcxName66" w:shapeid="_x0000_i1108"/>
                     </w:object>
                   </w:r>
                   <w:r>
@@ -5595,11 +5599,11 @@
                     <w:rPr>
                       <w:rFonts w:ascii="Arial" w:eastAsia="Times New Roman" w:hAnsi="Arial" w:cs="Arial"/>
                     </w:rPr>
-                    <w:object w:dxaOrig="405" w:dyaOrig="360">
-                      <v:shape id="_x0000_i1199" type="#_x0000_t75" style="width:20.25pt;height:18pt" o:ole="">
-                        <v:imagedata r:id="rId5" o:title=""/>
-                      </v:shape>
-                      <w:control r:id="rId78" w:name="DefaultOcxName67" w:shapeid="_x0000_i1199"/>
+                    <w:object w:dxaOrig="1440" w:dyaOrig="1440">
+                      <v:shape id="_x0000_i1110" type="#_x0000_t75" style="width:20.1pt;height:18.25pt" o:ole="">
+                        <v:imagedata r:id="rId5" o:title=""/>
+                      </v:shape>
+                      <w:control r:id="rId78" w:name="DefaultOcxName67" w:shapeid="_x0000_i1110"/>
                     </w:object>
                   </w:r>
                   <w:r>
@@ -5665,7 +5669,7 @@
             </w:tblPr>
             <w:tblGrid>
               <w:gridCol w:w="325"/>
-              <w:gridCol w:w="1171"/>
+              <w:gridCol w:w="1168"/>
             </w:tblGrid>
             <w:tr>
               <w:trPr>
@@ -5709,11 +5713,11 @@
                     <w:rPr>
                       <w:rFonts w:ascii="Arial" w:eastAsia="Times New Roman" w:hAnsi="Arial" w:cs="Arial"/>
                     </w:rPr>
-                    <w:object w:dxaOrig="405" w:dyaOrig="360">
-                      <v:shape id="_x0000_i1198" type="#_x0000_t75" style="width:20.25pt;height:18pt" o:ole="">
-                        <v:imagedata r:id="rId5" o:title=""/>
-                      </v:shape>
-                      <w:control r:id="rId79" w:name="DefaultOcxName68" w:shapeid="_x0000_i1198"/>
+                    <w:object w:dxaOrig="1440" w:dyaOrig="1440">
+                      <v:shape id="_x0000_i1112" type="#_x0000_t75" style="width:20.1pt;height:18.25pt" o:ole="">
+                        <v:imagedata r:id="rId5" o:title=""/>
+                      </v:shape>
+                      <w:control r:id="rId79" w:name="DefaultOcxName68" w:shapeid="_x0000_i1112"/>
                     </w:object>
                   </w:r>
                   <w:r>
@@ -5767,11 +5771,11 @@
                     <w:rPr>
                       <w:rFonts w:ascii="Arial" w:eastAsia="Times New Roman" w:hAnsi="Arial" w:cs="Arial"/>
                     </w:rPr>
-                    <w:object w:dxaOrig="405" w:dyaOrig="360">
-                      <v:shape id="_x0000_i1197" type="#_x0000_t75" style="width:20.25pt;height:18pt" o:ole="">
-                        <v:imagedata r:id="rId5" o:title=""/>
-                      </v:shape>
-                      <w:control r:id="rId80" w:name="DefaultOcxName69" w:shapeid="_x0000_i1197"/>
+                    <w:object w:dxaOrig="1440" w:dyaOrig="1440">
+                      <v:shape id="_x0000_i1114" type="#_x0000_t75" style="width:20.1pt;height:18.25pt" o:ole="">
+                        <v:imagedata r:id="rId5" o:title=""/>
+                      </v:shape>
+                      <w:control r:id="rId80" w:name="DefaultOcxName69" w:shapeid="_x0000_i1114"/>
                     </w:object>
                   </w:r>
                   <w:r>
@@ -5825,11 +5829,11 @@
                     <w:rPr>
                       <w:rFonts w:ascii="Arial" w:eastAsia="Times New Roman" w:hAnsi="Arial" w:cs="Arial"/>
                     </w:rPr>
-                    <w:object w:dxaOrig="405" w:dyaOrig="360">
-                      <v:shape id="_x0000_i1196" type="#_x0000_t75" style="width:20.25pt;height:18pt" o:ole="">
-                        <v:imagedata r:id="rId5" o:title=""/>
-                      </v:shape>
-                      <w:control r:id="rId81" w:name="DefaultOcxName70" w:shapeid="_x0000_i1196"/>
+                    <w:object w:dxaOrig="1440" w:dyaOrig="1440">
+                      <v:shape id="_x0000_i1116" type="#_x0000_t75" style="width:20.1pt;height:18.25pt" o:ole="">
+                        <v:imagedata r:id="rId5" o:title=""/>
+                      </v:shape>
+                      <w:control r:id="rId81" w:name="DefaultOcxName70" w:shapeid="_x0000_i1116"/>
                     </w:object>
                   </w:r>
                   <w:r>
@@ -5883,11 +5887,11 @@
                     <w:rPr>
                       <w:rFonts w:ascii="Arial" w:eastAsia="Times New Roman" w:hAnsi="Arial" w:cs="Arial"/>
                     </w:rPr>
-                    <w:object w:dxaOrig="405" w:dyaOrig="360">
-                      <v:shape id="_x0000_i1195" type="#_x0000_t75" style="width:20.25pt;height:18pt" o:ole="">
-                        <v:imagedata r:id="rId5" o:title=""/>
-                      </v:shape>
-                      <w:control r:id="rId82" w:name="DefaultOcxName71" w:shapeid="_x0000_i1195"/>
+                    <w:object w:dxaOrig="1440" w:dyaOrig="1440">
+                      <v:shape id="_x0000_i1118" type="#_x0000_t75" style="width:20.1pt;height:18.25pt" o:ole="">
+                        <v:imagedata r:id="rId5" o:title=""/>
+                      </v:shape>
+                      <w:control r:id="rId82" w:name="DefaultOcxName71" w:shapeid="_x0000_i1118"/>
                     </w:object>
                   </w:r>
                   <w:proofErr w:type="spellStart"/>
@@ -5959,6 +5963,7 @@
                 <w:rFonts w:ascii="Arial" w:eastAsia="Times New Roman" w:hAnsi="Arial" w:cs="Arial"/>
                 <w:color w:val="000000"/>
               </w:rPr>
+              <w:lastRenderedPageBreak/>
               <w:br/>
             </w:r>
             <w:r>
@@ -6031,7 +6036,7 @@
             </w:tblPr>
             <w:tblGrid>
               <w:gridCol w:w="325"/>
-              <w:gridCol w:w="2333"/>
+              <w:gridCol w:w="2330"/>
             </w:tblGrid>
             <w:tr>
               <w:trPr>
@@ -6054,7 +6059,6 @@
                     <w:rPr>
                       <w:rFonts w:ascii="Arial" w:eastAsia="Times New Roman" w:hAnsi="Arial" w:cs="Arial"/>
                     </w:rPr>
-                    <w:lastRenderedPageBreak/>
                     <w:t>A.</w:t>
                   </w:r>
                 </w:p>
@@ -6076,11 +6080,11 @@
                     <w:rPr>
                       <w:rFonts w:ascii="Arial" w:eastAsia="Times New Roman" w:hAnsi="Arial" w:cs="Arial"/>
                     </w:rPr>
-                    <w:object w:dxaOrig="405" w:dyaOrig="360">
-                      <v:shape id="_x0000_i1194" type="#_x0000_t75" style="width:20.25pt;height:18pt" o:ole="">
-                        <v:imagedata r:id="rId5" o:title=""/>
-                      </v:shape>
-                      <w:control r:id="rId84" w:name="DefaultOcxName72" w:shapeid="_x0000_i1194"/>
+                    <w:object w:dxaOrig="1440" w:dyaOrig="1440">
+                      <v:shape id="_x0000_i1120" type="#_x0000_t75" style="width:20.1pt;height:18.25pt" o:ole="">
+                        <v:imagedata r:id="rId5" o:title=""/>
+                      </v:shape>
+                      <w:control r:id="rId84" w:name="DefaultOcxName72" w:shapeid="_x0000_i1120"/>
                     </w:object>
                   </w:r>
                   <w:r>
@@ -6134,11 +6138,11 @@
                     <w:rPr>
                       <w:rFonts w:ascii="Arial" w:eastAsia="Times New Roman" w:hAnsi="Arial" w:cs="Arial"/>
                     </w:rPr>
-                    <w:object w:dxaOrig="405" w:dyaOrig="360">
-                      <v:shape id="_x0000_i1193" type="#_x0000_t75" style="width:20.25pt;height:18pt" o:ole="">
-                        <v:imagedata r:id="rId5" o:title=""/>
-                      </v:shape>
-                      <w:control r:id="rId85" w:name="DefaultOcxName73" w:shapeid="_x0000_i1193"/>
+                    <w:object w:dxaOrig="1440" w:dyaOrig="1440">
+                      <v:shape id="_x0000_i1122" type="#_x0000_t75" style="width:20.1pt;height:18.25pt" o:ole="">
+                        <v:imagedata r:id="rId5" o:title=""/>
+                      </v:shape>
+                      <w:control r:id="rId85" w:name="DefaultOcxName73" w:shapeid="_x0000_i1122"/>
                     </w:object>
                   </w:r>
                   <w:r>
@@ -6192,11 +6196,11 @@
                     <w:rPr>
                       <w:rFonts w:ascii="Arial" w:eastAsia="Times New Roman" w:hAnsi="Arial" w:cs="Arial"/>
                     </w:rPr>
-                    <w:object w:dxaOrig="405" w:dyaOrig="360">
-                      <v:shape id="_x0000_i1192" type="#_x0000_t75" style="width:20.25pt;height:18pt" o:ole="">
-                        <v:imagedata r:id="rId5" o:title=""/>
-                      </v:shape>
-                      <w:control r:id="rId86" w:name="DefaultOcxName74" w:shapeid="_x0000_i1192"/>
+                    <w:object w:dxaOrig="1440" w:dyaOrig="1440">
+                      <v:shape id="_x0000_i1124" type="#_x0000_t75" style="width:20.1pt;height:18.25pt" o:ole="">
+                        <v:imagedata r:id="rId5" o:title=""/>
+                      </v:shape>
+                      <w:control r:id="rId86" w:name="DefaultOcxName74" w:shapeid="_x0000_i1124"/>
                     </w:object>
                   </w:r>
                   <w:r>
@@ -6250,11 +6254,11 @@
                     <w:rPr>
                       <w:rFonts w:ascii="Arial" w:eastAsia="Times New Roman" w:hAnsi="Arial" w:cs="Arial"/>
                     </w:rPr>
-                    <w:object w:dxaOrig="405" w:dyaOrig="360">
-                      <v:shape id="_x0000_i1191" type="#_x0000_t75" style="width:20.25pt;height:18pt" o:ole="">
-                        <v:imagedata r:id="rId5" o:title=""/>
-                      </v:shape>
-                      <w:control r:id="rId87" w:name="DefaultOcxName75" w:shapeid="_x0000_i1191"/>
+                    <w:object w:dxaOrig="1440" w:dyaOrig="1440">
+                      <v:shape id="_x0000_i1126" type="#_x0000_t75" style="width:20.1pt;height:18.25pt" o:ole="">
+                        <v:imagedata r:id="rId5" o:title=""/>
+                      </v:shape>
+                      <w:control r:id="rId87" w:name="DefaultOcxName75" w:shapeid="_x0000_i1126"/>
                     </w:object>
                   </w:r>
                   <w:r>
@@ -6291,7 +6295,7 @@
 </file>
 
 <file path=word/styles.xml><?xml version="1.0" encoding="utf-8"?>
-<w:styles xmlns:mc="http://schemas.openxmlformats.org/markup-compatibility/2006" xmlns:r="http://schemas.openxmlformats.org/officeDocument/2006/relationships" xmlns:w="http://schemas.openxmlformats.org/wordprocessingml/2006/main" xmlns:w14="http://schemas.microsoft.com/office/word/2010/wordml" xmlns:w15="http://schemas.microsoft.com/office/word/2012/wordml" mc:Ignorable="w14 w15">
+<w:styles xmlns:mc="http://schemas.openxmlformats.org/markup-compatibility/2006" xmlns:r="http://schemas.openxmlformats.org/officeDocument/2006/relationships" xmlns:w="http://schemas.openxmlformats.org/wordprocessingml/2006/main" xmlns:w14="http://schemas.microsoft.com/office/word/2010/wordml" xmlns:w15="http://schemas.microsoft.com/office/word/2012/wordml" xmlns:w16cex="http://schemas.microsoft.com/office/word/2018/wordml/cex" xmlns:w16cid="http://schemas.microsoft.com/office/word/2016/wordml/cid" xmlns:w16="http://schemas.microsoft.com/office/word/2018/wordml" xmlns:w16se="http://schemas.microsoft.com/office/word/2015/wordml/symex" mc:Ignorable="w14 w15 w16se w16cid w16 w16cex">
   <w:docDefaults>
     <w:rPrDefault>
       <w:rPr>
@@ -6307,7 +6311,7 @@
       </w:pPr>
     </w:pPrDefault>
   </w:docDefaults>
-  <w:latentStyles w:defLockedState="0" w:defUIPriority="99" w:defSemiHidden="0" w:defUnhideWhenUsed="0" w:defQFormat="0" w:count="371">
+  <w:latentStyles w:defLockedState="0" w:defUIPriority="99" w:defSemiHidden="0" w:defUnhideWhenUsed="0" w:defQFormat="0" w:count="376">
     <w:lsdException w:name="Normal" w:uiPriority="0" w:qFormat="1"/>
     <w:lsdException w:name="heading 1" w:uiPriority="9" w:qFormat="1"/>
     <w:lsdException w:name="heading 2" w:semiHidden="1" w:uiPriority="9" w:unhideWhenUsed="1" w:qFormat="1"/>
@@ -6413,7 +6417,6 @@
     <w:lsdException w:name="HTML Sample" w:semiHidden="1" w:unhideWhenUsed="1"/>
     <w:lsdException w:name="HTML Typewriter" w:semiHidden="1" w:unhideWhenUsed="1"/>
     <w:lsdException w:name="HTML Variable" w:semiHidden="1" w:unhideWhenUsed="1"/>
-    <w:lsdException w:name="Normal Table" w:semiHidden="1" w:unhideWhenUsed="1"/>
     <w:lsdException w:name="annotation subject" w:semiHidden="1" w:unhideWhenUsed="1"/>
     <w:lsdException w:name="No List" w:semiHidden="1" w:unhideWhenUsed="1"/>
     <w:lsdException w:name="Outline List 1" w:semiHidden="1" w:unhideWhenUsed="1"/>
@@ -6456,11 +6459,8 @@
     <w:lsdException w:name="Table Contemporary" w:semiHidden="1" w:unhideWhenUsed="1"/>
     <w:lsdException w:name="Table Elegant" w:semiHidden="1" w:unhideWhenUsed="1"/>
     <w:lsdException w:name="Table Professional" w:semiHidden="1" w:unhideWhenUsed="1"/>
-    <w:lsdException w:name="Table Subtle 1" w:semiHidden="1" w:unhideWhenUsed="1"/>
     <w:lsdException w:name="Table Subtle 2" w:semiHidden="1" w:unhideWhenUsed="1"/>
     <w:lsdException w:name="Table Web 1" w:semiHidden="1" w:unhideWhenUsed="1"/>
-    <w:lsdException w:name="Table Web 2" w:semiHidden="1" w:unhideWhenUsed="1"/>
-    <w:lsdException w:name="Table Web 3" w:semiHidden="1" w:unhideWhenUsed="1"/>
     <w:lsdException w:name="Balloon Text" w:semiHidden="1" w:unhideWhenUsed="1"/>
     <w:lsdException w:name="Table Grid" w:uiPriority="39"/>
     <w:lsdException w:name="Table Theme" w:semiHidden="1" w:unhideWhenUsed="1"/>
@@ -6679,6 +6679,11 @@
     <w:lsdException w:name="List Table 5 Dark Accent 6" w:uiPriority="50"/>
     <w:lsdException w:name="List Table 6 Colorful Accent 6" w:uiPriority="51"/>
     <w:lsdException w:name="List Table 7 Colorful Accent 6" w:uiPriority="52"/>
+    <w:lsdException w:name="Mention" w:semiHidden="1" w:unhideWhenUsed="1"/>
+    <w:lsdException w:name="Smart Hyperlink" w:semiHidden="1" w:unhideWhenUsed="1"/>
+    <w:lsdException w:name="Hashtag" w:semiHidden="1" w:unhideWhenUsed="1"/>
+    <w:lsdException w:name="Unresolved Mention" w:semiHidden="1" w:unhideWhenUsed="1"/>
+    <w:lsdException w:name="Smart Link" w:semiHidden="1" w:unhideWhenUsed="1"/>
   </w:latentStyles>
   <w:style w:type="paragraph" w:default="1" w:styleId="Normal">
     <w:name w:val="Normal"/>

</xml_diff>